<commit_message>
Sredio sadrzaj i dodo page brakeove za svai uc dijagram da bude na svojoj stranici
</commit_message>
<xml_diff>
--- a/DOCUMENTATION/Avengers dokumentacija.docx
+++ b/DOCUMENTATION/Avengers dokumentacija.docx
@@ -1,6 +1,6 @@
 
 <file path=word/document.xml><?xml version="1.0" encoding="utf-8"?>
-<w:document xmlns:ve="http://schemas.openxmlformats.org/markup-compatibility/2006" xmlns:o="urn:schemas-microsoft-com:office:office" xmlns:r="http://schemas.openxmlformats.org/officeDocument/2006/relationships" xmlns:m="http://schemas.openxmlformats.org/officeDocument/2006/math" xmlns:v="urn:schemas-microsoft-com:vml" xmlns:wp="http://schemas.openxmlformats.org/drawingml/2006/wordprocessingDrawing" xmlns:w10="urn:schemas-microsoft-com:office:word" xmlns:w="http://schemas.openxmlformats.org/wordprocessingml/2006/main" xmlns:wne="http://schemas.microsoft.com/office/word/2006/wordml">
+<w:document xmlns:wpc="http://schemas.microsoft.com/office/word/2010/wordprocessingCanvas" xmlns:mc="http://schemas.openxmlformats.org/markup-compatibility/2006" xmlns:o="urn:schemas-microsoft-com:office:office" xmlns:r="http://schemas.openxmlformats.org/officeDocument/2006/relationships" xmlns:m="http://schemas.openxmlformats.org/officeDocument/2006/math" xmlns:v="urn:schemas-microsoft-com:vml" xmlns:wp14="http://schemas.microsoft.com/office/word/2010/wordprocessingDrawing" xmlns:wp="http://schemas.openxmlformats.org/drawingml/2006/wordprocessingDrawing" xmlns:w10="urn:schemas-microsoft-com:office:word" xmlns:w="http://schemas.openxmlformats.org/wordprocessingml/2006/main" xmlns:w14="http://schemas.microsoft.com/office/word/2010/wordml" xmlns:w15="http://schemas.microsoft.com/office/word/2012/wordml" xmlns:wpg="http://schemas.microsoft.com/office/word/2010/wordprocessingGroup" xmlns:wpi="http://schemas.microsoft.com/office/word/2010/wordprocessingInk" xmlns:wne="http://schemas.microsoft.com/office/word/2006/wordml" xmlns:wps="http://schemas.microsoft.com/office/word/2010/wordprocessingShape" mc:Ignorable="w14 w15 wp14">
   <w:background w:color="FFFFFF"/>
   <w:body>
     <w:p>
@@ -697,11 +697,12 @@
           <w:pPr>
             <w:pStyle w:val="TOCHeading"/>
           </w:pPr>
-          <w:proofErr w:type="spellStart"/>
           <w:r>
+            <w:rPr>
+              <w:lang w:val="hr-HR"/>
+            </w:rPr>
             <w:t>Sadržaj</w:t>
           </w:r>
-          <w:proofErr w:type="spellEnd"/>
         </w:p>
         <w:p>
           <w:pPr>
@@ -716,7 +717,6 @@
               <w:color w:val="auto"/>
               <w:sz w:val="22"/>
               <w:szCs w:val="22"/>
-              <w:lang w:val="bs-Latn-BA" w:eastAsia="bs-Latn-BA"/>
             </w:rPr>
           </w:pPr>
           <w:r>
@@ -728,7 +728,7 @@
           <w:r>
             <w:fldChar w:fldCharType="separate"/>
           </w:r>
-          <w:hyperlink w:anchor="_Toc402656336" w:history="1">
+          <w:hyperlink w:anchor="_Toc402692041" w:history="1">
             <w:r>
               <w:rPr>
                 <w:rStyle w:val="Hyperlink"/>
@@ -743,7 +743,6 @@
                 <w:color w:val="auto"/>
                 <w:sz w:val="22"/>
                 <w:szCs w:val="22"/>
-                <w:lang w:val="bs-Latn-BA" w:eastAsia="bs-Latn-BA"/>
               </w:rPr>
               <w:tab/>
             </w:r>
@@ -773,7 +772,7 @@
                 <w:noProof/>
                 <w:webHidden/>
               </w:rPr>
-              <w:instrText xml:space="preserve"> PAGEREF _Toc402656336 \h </w:instrText>
+              <w:instrText xml:space="preserve"> PAGEREF _Toc402692041 \h </w:instrText>
             </w:r>
             <w:r>
               <w:rPr>
@@ -817,10 +816,9 @@
               <w:color w:val="auto"/>
               <w:sz w:val="22"/>
               <w:szCs w:val="22"/>
-              <w:lang w:val="bs-Latn-BA" w:eastAsia="bs-Latn-BA"/>
             </w:rPr>
           </w:pPr>
-          <w:hyperlink w:anchor="_Toc402656337" w:history="1">
+          <w:hyperlink w:anchor="_Toc402692042" w:history="1">
             <w:r>
               <w:rPr>
                 <w:rStyle w:val="Hyperlink"/>
@@ -835,7 +833,6 @@
                 <w:color w:val="auto"/>
                 <w:sz w:val="22"/>
                 <w:szCs w:val="22"/>
-                <w:lang w:val="bs-Latn-BA" w:eastAsia="bs-Latn-BA"/>
               </w:rPr>
               <w:tab/>
             </w:r>
@@ -865,7 +862,7 @@
                 <w:noProof/>
                 <w:webHidden/>
               </w:rPr>
-              <w:instrText xml:space="preserve"> PAGEREF _Toc402656337 \h </w:instrText>
+              <w:instrText xml:space="preserve"> PAGEREF _Toc402692042 \h </w:instrText>
             </w:r>
             <w:r>
               <w:rPr>
@@ -909,10 +906,9 @@
               <w:color w:val="auto"/>
               <w:sz w:val="22"/>
               <w:szCs w:val="22"/>
-              <w:lang w:val="bs-Latn-BA" w:eastAsia="bs-Latn-BA"/>
             </w:rPr>
           </w:pPr>
-          <w:hyperlink w:anchor="_Toc402656338" w:history="1">
+          <w:hyperlink w:anchor="_Toc402692043" w:history="1">
             <w:r>
               <w:rPr>
                 <w:rStyle w:val="Hyperlink"/>
@@ -927,7 +923,6 @@
                 <w:color w:val="auto"/>
                 <w:sz w:val="22"/>
                 <w:szCs w:val="22"/>
-                <w:lang w:val="bs-Latn-BA" w:eastAsia="bs-Latn-BA"/>
               </w:rPr>
               <w:tab/>
             </w:r>
@@ -957,7 +952,7 @@
                 <w:noProof/>
                 <w:webHidden/>
               </w:rPr>
-              <w:instrText xml:space="preserve"> PAGEREF _Toc402656338 \h </w:instrText>
+              <w:instrText xml:space="preserve"> PAGEREF _Toc402692043 \h </w:instrText>
             </w:r>
             <w:r>
               <w:rPr>
@@ -1001,10 +996,9 @@
               <w:color w:val="auto"/>
               <w:sz w:val="22"/>
               <w:szCs w:val="22"/>
-              <w:lang w:val="bs-Latn-BA" w:eastAsia="bs-Latn-BA"/>
             </w:rPr>
           </w:pPr>
-          <w:hyperlink w:anchor="_Toc402656339" w:history="1">
+          <w:hyperlink w:anchor="_Toc402692044" w:history="1">
             <w:r>
               <w:rPr>
                 <w:rStyle w:val="Hyperlink"/>
@@ -1019,7 +1013,6 @@
                 <w:color w:val="auto"/>
                 <w:sz w:val="22"/>
                 <w:szCs w:val="22"/>
-                <w:lang w:val="bs-Latn-BA" w:eastAsia="bs-Latn-BA"/>
               </w:rPr>
               <w:tab/>
             </w:r>
@@ -1049,7 +1042,7 @@
                 <w:noProof/>
                 <w:webHidden/>
               </w:rPr>
-              <w:instrText xml:space="preserve"> PAGEREF _Toc402656339 \h </w:instrText>
+              <w:instrText xml:space="preserve"> PAGEREF _Toc402692044 \h </w:instrText>
             </w:r>
             <w:r>
               <w:rPr>
@@ -1092,10 +1085,9 @@
               <w:color w:val="auto"/>
               <w:sz w:val="22"/>
               <w:szCs w:val="22"/>
-              <w:lang w:val="bs-Latn-BA" w:eastAsia="bs-Latn-BA"/>
             </w:rPr>
           </w:pPr>
-          <w:hyperlink w:anchor="_Toc402656340" w:history="1">
+          <w:hyperlink w:anchor="_Toc402692045" w:history="1">
             <w:r>
               <w:rPr>
                 <w:rStyle w:val="Hyperlink"/>
@@ -1123,7 +1115,7 @@
                 <w:noProof/>
                 <w:webHidden/>
               </w:rPr>
-              <w:instrText xml:space="preserve"> PAGEREF _Toc402656340 \h </w:instrText>
+              <w:instrText xml:space="preserve"> PAGEREF _Toc402692045 \h </w:instrText>
             </w:r>
             <w:r>
               <w:rPr>
@@ -1143,14 +1135,7 @@
                 <w:noProof/>
                 <w:webHidden/>
               </w:rPr>
-              <w:t>1</w:t>
-            </w:r>
-            <w:r>
-              <w:rPr>
-                <w:noProof/>
-                <w:webHidden/>
-              </w:rPr>
-              <w:t>3</w:t>
+              <w:t>13</w:t>
             </w:r>
             <w:r>
               <w:rPr>
@@ -1173,10 +1158,9 @@
               <w:color w:val="auto"/>
               <w:sz w:val="22"/>
               <w:szCs w:val="22"/>
-              <w:lang w:val="bs-Latn-BA" w:eastAsia="bs-Latn-BA"/>
             </w:rPr>
           </w:pPr>
-          <w:hyperlink w:anchor="_Toc402656341" w:history="1">
+          <w:hyperlink w:anchor="_Toc402692046" w:history="1">
             <w:r>
               <w:rPr>
                 <w:rStyle w:val="Hyperlink"/>
@@ -1203,7 +1187,7 @@
                 <w:noProof/>
                 <w:webHidden/>
               </w:rPr>
-              <w:instrText xml:space="preserve"> PAGEREF _Toc402656341 \h </w:instrText>
+              <w:instrText xml:space="preserve"> PAGEREF _Toc402692046 \h </w:instrText>
             </w:r>
             <w:r>
               <w:rPr>
@@ -1246,10 +1230,9 @@
               <w:color w:val="auto"/>
               <w:sz w:val="22"/>
               <w:szCs w:val="22"/>
-              <w:lang w:val="bs-Latn-BA" w:eastAsia="bs-Latn-BA"/>
             </w:rPr>
           </w:pPr>
-          <w:hyperlink w:anchor="_Toc402656342" w:history="1">
+          <w:hyperlink w:anchor="_Toc402692047" w:history="1">
             <w:r>
               <w:rPr>
                 <w:rStyle w:val="Hyperlink"/>
@@ -1276,7 +1259,7 @@
                 <w:noProof/>
                 <w:webHidden/>
               </w:rPr>
-              <w:instrText xml:space="preserve"> PAGEREF _Toc402656342 \h </w:instrText>
+              <w:instrText xml:space="preserve"> PAGEREF _Toc402692047 \h </w:instrText>
             </w:r>
             <w:r>
               <w:rPr>
@@ -1296,7 +1279,7 @@
                 <w:noProof/>
                 <w:webHidden/>
               </w:rPr>
-              <w:t>34</w:t>
+              <w:t>35</w:t>
             </w:r>
             <w:r>
               <w:rPr>
@@ -1320,10 +1303,9 @@
               <w:color w:val="auto"/>
               <w:sz w:val="22"/>
               <w:szCs w:val="22"/>
-              <w:lang w:val="bs-Latn-BA" w:eastAsia="bs-Latn-BA"/>
             </w:rPr>
           </w:pPr>
-          <w:hyperlink w:anchor="_Toc402656343" w:history="1">
+          <w:hyperlink w:anchor="_Toc402692048" w:history="1">
             <w:r>
               <w:rPr>
                 <w:rStyle w:val="Hyperlink"/>
@@ -1338,7 +1320,6 @@
                 <w:color w:val="auto"/>
                 <w:sz w:val="22"/>
                 <w:szCs w:val="22"/>
-                <w:lang w:val="bs-Latn-BA" w:eastAsia="bs-Latn-BA"/>
               </w:rPr>
               <w:tab/>
             </w:r>
@@ -1368,7 +1349,7 @@
                 <w:noProof/>
                 <w:webHidden/>
               </w:rPr>
-              <w:instrText xml:space="preserve"> PAGEREF _Toc402656343 \h </w:instrText>
+              <w:instrText xml:space="preserve"> PAGEREF _Toc402692048 \h </w:instrText>
             </w:r>
             <w:r>
               <w:rPr>
@@ -1388,7 +1369,7 @@
                 <w:noProof/>
                 <w:webHidden/>
               </w:rPr>
-              <w:t>35</w:t>
+              <w:t>36</w:t>
             </w:r>
             <w:r>
               <w:rPr>
@@ -1412,10 +1393,9 @@
               <w:color w:val="auto"/>
               <w:sz w:val="22"/>
               <w:szCs w:val="22"/>
-              <w:lang w:val="bs-Latn-BA" w:eastAsia="bs-Latn-BA"/>
             </w:rPr>
           </w:pPr>
-          <w:hyperlink w:anchor="_Toc402656344" w:history="1">
+          <w:hyperlink w:anchor="_Toc402692049" w:history="1">
             <w:r>
               <w:rPr>
                 <w:rStyle w:val="Hyperlink"/>
@@ -1430,7 +1410,6 @@
                 <w:color w:val="auto"/>
                 <w:sz w:val="22"/>
                 <w:szCs w:val="22"/>
-                <w:lang w:val="bs-Latn-BA" w:eastAsia="bs-Latn-BA"/>
               </w:rPr>
               <w:tab/>
             </w:r>
@@ -1460,7 +1439,7 @@
                 <w:noProof/>
                 <w:webHidden/>
               </w:rPr>
-              <w:instrText xml:space="preserve"> PAGEREF _Toc402656344 \h </w:instrText>
+              <w:instrText xml:space="preserve"> PAGEREF _Toc402692049 \h </w:instrText>
             </w:r>
             <w:r>
               <w:rPr>
@@ -1480,7 +1459,7 @@
                 <w:noProof/>
                 <w:webHidden/>
               </w:rPr>
-              <w:t>36</w:t>
+              <w:t>37</w:t>
             </w:r>
             <w:r>
               <w:rPr>
@@ -1504,10 +1483,9 @@
               <w:color w:val="auto"/>
               <w:sz w:val="22"/>
               <w:szCs w:val="22"/>
-              <w:lang w:val="bs-Latn-BA" w:eastAsia="bs-Latn-BA"/>
             </w:rPr>
           </w:pPr>
-          <w:hyperlink w:anchor="_Toc402656345" w:history="1">
+          <w:hyperlink w:anchor="_Toc402692050" w:history="1">
             <w:r>
               <w:rPr>
                 <w:rStyle w:val="Hyperlink"/>
@@ -1522,7 +1500,6 @@
                 <w:color w:val="auto"/>
                 <w:sz w:val="22"/>
                 <w:szCs w:val="22"/>
-                <w:lang w:val="bs-Latn-BA" w:eastAsia="bs-Latn-BA"/>
               </w:rPr>
               <w:tab/>
             </w:r>
@@ -1552,7 +1529,7 @@
                 <w:noProof/>
                 <w:webHidden/>
               </w:rPr>
-              <w:instrText xml:space="preserve"> PAGEREF _Toc402656345 \h </w:instrText>
+              <w:instrText xml:space="preserve"> PAGEREF _Toc402692050 \h </w:instrText>
             </w:r>
             <w:r>
               <w:rPr>
@@ -1572,7 +1549,7 @@
                 <w:noProof/>
                 <w:webHidden/>
               </w:rPr>
-              <w:t>37</w:t>
+              <w:t>38</w:t>
             </w:r>
             <w:r>
               <w:rPr>
@@ -1596,10 +1573,9 @@
               <w:color w:val="auto"/>
               <w:sz w:val="22"/>
               <w:szCs w:val="22"/>
-              <w:lang w:val="bs-Latn-BA" w:eastAsia="bs-Latn-BA"/>
             </w:rPr>
           </w:pPr>
-          <w:hyperlink w:anchor="_Toc402656346" w:history="1">
+          <w:hyperlink w:anchor="_Toc402692051" w:history="1">
             <w:r>
               <w:rPr>
                 <w:rStyle w:val="Hyperlink"/>
@@ -1614,7 +1590,6 @@
                 <w:color w:val="auto"/>
                 <w:sz w:val="22"/>
                 <w:szCs w:val="22"/>
-                <w:lang w:val="bs-Latn-BA" w:eastAsia="bs-Latn-BA"/>
               </w:rPr>
               <w:tab/>
             </w:r>
@@ -1644,7 +1619,7 @@
                 <w:noProof/>
                 <w:webHidden/>
               </w:rPr>
-              <w:instrText xml:space="preserve"> PAGEREF _Toc402656346 \h </w:instrText>
+              <w:instrText xml:space="preserve"> PAGEREF _Toc402692051 \h </w:instrText>
             </w:r>
             <w:r>
               <w:rPr>
@@ -1664,7 +1639,7 @@
                 <w:noProof/>
                 <w:webHidden/>
               </w:rPr>
-              <w:t>38</w:t>
+              <w:t>39</w:t>
             </w:r>
             <w:r>
               <w:rPr>
@@ -1688,10 +1663,9 @@
               <w:color w:val="auto"/>
               <w:sz w:val="22"/>
               <w:szCs w:val="22"/>
-              <w:lang w:val="bs-Latn-BA" w:eastAsia="bs-Latn-BA"/>
             </w:rPr>
           </w:pPr>
-          <w:hyperlink w:anchor="_Toc402656347" w:history="1">
+          <w:hyperlink w:anchor="_Toc402692052" w:history="1">
             <w:r>
               <w:rPr>
                 <w:rStyle w:val="Hyperlink"/>
@@ -1706,7 +1680,6 @@
                 <w:color w:val="auto"/>
                 <w:sz w:val="22"/>
                 <w:szCs w:val="22"/>
-                <w:lang w:val="bs-Latn-BA" w:eastAsia="bs-Latn-BA"/>
               </w:rPr>
               <w:tab/>
             </w:r>
@@ -1736,7 +1709,7 @@
                 <w:noProof/>
                 <w:webHidden/>
               </w:rPr>
-              <w:instrText xml:space="preserve"> PAGEREF _Toc402656347 \h </w:instrText>
+              <w:instrText xml:space="preserve"> PAGEREF _Toc402692052 \h </w:instrText>
             </w:r>
             <w:r>
               <w:rPr>
@@ -1756,7 +1729,7 @@
                 <w:noProof/>
                 <w:webHidden/>
               </w:rPr>
-              <w:t>39</w:t>
+              <w:t>40</w:t>
             </w:r>
             <w:r>
               <w:rPr>
@@ -1780,10 +1753,9 @@
               <w:color w:val="auto"/>
               <w:sz w:val="22"/>
               <w:szCs w:val="22"/>
-              <w:lang w:val="bs-Latn-BA" w:eastAsia="bs-Latn-BA"/>
             </w:rPr>
           </w:pPr>
-          <w:hyperlink w:anchor="_Toc402656348" w:history="1">
+          <w:hyperlink w:anchor="_Toc402692053" w:history="1">
             <w:r>
               <w:rPr>
                 <w:rStyle w:val="Hyperlink"/>
@@ -1798,7 +1770,6 @@
                 <w:color w:val="auto"/>
                 <w:sz w:val="22"/>
                 <w:szCs w:val="22"/>
-                <w:lang w:val="bs-Latn-BA" w:eastAsia="bs-Latn-BA"/>
               </w:rPr>
               <w:tab/>
             </w:r>
@@ -1828,7 +1799,7 @@
                 <w:noProof/>
                 <w:webHidden/>
               </w:rPr>
-              <w:instrText xml:space="preserve"> PAGEREF _Toc402656348 \h </w:instrText>
+              <w:instrText xml:space="preserve"> PAGEREF _Toc402692053 \h </w:instrText>
             </w:r>
             <w:r>
               <w:rPr>
@@ -1848,7 +1819,7 @@
                 <w:noProof/>
                 <w:webHidden/>
               </w:rPr>
-              <w:t>40</w:t>
+              <w:t>41</w:t>
             </w:r>
             <w:r>
               <w:rPr>
@@ -1872,10 +1843,9 @@
               <w:color w:val="auto"/>
               <w:sz w:val="22"/>
               <w:szCs w:val="22"/>
-              <w:lang w:val="bs-Latn-BA" w:eastAsia="bs-Latn-BA"/>
             </w:rPr>
           </w:pPr>
-          <w:hyperlink w:anchor="_Toc402656349" w:history="1">
+          <w:hyperlink w:anchor="_Toc402692054" w:history="1">
             <w:r>
               <w:rPr>
                 <w:rStyle w:val="Hyperlink"/>
@@ -1890,7 +1860,6 @@
                 <w:color w:val="auto"/>
                 <w:sz w:val="22"/>
                 <w:szCs w:val="22"/>
-                <w:lang w:val="bs-Latn-BA" w:eastAsia="bs-Latn-BA"/>
               </w:rPr>
               <w:tab/>
             </w:r>
@@ -1920,7 +1889,7 @@
                 <w:noProof/>
                 <w:webHidden/>
               </w:rPr>
-              <w:instrText xml:space="preserve"> PAGEREF _Toc402656349 \h </w:instrText>
+              <w:instrText xml:space="preserve"> PAGEREF _Toc402692054 \h </w:instrText>
             </w:r>
             <w:r>
               <w:rPr>
@@ -1940,7 +1909,7 @@
                 <w:noProof/>
                 <w:webHidden/>
               </w:rPr>
-              <w:t>40</w:t>
+              <w:t>41</w:t>
             </w:r>
             <w:r>
               <w:rPr>
@@ -1964,10 +1933,9 @@
               <w:color w:val="auto"/>
               <w:sz w:val="22"/>
               <w:szCs w:val="22"/>
-              <w:lang w:val="bs-Latn-BA" w:eastAsia="bs-Latn-BA"/>
             </w:rPr>
           </w:pPr>
-          <w:hyperlink w:anchor="_Toc402656350" w:history="1">
+          <w:hyperlink w:anchor="_Toc402692055" w:history="1">
             <w:r>
               <w:rPr>
                 <w:rStyle w:val="Hyperlink"/>
@@ -1982,7 +1950,6 @@
                 <w:color w:val="auto"/>
                 <w:sz w:val="22"/>
                 <w:szCs w:val="22"/>
-                <w:lang w:val="bs-Latn-BA" w:eastAsia="bs-Latn-BA"/>
               </w:rPr>
               <w:tab/>
             </w:r>
@@ -2012,7 +1979,7 @@
                 <w:noProof/>
                 <w:webHidden/>
               </w:rPr>
-              <w:instrText xml:space="preserve"> PAGEREF _Toc402656350 \h </w:instrText>
+              <w:instrText xml:space="preserve"> PAGEREF _Toc402692055 \h </w:instrText>
             </w:r>
             <w:r>
               <w:rPr>
@@ -2032,7 +1999,7 @@
                 <w:noProof/>
                 <w:webHidden/>
               </w:rPr>
-              <w:t>41</w:t>
+              <w:t>42</w:t>
             </w:r>
             <w:r>
               <w:rPr>
@@ -2056,10 +2023,9 @@
               <w:color w:val="auto"/>
               <w:sz w:val="22"/>
               <w:szCs w:val="22"/>
-              <w:lang w:val="bs-Latn-BA" w:eastAsia="bs-Latn-BA"/>
             </w:rPr>
           </w:pPr>
-          <w:hyperlink w:anchor="_Toc402656351" w:history="1">
+          <w:hyperlink w:anchor="_Toc402692056" w:history="1">
             <w:r>
               <w:rPr>
                 <w:rStyle w:val="Hyperlink"/>
@@ -2074,7 +2040,6 @@
                 <w:color w:val="auto"/>
                 <w:sz w:val="22"/>
                 <w:szCs w:val="22"/>
-                <w:lang w:val="bs-Latn-BA" w:eastAsia="bs-Latn-BA"/>
               </w:rPr>
               <w:tab/>
             </w:r>
@@ -2104,7 +2069,7 @@
                 <w:noProof/>
                 <w:webHidden/>
               </w:rPr>
-              <w:instrText xml:space="preserve"> PAGEREF _Toc402656351 \h </w:instrText>
+              <w:instrText xml:space="preserve"> PAGEREF _Toc402692056 \h </w:instrText>
             </w:r>
             <w:r>
               <w:rPr>
@@ -2124,7 +2089,7 @@
                 <w:noProof/>
                 <w:webHidden/>
               </w:rPr>
-              <w:t>42</w:t>
+              <w:t>43</w:t>
             </w:r>
             <w:r>
               <w:rPr>
@@ -2148,10 +2113,9 @@
               <w:color w:val="auto"/>
               <w:sz w:val="22"/>
               <w:szCs w:val="22"/>
-              <w:lang w:val="bs-Latn-BA" w:eastAsia="bs-Latn-BA"/>
             </w:rPr>
           </w:pPr>
-          <w:hyperlink w:anchor="_Toc402656352" w:history="1">
+          <w:hyperlink w:anchor="_Toc402692057" w:history="1">
             <w:r>
               <w:rPr>
                 <w:rStyle w:val="Hyperlink"/>
@@ -2166,7 +2130,6 @@
                 <w:color w:val="auto"/>
                 <w:sz w:val="22"/>
                 <w:szCs w:val="22"/>
-                <w:lang w:val="bs-Latn-BA" w:eastAsia="bs-Latn-BA"/>
               </w:rPr>
               <w:tab/>
             </w:r>
@@ -2196,7 +2159,7 @@
                 <w:noProof/>
                 <w:webHidden/>
               </w:rPr>
-              <w:instrText xml:space="preserve"> PAGEREF _Toc402656352 \h </w:instrText>
+              <w:instrText xml:space="preserve"> PAGEREF _Toc402692057 \h </w:instrText>
             </w:r>
             <w:r>
               <w:rPr>
@@ -2216,7 +2179,7 @@
                 <w:noProof/>
                 <w:webHidden/>
               </w:rPr>
-              <w:t>43</w:t>
+              <w:t>44</w:t>
             </w:r>
             <w:r>
               <w:rPr>
@@ -2240,10 +2203,9 @@
               <w:color w:val="auto"/>
               <w:sz w:val="22"/>
               <w:szCs w:val="22"/>
-              <w:lang w:val="bs-Latn-BA" w:eastAsia="bs-Latn-BA"/>
             </w:rPr>
           </w:pPr>
-          <w:hyperlink w:anchor="_Toc402656353" w:history="1">
+          <w:hyperlink w:anchor="_Toc402692058" w:history="1">
             <w:r>
               <w:rPr>
                 <w:rStyle w:val="Hyperlink"/>
@@ -2258,7 +2220,6 @@
                 <w:color w:val="auto"/>
                 <w:sz w:val="22"/>
                 <w:szCs w:val="22"/>
-                <w:lang w:val="bs-Latn-BA" w:eastAsia="bs-Latn-BA"/>
               </w:rPr>
               <w:tab/>
             </w:r>
@@ -2288,7 +2249,7 @@
                 <w:noProof/>
                 <w:webHidden/>
               </w:rPr>
-              <w:instrText xml:space="preserve"> PAGEREF _Toc402656353 \h </w:instrText>
+              <w:instrText xml:space="preserve"> PAGEREF _Toc402692058 \h </w:instrText>
             </w:r>
             <w:r>
               <w:rPr>
@@ -2308,7 +2269,7 @@
                 <w:noProof/>
                 <w:webHidden/>
               </w:rPr>
-              <w:t>44</w:t>
+              <w:t>45</w:t>
             </w:r>
             <w:r>
               <w:rPr>
@@ -2332,10 +2293,9 @@
               <w:color w:val="auto"/>
               <w:sz w:val="22"/>
               <w:szCs w:val="22"/>
-              <w:lang w:val="bs-Latn-BA" w:eastAsia="bs-Latn-BA"/>
             </w:rPr>
           </w:pPr>
-          <w:hyperlink w:anchor="_Toc402656354" w:history="1">
+          <w:hyperlink w:anchor="_Toc402692059" w:history="1">
             <w:r>
               <w:rPr>
                 <w:rStyle w:val="Hyperlink"/>
@@ -2350,7 +2310,6 @@
                 <w:color w:val="auto"/>
                 <w:sz w:val="22"/>
                 <w:szCs w:val="22"/>
-                <w:lang w:val="bs-Latn-BA" w:eastAsia="bs-Latn-BA"/>
               </w:rPr>
               <w:tab/>
             </w:r>
@@ -2380,7 +2339,7 @@
                 <w:noProof/>
                 <w:webHidden/>
               </w:rPr>
-              <w:instrText xml:space="preserve"> PAGEREF _Toc402656354 \h </w:instrText>
+              <w:instrText xml:space="preserve"> PAGEREF _Toc402692059 \h </w:instrText>
             </w:r>
             <w:r>
               <w:rPr>
@@ -2400,7 +2359,7 @@
                 <w:noProof/>
                 <w:webHidden/>
               </w:rPr>
-              <w:t>45</w:t>
+              <w:t>46</w:t>
             </w:r>
             <w:r>
               <w:rPr>
@@ -2424,10 +2383,9 @@
               <w:color w:val="auto"/>
               <w:sz w:val="22"/>
               <w:szCs w:val="22"/>
-              <w:lang w:val="bs-Latn-BA" w:eastAsia="bs-Latn-BA"/>
             </w:rPr>
           </w:pPr>
-          <w:hyperlink w:anchor="_Toc402656355" w:history="1">
+          <w:hyperlink w:anchor="_Toc402692060" w:history="1">
             <w:r>
               <w:rPr>
                 <w:rStyle w:val="Hyperlink"/>
@@ -2442,7 +2400,6 @@
                 <w:color w:val="auto"/>
                 <w:sz w:val="22"/>
                 <w:szCs w:val="22"/>
-                <w:lang w:val="bs-Latn-BA" w:eastAsia="bs-Latn-BA"/>
               </w:rPr>
               <w:tab/>
             </w:r>
@@ -2472,7 +2429,7 @@
                 <w:noProof/>
                 <w:webHidden/>
               </w:rPr>
-              <w:instrText xml:space="preserve"> PAGEREF _Toc402656355 \h </w:instrText>
+              <w:instrText xml:space="preserve"> PAGEREF _Toc402692060 \h </w:instrText>
             </w:r>
             <w:r>
               <w:rPr>
@@ -2492,7 +2449,7 @@
                 <w:noProof/>
                 <w:webHidden/>
               </w:rPr>
-              <w:t>46</w:t>
+              <w:t>47</w:t>
             </w:r>
             <w:r>
               <w:rPr>
@@ -2516,10 +2473,9 @@
               <w:color w:val="auto"/>
               <w:sz w:val="22"/>
               <w:szCs w:val="22"/>
-              <w:lang w:val="bs-Latn-BA" w:eastAsia="bs-Latn-BA"/>
             </w:rPr>
           </w:pPr>
-          <w:hyperlink w:anchor="_Toc402656356" w:history="1">
+          <w:hyperlink w:anchor="_Toc402692061" w:history="1">
             <w:r>
               <w:rPr>
                 <w:rStyle w:val="Hyperlink"/>
@@ -2534,7 +2490,6 @@
                 <w:color w:val="auto"/>
                 <w:sz w:val="22"/>
                 <w:szCs w:val="22"/>
-                <w:lang w:val="bs-Latn-BA" w:eastAsia="bs-Latn-BA"/>
               </w:rPr>
               <w:tab/>
             </w:r>
@@ -2564,7 +2519,7 @@
                 <w:noProof/>
                 <w:webHidden/>
               </w:rPr>
-              <w:instrText xml:space="preserve"> PAGEREF _Toc402656356 \h </w:instrText>
+              <w:instrText xml:space="preserve"> PAGEREF _Toc402692061 \h </w:instrText>
             </w:r>
             <w:r>
               <w:rPr>
@@ -2584,7 +2539,7 @@
                 <w:noProof/>
                 <w:webHidden/>
               </w:rPr>
-              <w:t>47</w:t>
+              <w:t>48</w:t>
             </w:r>
             <w:r>
               <w:rPr>
@@ -2607,10 +2562,9 @@
               <w:color w:val="auto"/>
               <w:sz w:val="22"/>
               <w:szCs w:val="22"/>
-              <w:lang w:val="bs-Latn-BA" w:eastAsia="bs-Latn-BA"/>
             </w:rPr>
           </w:pPr>
-          <w:hyperlink w:anchor="_Toc402656357" w:history="1">
+          <w:hyperlink w:anchor="_Toc402692062" w:history="1">
             <w:r>
               <w:rPr>
                 <w:rStyle w:val="Hyperlink"/>
@@ -2637,7 +2591,7 @@
                 <w:noProof/>
                 <w:webHidden/>
               </w:rPr>
-              <w:instrText xml:space="preserve"> PAGEREF _Toc402656357 \h </w:instrText>
+              <w:instrText xml:space="preserve"> PAGEREF _Toc402692062 \h </w:instrText>
             </w:r>
             <w:r>
               <w:rPr>
@@ -2657,7 +2611,7 @@
                 <w:noProof/>
                 <w:webHidden/>
               </w:rPr>
-              <w:t>48</w:t>
+              <w:t>49</w:t>
             </w:r>
             <w:r>
               <w:rPr>
@@ -2706,7 +2660,7 @@
         <w:spacing w:line="360" w:lineRule="auto"/>
       </w:pPr>
       <w:bookmarkStart w:id="0" w:name="h.gjdgxs" w:colFirst="0" w:colLast="0"/>
-      <w:bookmarkStart w:id="1" w:name="_Toc402656336"/>
+      <w:bookmarkStart w:id="1" w:name="_Toc402692041"/>
       <w:bookmarkEnd w:id="0"/>
       <w:r>
         <w:lastRenderedPageBreak/>
@@ -2728,7 +2682,7 @@
           <w:right w:val="single" w:sz="6" w:space="0" w:color="000000"/>
         </w:tblBorders>
         <w:tblLayout w:type="fixed"/>
-        <w:tblLook w:val="0000"/>
+        <w:tblLook w:val="0000" w:firstRow="0" w:lastRow="0" w:firstColumn="0" w:lastColumn="0" w:noHBand="0" w:noVBand="0"/>
       </w:tblPr>
       <w:tblGrid>
         <w:gridCol w:w="723"/>
@@ -4416,7 +4370,7 @@
           <w:numId w:val="3"/>
         </w:numPr>
       </w:pPr>
-      <w:bookmarkStart w:id="3" w:name="_Toc402656337"/>
+      <w:bookmarkStart w:id="3" w:name="_Toc402692042"/>
       <w:r>
         <w:lastRenderedPageBreak/>
         <w:t>Opis projektnog zadatka</w:t>
@@ -4654,7 +4608,13 @@
         <w:jc w:val="both"/>
       </w:pPr>
       <w:r>
-        <w:t xml:space="preserve">Još jedna od korisnih funkcionalnosti koje će sustav pružati ugostiteljima je grupiranje pojedinih jela ili jelovnika po vrstama, na primjer stvaranje pojedinih grupa za vegeterijanska jela, salate, alkoholna pića, egzotične koktele ili specijalitete. Osim grupiranja po vrsti, biti će moguće i stvoriti posebne kategorije jela poput specijaliteta, jela s popustom ili brzih jela. Uz pojedine stavke biti će priloženi i cjenici kako bi korisnici imali funkcionalan i privlačan pregled ponude. </w:t>
+        <w:t xml:space="preserve">Još jedna od korisnih funkcionalnosti koje će sustav pružati ugostiteljima je grupiranje pojedinih jela ili jelovnika po vrstama, na primjer stvaranje pojedinih grupa za </w:t>
+      </w:r>
+      <w:r>
+        <w:t>vegetarijanska</w:t>
+      </w:r>
+      <w:r>
+        <w:t xml:space="preserve"> jela, salate, alkoholna pića, egzotične koktele ili specijalitete. Osim grupiranja po vrsti, biti će moguće i stvoriti posebne kategorije jela poput specijaliteta, jela s popustom ili brzih jela. Uz pojedine stavke biti će priloženi i cjenici kako bi korisnici imali funkcionalan i privlačan pregled ponude. </w:t>
       </w:r>
       <w:r>
         <w:t xml:space="preserve">Fizičke osobe ili osobe koje u ime vlastite tvrtke nude navedene sadržaje kroz sustav nazvat ćemo jednim imenom Ugostiteljima. Ugostitelji mogu za svaku svoju poslovnicu unijeti ponudu jela i menija koristeći </w:t>
@@ -5405,7 +5365,7 @@
         </w:tabs>
         <w:spacing w:line="360" w:lineRule="auto"/>
       </w:pPr>
-      <w:bookmarkStart w:id="5" w:name="_Toc402656338"/>
+      <w:bookmarkStart w:id="5" w:name="_Toc402692043"/>
       <w:r>
         <w:lastRenderedPageBreak/>
         <w:t>Pojmovnik</w:t>
@@ -5724,7 +5684,7 @@
         </w:tabs>
         <w:spacing w:line="360" w:lineRule="auto"/>
       </w:pPr>
-      <w:bookmarkStart w:id="7" w:name="_Toc402656339"/>
+      <w:bookmarkStart w:id="7" w:name="_Toc402692044"/>
       <w:r>
         <w:lastRenderedPageBreak/>
         <w:t>Funkcionalni zahtjevi</w:t>
@@ -6523,7 +6483,7 @@
           <w:szCs w:val="28"/>
         </w:rPr>
       </w:pPr>
-      <w:bookmarkStart w:id="8" w:name="_Toc402656340"/>
+      <w:bookmarkStart w:id="8" w:name="_Toc402692045"/>
       <w:r>
         <w:rPr>
           <w:rFonts w:ascii="Arial" w:hAnsi="Arial" w:cs="Arial"/>
@@ -8167,6 +8127,18 @@
       <w:r>
         <w:t xml:space="preserve"> ili po vrstama</w:t>
       </w:r>
+    </w:p>
+    <w:p>
+      <w:pPr>
+        <w:pStyle w:val="Normal2"/>
+        <w:numPr>
+          <w:ilvl w:val="0"/>
+          <w:numId w:val="11"/>
+        </w:numPr>
+        <w:spacing w:line="360" w:lineRule="auto"/>
+        <w:ind w:left="2160"/>
+        <w:jc w:val="both"/>
+      </w:pPr>
       <w:r>
         <w:rPr>
           <w:b/>
@@ -8392,7 +8364,13 @@
         <w:t xml:space="preserve">Željeni scenarij: </w:t>
       </w:r>
       <w:r>
-        <w:t>Ugostitelj mijenja određenje cijene jelovnika. Izmjenjena ponuda se automatski ažurira na web stranici</w:t>
+        <w:t xml:space="preserve">Ugostitelj mijenja određenje cijene jelovnika. </w:t>
+      </w:r>
+      <w:r>
+        <w:t>Izmijenjena</w:t>
+      </w:r>
+      <w:r>
+        <w:t xml:space="preserve"> ponuda se automatski ažurira na web stranici</w:t>
       </w:r>
     </w:p>
     <w:p>
@@ -8566,7 +8544,13 @@
         <w:t xml:space="preserve">Ugostitelj </w:t>
       </w:r>
       <w:r>
-        <w:t>dodaje novi jelovnik sastavljen od jela koje grupira prema vrstama (meso, riba, vegetrijanska, salate, topla predjela, hladna predjela, slastice...). U ponudi navede i ponudu pića prema vrsta. Također može definirati specifične kategorije jela („gableci“ po danima, posebne ponude, specijaliteti...)</w:t>
+        <w:t xml:space="preserve">dodaje novi jelovnik sastavljen od jela koje grupira prema vrstama (meso, riba, </w:t>
+      </w:r>
+      <w:r>
+        <w:t>vegetarijanska</w:t>
+      </w:r>
+      <w:r>
+        <w:t>, salate, topla predjela, hladna predjela, slastice...). U ponudi navede i ponudu pića prema vrsta. Također može definirati specifične kategorije jela („gableci“ po danima, posebne ponude, specijaliteti...)</w:t>
       </w:r>
     </w:p>
     <w:p>
@@ -9567,7 +9551,13 @@
         <w:t xml:space="preserve">Preduvjeti: </w:t>
       </w:r>
       <w:r>
-        <w:t>Prijavljen dobavljač, baza podataka populirana proizvođačima namirnica</w:t>
+        <w:t>Prijavljen dobavljač, baza podataka popu</w:t>
+      </w:r>
+      <w:r>
+        <w:t xml:space="preserve">njena </w:t>
+      </w:r>
+      <w:r>
+        <w:t>proizvođačima namirnica</w:t>
       </w:r>
     </w:p>
     <w:p>
@@ -9896,10 +9886,10 @@
             <v:path o:extrusionok="f" gradientshapeok="t" o:connecttype="rect"/>
             <o:lock v:ext="edit" aspectratio="t"/>
           </v:shapetype>
-          <v:shape id="_x0000_i1025" type="#_x0000_t75" style="width:483.75pt;height:412.5pt" o:ole="">
+          <v:shape id="_x0000_i1025" type="#_x0000_t75" style="width:483.6pt;height:412.3pt" o:ole="">
             <v:imagedata r:id="rId8" o:title=""/>
           </v:shape>
-          <o:OLEObject Type="Embed" ProgID="Visio.Drawing.15" ShapeID="_x0000_i1025" DrawAspect="Content" ObjectID="_1476398382" r:id="rId9"/>
+          <o:OLEObject Type="Embed" ProgID="Visio.Drawing.15" ShapeID="_x0000_i1025" DrawAspect="Content" ObjectID="_1476435536" r:id="rId9"/>
         </w:object>
       </w:r>
     </w:p>
@@ -9987,7 +9977,6 @@
         <w:jc w:val="both"/>
       </w:pPr>
     </w:p>
-    <w:bookmarkStart w:id="9" w:name="_GoBack"/>
     <w:p>
       <w:pPr>
         <w:pStyle w:val="Normal2"/>
@@ -9996,42 +9985,116 @@
       </w:pPr>
       <w:r>
         <w:object w:dxaOrig="10231" w:dyaOrig="8220">
-          <v:shape id="_x0000_i1026" type="#_x0000_t75" style="width:511.5pt;height:411pt" o:ole="">
+          <v:shape id="_x0000_i1026" type="#_x0000_t75" style="width:511.45pt;height:410.95pt" o:ole="">
             <v:imagedata r:id="rId10" o:title=""/>
           </v:shape>
-          <o:OLEObject Type="Embed" ProgID="Visio.Drawing.15" ShapeID="_x0000_i1026" DrawAspect="Content" ObjectID="_1476398383" r:id="rId11"/>
+          <o:OLEObject Type="Embed" ProgID="Visio.Drawing.15" ShapeID="_x0000_i1026" DrawAspect="Content" ObjectID="_1476435537" r:id="rId11"/>
         </w:object>
       </w:r>
+    </w:p>
+    <w:p>
+      <w:pPr>
+        <w:rPr>
+          <w:rFonts w:ascii="Arial" w:eastAsia="Arial" w:hAnsi="Arial" w:cs="Arial"/>
+          <w:i/>
+          <w:sz w:val="28"/>
+          <w:szCs w:val="28"/>
+        </w:rPr>
+      </w:pPr>
+      <w:bookmarkStart w:id="9" w:name="_Toc402692046"/>
+      <w:r>
+        <w:rPr>
+          <w:szCs w:val="28"/>
+        </w:rPr>
+        <w:br w:type="page"/>
+      </w:r>
+      <w:bookmarkStart w:id="10" w:name="_GoBack"/>
+      <w:bookmarkEnd w:id="10"/>
+    </w:p>
+    <w:p>
+      <w:pPr>
+        <w:pStyle w:val="Heading2"/>
+        <w:rPr>
+          <w:szCs w:val="28"/>
+        </w:rPr>
+      </w:pPr>
+      <w:r>
+        <w:rPr>
+          <w:szCs w:val="28"/>
+        </w:rPr>
+        <w:lastRenderedPageBreak/>
+        <w:t>4.2. Sekvencijski dijagrami</w:t>
+      </w:r>
       <w:bookmarkEnd w:id="9"/>
     </w:p>
     <w:p>
-      <w:pPr>
-        <w:pStyle w:val="Heading2"/>
-        <w:rPr>
-          <w:szCs w:val="28"/>
-        </w:rPr>
-      </w:pPr>
-      <w:bookmarkStart w:id="10" w:name="_Toc402656341"/>
-      <w:r>
-        <w:rPr>
-          <w:szCs w:val="28"/>
-        </w:rPr>
-        <w:t>4.2. Sekvencijski dijagrami</w:t>
-      </w:r>
-      <w:bookmarkEnd w:id="10"/>
+      <w:r>
+        <w:br/>
+      </w:r>
+      <w:r>
+        <w:rPr>
+          <w:b/>
+        </w:rPr>
+        <w:t>Obrazac uporabe UC1: Prijava</w:t>
+      </w:r>
+    </w:p>
+    <w:p>
+      <w:r>
+        <w:br/>
+      </w:r>
+      <w:r>
+        <w:tab/>
+      </w:r>
+      <w:r>
+        <w:t>Posjetitelj web stranice se prijavljuje u sustav koristeći podatke s kojima se registrirao. Na login formi upisuje svoje korisničko ime i lozinku – ti podaci se šalju poslužitelju koji provjerava bazu podataka i traži pripadajuće podatke. Ako dani podaci odgovaraju podacima u bazi, prijava je uspjela i korisnička sjednica započinje. Ako dani podaci ne odgovaraju niti jednom zapisu u bazi podataka, ispisuje se poruka o neuspjeloj prijavi korisnika. Na formi za prijavu postoji i poveznica za registraciju korisnika u slučaju da korisnik još nije registriran. Ovisno o ulozi prijavljenog korisnika, dodjeljuju mu se dozvoljene funkcije. Sekvencijski dijagram za prijavu korisnika je prikazan na slici 4-1.</w:t>
+      </w:r>
     </w:p>
     <w:p/>
     <w:p/>
+    <w:p>
+      <w:pPr>
+        <w:jc w:val="both"/>
+      </w:pPr>
+      <w:r>
+        <w:object w:dxaOrig="8190" w:dyaOrig="6885">
+          <v:shape id="_x0000_i1027" type="#_x0000_t75" style="width:409.6pt;height:344.4pt" o:ole="">
+            <v:imagedata r:id="rId12" o:title=""/>
+          </v:shape>
+          <o:OLEObject Type="Embed" ProgID="Visio.Drawing.15" ShapeID="_x0000_i1027" DrawAspect="Content" ObjectID="_1476435538" r:id="rId13"/>
+        </w:object>
+      </w:r>
+    </w:p>
     <w:p/>
     <w:p>
+      <w:pPr>
+        <w:rPr>
+          <w:b/>
+        </w:rPr>
+      </w:pPr>
       <w:r>
         <w:br/>
       </w:r>
-      <w:r>
-        <w:rPr>
-          <w:b/>
-        </w:rPr>
-        <w:t>Obrazac uporabe UC1: Prijava</w:t>
+    </w:p>
+    <w:p>
+      <w:pPr>
+        <w:rPr>
+          <w:b/>
+        </w:rPr>
+      </w:pPr>
+      <w:r>
+        <w:rPr>
+          <w:b/>
+        </w:rPr>
+        <w:br w:type="page"/>
+      </w:r>
+    </w:p>
+    <w:p>
+      <w:r>
+        <w:rPr>
+          <w:b/>
+        </w:rPr>
+        <w:lastRenderedPageBreak/>
+        <w:t>Obrazac uporabe UC2: Registracija</w:t>
       </w:r>
     </w:p>
     <w:p>
@@ -10042,7 +10105,27 @@
         <w:tab/>
       </w:r>
       <w:r>
-        <w:t>Posjetitelj web stranice se prijavljuje u sustav koristeći podatke s kojima se registrirao. Na login formi upisuje svoje korisničko ime i lozinku – ti podaci se šalju poslužitelju koji provjerava bazu podataka i traži pripadajuće podatke. Ako dani podaci odgovaraju podacima u bazi, prijava je uspjela i korisnička sjednica započinje. Ako dani podaci ne odgovaraju niti jednom zapisu u bazi podataka, ispisuje se poruka o neuspjeloj prijavi korisnika. Na formi za prijavu postoji i poveznica za registraciju korisnika u slučaju da korisnik još nije registriran. Ovisno o ulozi prijavljenog korisnika, dodjeljuju mu se dozvoljene funkcije. Sekvencijski dijagram za prijavu korisnika je prikazan na slici 4-1.</w:t>
+        <w:t>Neprijavljeni posjetitelj web stranice može se odlučiti registrirati na stranici u slučaju da već nema korisnički račun. Klikom na poveznicu otvara se stranica sa formom za registraciju. Korisnik unosi svoje podatke, uključujući:</w:t>
+      </w:r>
+      <w:r>
+        <w:br/>
+        <w:t>- Korisničko ime</w:t>
+      </w:r>
+      <w:r>
+        <w:br/>
+        <w:t>- Ime i prezime</w:t>
+      </w:r>
+      <w:r>
+        <w:br/>
+        <w:t>- Lozinku te ponovljenu lozinku</w:t>
+      </w:r>
+      <w:r>
+        <w:br/>
+        <w:t>- Adresu e-pošte</w:t>
+      </w:r>
+      <w:r>
+        <w:br/>
+        <w:t>Dodatno, korisnik može unijeti i podatke za plaćanje, adresu i telefon. U slučaju unosa nedozvoljenog znaka ili greške pri unosu (npr. polja za lozinku i ponovljenu lozinku nisu jednaka) forma za registraciju asinkrono javlja grešku pripadajućim simbolom. Dok korisnik ne ispuni sva polja i razriješi sve pogreške u unosu, nije moguće obaviti registraciju. Kad korisnik pošalje zahtjev za registraciju poslužitelju, ažurira se baza podataka korisnika a korisnička sjednica započinje. Sekvencijski dijagram registracije je prikazan na slici 4-2.</w:t>
       </w:r>
     </w:p>
     <w:p/>
@@ -10052,323 +10135,298 @@
         <w:jc w:val="both"/>
       </w:pPr>
       <w:r>
-        <w:object w:dxaOrig="8190" w:dyaOrig="6885">
-          <v:shape id="_x0000_i1027" type="#_x0000_t75" style="width:409.5pt;height:344.25pt" o:ole="">
-            <v:imagedata r:id="rId12" o:title=""/>
+        <w:object w:dxaOrig="8625" w:dyaOrig="6885">
+          <v:shape id="_x0000_i1028" type="#_x0000_t75" style="width:431.3pt;height:344.4pt" o:ole="">
+            <v:imagedata r:id="rId14" o:title=""/>
           </v:shape>
-          <o:OLEObject Type="Embed" ProgID="Visio.Drawing.15" ShapeID="_x0000_i1027" DrawAspect="Content" ObjectID="_1476398384" r:id="rId13"/>
+          <o:OLEObject Type="Embed" ProgID="Visio.Drawing.15" ShapeID="_x0000_i1028" DrawAspect="Content" ObjectID="_1476435539" r:id="rId15"/>
         </w:object>
       </w:r>
     </w:p>
     <w:p/>
     <w:p>
-      <w:r>
-        <w:br/>
-      </w:r>
-      <w:r>
-        <w:rPr>
-          <w:b/>
-        </w:rPr>
-        <w:t>Obrazac uporabe UC2: Registracija</w:t>
-      </w:r>
-    </w:p>
-    <w:p>
-      <w:r>
-        <w:br/>
-      </w:r>
-      <w:r>
-        <w:tab/>
-      </w:r>
-      <w:r>
-        <w:t>Neprijavljeni posjetitelj web stranice može se odlučiti registrirati na stranici u slučaju da već nema korisnički račun. Klikom na poveznicu otvara se stranica sa formom za registraciju. Korisnik unosi svoje podatke, uključujući:</w:t>
-      </w:r>
-      <w:r>
-        <w:br/>
-        <w:t>- Korisničko ime</w:t>
-      </w:r>
-      <w:r>
-        <w:br/>
-        <w:t>- Ime i prezime</w:t>
-      </w:r>
-      <w:r>
-        <w:br/>
-        <w:t>- Lozinku te ponovljenu lozinku</w:t>
-      </w:r>
-      <w:r>
-        <w:br/>
-        <w:t>- Adresu e-pošte</w:t>
-      </w:r>
-      <w:r>
-        <w:br/>
-        <w:t>Dodatno, korisnik može unijeti i podatke za plaćanje, adresu i telefon. U slučaju unosa nedozvoljenog znaka ili greške pri unosu (npr. polja za lozinku i ponovljenu lozinku nisu jednaka) forma za registraciju asinkrono javlja grešku pripadajućim simbolom. Dok korisnik ne ispuni sva polja i razriješi sve pogreške u unosu, nije moguće obaviti registraciju. Kad korisnik pošalje zahtjev za registraciju poslužitelju, ažurira se baza podataka korisnika a korisnička sjednica započinje. Sekvencijski dijagram registracije je prikazan na slici 4-2.</w:t>
+      <w:pPr>
+        <w:rPr>
+          <w:b/>
+        </w:rPr>
+      </w:pPr>
+      <w:r>
+        <w:rPr>
+          <w:b/>
+        </w:rPr>
+        <w:br w:type="page"/>
+      </w:r>
+    </w:p>
+    <w:p>
+      <w:pPr>
+        <w:rPr>
+          <w:b/>
+        </w:rPr>
+      </w:pPr>
+      <w:r>
+        <w:rPr>
+          <w:b/>
+        </w:rPr>
+        <w:lastRenderedPageBreak/>
+        <w:t>UC3: Rezervacija mjesta</w:t>
       </w:r>
     </w:p>
     <w:p/>
     <w:p/>
+    <w:p>
+      <w:r>
+        <w:object w:dxaOrig="8625" w:dyaOrig="6885">
+          <v:shape id="_x0000_i1029" type="#_x0000_t75" style="width:431.3pt;height:344.4pt" o:ole="">
+            <v:imagedata r:id="rId16" o:title=""/>
+          </v:shape>
+          <o:OLEObject Type="Embed" ProgID="Visio.Drawing.15" ShapeID="_x0000_i1029" DrawAspect="Content" ObjectID="_1476435540" r:id="rId17"/>
+        </w:object>
+      </w:r>
+    </w:p>
+    <w:p/>
+    <w:p>
+      <w:pPr>
+        <w:rPr>
+          <w:b/>
+        </w:rPr>
+      </w:pPr>
+      <w:r>
+        <w:rPr>
+          <w:b/>
+        </w:rPr>
+        <w:br w:type="page"/>
+      </w:r>
+    </w:p>
+    <w:p>
+      <w:r>
+        <w:rPr>
+          <w:b/>
+        </w:rPr>
+        <w:lastRenderedPageBreak/>
+        <w:t>Obrazac uporabe UC4: Rezervacija stola</w:t>
+      </w:r>
+      <w:r>
+        <w:rPr>
+          <w:b/>
+        </w:rPr>
+        <w:br/>
+      </w:r>
+      <w:r>
+        <w:tab/>
+      </w:r>
+      <w:r>
+        <w:t>Gost restorana – prijavljeni korisnik može u po želji odabranom restoranu rezervirati stol. Da bi bila moguća rezervacija stola, treba izvršiti rezervaciju mjesta u restoranu. Odabirom restorana iz pregleda na početnoj stranici i pritiskom na gumb za rezervaciju otvara se obrazac za rezervaciju. U bazi podataka se provjerava dostupnost slobodnih mjesta. Ukoliko ima slobodnih mjesta u restoranu, korisniku se pruža mogućnost rezervacije stola i/ili jelovnika, po želji. Korisnik također može odabrati hoće li plaćanje obaviti unaprijed, neposredno preko sustava ili dolaskom u restoran. Registracija se, ukoliko je uspješna, zapisuje u bazu podataka te se obavlja transakcija.</w:t>
+      </w:r>
+    </w:p>
     <w:p/>
     <w:p/>
-    <w:p/>
-    <w:p>
-      <w:pPr>
-        <w:jc w:val="both"/>
-      </w:pPr>
+    <w:p>
       <w:r>
         <w:object w:dxaOrig="8625" w:dyaOrig="6885">
-          <v:shape id="_x0000_i1028" type="#_x0000_t75" style="width:431.25pt;height:344.25pt" o:ole="">
-            <v:imagedata r:id="rId14" o:title=""/>
+          <v:shape id="_x0000_i1030" type="#_x0000_t75" style="width:431.3pt;height:344.4pt" o:ole="">
+            <v:imagedata r:id="rId18" o:title=""/>
           </v:shape>
-          <o:OLEObject Type="Embed" ProgID="Visio.Drawing.15" ShapeID="_x0000_i1028" DrawAspect="Content" ObjectID="_1476398385" r:id="rId15"/>
+          <o:OLEObject Type="Embed" ProgID="Visio.Drawing.15" ShapeID="_x0000_i1030" DrawAspect="Content" ObjectID="_1476435541" r:id="rId19"/>
         </w:object>
+      </w:r>
+      <w:r>
+        <w:rPr>
+          <w:b/>
+        </w:rPr>
+        <w:br w:type="page"/>
+      </w:r>
+    </w:p>
+    <w:p>
+      <w:pPr>
+        <w:rPr>
+          <w:b/>
+        </w:rPr>
+      </w:pPr>
+      <w:r>
+        <w:rPr>
+          <w:b/>
+        </w:rPr>
+        <w:lastRenderedPageBreak/>
+        <w:t>Obrazac uporabe UC</w:t>
+      </w:r>
+      <w:r>
+        <w:rPr>
+          <w:b/>
+        </w:rPr>
+        <w:t>5: Rezervacija jelovnika</w:t>
+      </w:r>
+    </w:p>
+    <w:p>
+      <w:pPr>
+        <w:rPr>
+          <w:b/>
+        </w:rPr>
+      </w:pPr>
+    </w:p>
+    <w:p>
+      <w:pPr>
+        <w:rPr>
+          <w:b/>
+        </w:rPr>
+      </w:pPr>
+    </w:p>
+    <w:p>
+      <w:r>
+        <w:object w:dxaOrig="8625" w:dyaOrig="6885">
+          <v:shape id="_x0000_i1031" type="#_x0000_t75" style="width:431.3pt;height:344.4pt" o:ole="">
+            <v:imagedata r:id="rId20" o:title=""/>
+          </v:shape>
+          <o:OLEObject Type="Embed" ProgID="Visio.Drawing.15" ShapeID="_x0000_i1031" DrawAspect="Content" ObjectID="_1476435542" r:id="rId21"/>
+        </w:object>
+      </w:r>
+    </w:p>
+    <w:p>
+      <w:pPr>
+        <w:rPr>
+          <w:b/>
+        </w:rPr>
+      </w:pPr>
+      <w:r>
+        <w:rPr>
+          <w:b/>
+        </w:rPr>
+        <w:br w:type="page"/>
+      </w:r>
+    </w:p>
+    <w:p>
+      <w:pPr>
+        <w:rPr>
+          <w:b/>
+        </w:rPr>
+      </w:pPr>
+      <w:r>
+        <w:rPr>
+          <w:b/>
+        </w:rPr>
+        <w:lastRenderedPageBreak/>
+        <w:t>Obrazac uporabe UC</w:t>
+      </w:r>
+      <w:r>
+        <w:rPr>
+          <w:b/>
+        </w:rPr>
+        <w:t>6: Poništavanje rezervacije</w:t>
       </w:r>
     </w:p>
     <w:p/>
     <w:p/>
+    <w:p>
+      <w:r>
+        <w:object w:dxaOrig="8625" w:dyaOrig="6885">
+          <v:shape id="_x0000_i1032" type="#_x0000_t75" style="width:431.3pt;height:344.4pt" o:ole="">
+            <v:imagedata r:id="rId22" o:title=""/>
+          </v:shape>
+          <o:OLEObject Type="Embed" ProgID="Visio.Drawing.15" ShapeID="_x0000_i1032" DrawAspect="Content" ObjectID="_1476435543" r:id="rId23"/>
+        </w:object>
+      </w:r>
+    </w:p>
+    <w:p/>
+    <w:p>
+      <w:pPr>
+        <w:rPr>
+          <w:b/>
+        </w:rPr>
+      </w:pPr>
+      <w:r>
+        <w:rPr>
+          <w:b/>
+        </w:rPr>
+        <w:br w:type="page"/>
+      </w:r>
+    </w:p>
+    <w:p>
+      <w:pPr>
+        <w:jc w:val="both"/>
+      </w:pPr>
+      <w:r>
+        <w:rPr>
+          <w:b/>
+        </w:rPr>
+        <w:lastRenderedPageBreak/>
+        <w:t>Obrazac uporabe UC7</w:t>
+      </w:r>
+      <w:r>
+        <w:rPr>
+          <w:b/>
+        </w:rPr>
+        <w:t>: Odjava</w:t>
+      </w:r>
+    </w:p>
+    <w:p>
+      <w:pPr>
+        <w:jc w:val="both"/>
+      </w:pPr>
+      <w:r>
+        <w:br/>
+      </w:r>
+      <w:r>
+        <w:tab/>
+      </w:r>
+      <w:r>
+        <w:t xml:space="preserve">Prijavljeni korisnik može završiti korisničku sjednicu odjavom iz sustava. Ako je posjetitelj stranice prijavljen, pritiskom na gumb „Log Out“ poslužitelju se šalje zahtjev za odjavu te sjednica završava. </w:t>
+      </w:r>
+    </w:p>
+    <w:p>
+      <w:pPr>
+        <w:jc w:val="both"/>
+      </w:pPr>
+    </w:p>
+    <w:p>
+      <w:pPr>
+        <w:jc w:val="both"/>
+      </w:pPr>
+    </w:p>
+    <w:p>
+      <w:r>
+        <w:object w:dxaOrig="5296" w:dyaOrig="6885">
+          <v:shape id="_x0000_i1033" type="#_x0000_t75" style="width:264.9pt;height:344.4pt" o:ole="">
+            <v:imagedata r:id="rId24" o:title=""/>
+          </v:shape>
+          <o:OLEObject Type="Embed" ProgID="Visio.Drawing.15" ShapeID="_x0000_i1033" DrawAspect="Content" ObjectID="_1476435544" r:id="rId25"/>
+        </w:object>
+      </w:r>
+    </w:p>
+    <w:p>
+      <w:pPr>
+        <w:rPr>
+          <w:b/>
+        </w:rPr>
+      </w:pPr>
+      <w:r>
+        <w:rPr>
+          <w:b/>
+        </w:rPr>
+        <w:br w:type="page"/>
+      </w:r>
+    </w:p>
+    <w:p>
+      <w:pPr>
+        <w:rPr>
+          <w:b/>
+        </w:rPr>
+      </w:pPr>
+      <w:r>
+        <w:rPr>
+          <w:b/>
+        </w:rPr>
+        <w:lastRenderedPageBreak/>
+        <w:t>Obrazac uporabe UC8: Promjena korisničkih podataka</w:t>
+      </w:r>
+    </w:p>
     <w:p/>
     <w:p/>
     <w:p>
-      <w:pPr>
-        <w:jc w:val="both"/>
-      </w:pPr>
-      <w:r>
-        <w:br/>
-      </w:r>
-    </w:p>
-    <w:p>
-      <w:pPr>
-        <w:jc w:val="both"/>
-      </w:pPr>
-    </w:p>
-    <w:p>
-      <w:pPr>
-        <w:jc w:val="both"/>
-      </w:pPr>
-    </w:p>
-    <w:p/>
-    <w:p/>
-    <w:p/>
-    <w:p/>
-    <w:p/>
-    <w:p/>
-    <w:p/>
-    <w:p/>
-    <w:p/>
-    <w:p/>
-    <w:p>
-      <w:pPr>
-        <w:rPr>
-          <w:b/>
-        </w:rPr>
-      </w:pPr>
-      <w:r>
-        <w:br/>
-      </w:r>
-    </w:p>
-    <w:p/>
-    <w:p>
-      <w:r>
-        <w:rPr>
-          <w:b/>
-        </w:rPr>
-        <w:t>UC3: Rezervacija mjesta</w:t>
-      </w:r>
-    </w:p>
-    <w:p/>
-    <w:p/>
-    <w:p>
       <w:r>
         <w:object w:dxaOrig="8625" w:dyaOrig="6885">
-          <v:shape id="_x0000_i1029" type="#_x0000_t75" style="width:431.25pt;height:344.25pt" o:ole="">
-            <v:imagedata r:id="rId16" o:title=""/>
-          </v:shape>
-          <o:OLEObject Type="Embed" ProgID="Visio.Drawing.15" ShapeID="_x0000_i1029" DrawAspect="Content" ObjectID="_1476398386" r:id="rId17"/>
-        </w:object>
-      </w:r>
-    </w:p>
-    <w:p/>
-    <w:p>
-      <w:r>
-        <w:rPr>
-          <w:b/>
-        </w:rPr>
-        <w:t>Obrazac uporabe UC4: Rezervacija stola</w:t>
-      </w:r>
-      <w:r>
-        <w:rPr>
-          <w:b/>
-        </w:rPr>
-        <w:br/>
-      </w:r>
-      <w:r>
-        <w:tab/>
-      </w:r>
-      <w:r>
-        <w:t>Gost restorana – prijavljeni korisnik može u po želji odabranom restoranu rezervirati stol. Da bi bila moguća rezervacija stola, treba izvršiti rezervaciju mjesta u restoranu. Odabirom restorana iz pregleda na početnoj stranici i pritiskom na gumb za rezervaciju otvara se obrazac za rezervaciju. U bazi podataka se provjerava dostupnost slobodnih mjesta. Ukoliko ima slobodnih mjesta u restoranu, korisniku se pruža mogućnost rezervacije stola i/ili jelovnika, po želji. Korisnik također može odabrati hoće li plaćanje obaviti unaprijed, neposredno preko sustava ili dolaskom u restoran. Registracija se, ukoliko je uspješna, zapisuje u bazu podataka te se obavlja transakcija.</w:t>
-      </w:r>
-    </w:p>
-    <w:p>
-      <w:r>
-        <w:rPr>
-          <w:b/>
-        </w:rPr>
-        <w:br/>
-      </w:r>
-    </w:p>
-    <w:p/>
-    <w:p/>
-    <w:p/>
-    <w:p>
-      <w:r>
-        <w:object w:dxaOrig="8625" w:dyaOrig="6885">
-          <v:shape id="_x0000_i1030" type="#_x0000_t75" style="width:431.25pt;height:344.25pt" o:ole="">
-            <v:imagedata r:id="rId18" o:title=""/>
-          </v:shape>
-          <o:OLEObject Type="Embed" ProgID="Visio.Drawing.15" ShapeID="_x0000_i1030" DrawAspect="Content" ObjectID="_1476398387" r:id="rId19"/>
-        </w:object>
-      </w:r>
-    </w:p>
-    <w:p/>
-    <w:p>
-      <w:pPr>
-        <w:rPr>
-          <w:b/>
-        </w:rPr>
-      </w:pPr>
-      <w:r>
-        <w:rPr>
-          <w:b/>
-        </w:rPr>
-        <w:t>Obrazac uporabe UC</w:t>
-      </w:r>
-      <w:r>
-        <w:rPr>
-          <w:b/>
-        </w:rPr>
-        <w:t>5: Rezervacija jelovnika</w:t>
-      </w:r>
-    </w:p>
-    <w:p>
-      <w:r>
-        <w:rPr>
-          <w:b/>
-        </w:rPr>
-        <w:br/>
-      </w:r>
-    </w:p>
-    <w:p>
-      <w:r>
-        <w:object w:dxaOrig="8625" w:dyaOrig="6885">
-          <v:shape id="_x0000_i1031" type="#_x0000_t75" style="width:431.25pt;height:344.25pt" o:ole="">
-            <v:imagedata r:id="rId20" o:title=""/>
-          </v:shape>
-          <o:OLEObject Type="Embed" ProgID="Visio.Drawing.15" ShapeID="_x0000_i1031" DrawAspect="Content" ObjectID="_1476398388" r:id="rId21"/>
-        </w:object>
-      </w:r>
-    </w:p>
-    <w:p>
-      <w:pPr>
-        <w:rPr>
-          <w:b/>
-        </w:rPr>
-      </w:pPr>
-      <w:r>
-        <w:rPr>
-          <w:b/>
-        </w:rPr>
-        <w:t>Obrazac uporabe UC</w:t>
-      </w:r>
-      <w:r>
-        <w:rPr>
-          <w:b/>
-        </w:rPr>
-        <w:t>6: Poništavanje rezervacije</w:t>
-      </w:r>
-    </w:p>
-    <w:p/>
-    <w:p/>
-    <w:p>
-      <w:r>
-        <w:object w:dxaOrig="8625" w:dyaOrig="6885">
-          <v:shape id="_x0000_i1032" type="#_x0000_t75" style="width:431.25pt;height:344.25pt" o:ole="">
-            <v:imagedata r:id="rId22" o:title=""/>
-          </v:shape>
-          <o:OLEObject Type="Embed" ProgID="Visio.Drawing.15" ShapeID="_x0000_i1032" DrawAspect="Content" ObjectID="_1476398389" r:id="rId23"/>
-        </w:object>
-      </w:r>
-    </w:p>
-    <w:p/>
-    <w:p>
-      <w:pPr>
-        <w:jc w:val="both"/>
-      </w:pPr>
-      <w:r>
-        <w:rPr>
-          <w:b/>
-        </w:rPr>
-        <w:t>Obrazac uporabe UC7</w:t>
-      </w:r>
-      <w:r>
-        <w:rPr>
-          <w:b/>
-        </w:rPr>
-        <w:t>: Odjava</w:t>
-      </w:r>
-    </w:p>
-    <w:p>
-      <w:pPr>
-        <w:jc w:val="both"/>
-      </w:pPr>
-      <w:r>
-        <w:br/>
-      </w:r>
-      <w:r>
-        <w:tab/>
-      </w:r>
-      <w:r>
-        <w:t xml:space="preserve">Prijavljeni korisnik može završiti korisničku sjednicu odjavom iz sustava. Ako je posjetitelj stranice prijavljen, pritiskom na gumb „Log Out“ poslužitelju se šalje zahtjev za odjavu te sjednica završava. </w:t>
-      </w:r>
-    </w:p>
-    <w:p>
-      <w:pPr>
-        <w:jc w:val="both"/>
-      </w:pPr>
-    </w:p>
-    <w:p/>
-    <w:p/>
-    <w:p>
-      <w:r>
-        <w:object w:dxaOrig="5296" w:dyaOrig="6885">
-          <v:shape id="_x0000_i1033" type="#_x0000_t75" style="width:264.75pt;height:344.25pt" o:ole="">
-            <v:imagedata r:id="rId24" o:title=""/>
-          </v:shape>
-          <o:OLEObject Type="Embed" ProgID="Visio.Drawing.15" ShapeID="_x0000_i1033" DrawAspect="Content" ObjectID="_1476398390" r:id="rId25"/>
-        </w:object>
-      </w:r>
-    </w:p>
-    <w:p/>
-    <w:p>
-      <w:pPr>
-        <w:rPr>
-          <w:b/>
-        </w:rPr>
-      </w:pPr>
-      <w:r>
-        <w:rPr>
-          <w:b/>
-        </w:rPr>
-        <w:t>Obrazac uporabe UC8: Promjena korisničkih podataka</w:t>
-      </w:r>
-    </w:p>
-    <w:p/>
-    <w:p/>
-    <w:p/>
-    <w:p/>
-    <w:p>
-      <w:r>
-        <w:object w:dxaOrig="8625" w:dyaOrig="6885">
-          <v:shape id="_x0000_i1034" type="#_x0000_t75" style="width:431.25pt;height:344.25pt" o:ole="">
+          <v:shape id="_x0000_i1034" type="#_x0000_t75" style="width:431.3pt;height:344.4pt" o:ole="">
             <v:imagedata r:id="rId26" o:title=""/>
           </v:shape>
-          <o:OLEObject Type="Embed" ProgID="Visio.Drawing.15" ShapeID="_x0000_i1034" DrawAspect="Content" ObjectID="_1476398391" r:id="rId27"/>
+          <o:OLEObject Type="Embed" ProgID="Visio.Drawing.15" ShapeID="_x0000_i1034" DrawAspect="Content" ObjectID="_1476435545" r:id="rId27"/>
         </w:object>
       </w:r>
     </w:p>
@@ -10383,6 +10441,20 @@
         <w:rPr>
           <w:b/>
         </w:rPr>
+        <w:br w:type="page"/>
+      </w:r>
+    </w:p>
+    <w:p>
+      <w:pPr>
+        <w:rPr>
+          <w:b/>
+        </w:rPr>
+      </w:pPr>
+      <w:r>
+        <w:rPr>
+          <w:b/>
+        </w:rPr>
+        <w:lastRenderedPageBreak/>
         <w:t>Obrazac uporabe UC9: Promjena podataka o restoranu</w:t>
       </w:r>
     </w:p>
@@ -10403,10 +10475,10 @@
     <w:p>
       <w:r>
         <w:object w:dxaOrig="8625" w:dyaOrig="6885">
-          <v:shape id="_x0000_i1035" type="#_x0000_t75" style="width:431.25pt;height:344.25pt" o:ole="">
+          <v:shape id="_x0000_i1035" type="#_x0000_t75" style="width:431.3pt;height:344.4pt" o:ole="">
             <v:imagedata r:id="rId28" o:title=""/>
           </v:shape>
-          <o:OLEObject Type="Embed" ProgID="Visio.Drawing.15" ShapeID="_x0000_i1035" DrawAspect="Content" ObjectID="_1476398392" r:id="rId29"/>
+          <o:OLEObject Type="Embed" ProgID="Visio.Drawing.15" ShapeID="_x0000_i1035" DrawAspect="Content" ObjectID="_1476435546" r:id="rId29"/>
         </w:object>
       </w:r>
     </w:p>
@@ -10422,15 +10494,29 @@
     </w:p>
     <w:p>
       <w:pPr>
-        <w:pStyle w:val="Normal1"/>
-        <w:rPr>
-          <w:b/>
-        </w:rPr>
-      </w:pPr>
-      <w:r>
-        <w:rPr>
-          <w:b/>
-        </w:rPr>
+        <w:rPr>
+          <w:b/>
+        </w:rPr>
+      </w:pPr>
+      <w:r>
+        <w:rPr>
+          <w:b/>
+        </w:rPr>
+        <w:br w:type="page"/>
+      </w:r>
+    </w:p>
+    <w:p>
+      <w:pPr>
+        <w:pStyle w:val="Normal1"/>
+        <w:rPr>
+          <w:b/>
+        </w:rPr>
+      </w:pPr>
+      <w:r>
+        <w:rPr>
+          <w:b/>
+        </w:rPr>
+        <w:lastRenderedPageBreak/>
         <w:t>Obrazac uporabe UC10: Oglašavanje ponude</w:t>
       </w:r>
     </w:p>
@@ -10445,15 +10531,18 @@
     <w:p>
       <w:pPr>
         <w:pStyle w:val="Normal1"/>
+        <w:rPr>
+          <w:b/>
+        </w:rPr>
       </w:pPr>
     </w:p>
     <w:p>
       <w:r>
         <w:object w:dxaOrig="8625" w:dyaOrig="6885">
-          <v:shape id="_x0000_i1036" type="#_x0000_t75" style="width:431.25pt;height:344.25pt" o:ole="">
+          <v:shape id="_x0000_i1036" type="#_x0000_t75" style="width:431.3pt;height:344.4pt" o:ole="">
             <v:imagedata r:id="rId30" o:title=""/>
           </v:shape>
-          <o:OLEObject Type="Embed" ProgID="Visio.Drawing.15" ShapeID="_x0000_i1036" DrawAspect="Content" ObjectID="_1476398393" r:id="rId31"/>
+          <o:OLEObject Type="Embed" ProgID="Visio.Drawing.15" ShapeID="_x0000_i1036" DrawAspect="Content" ObjectID="_1476435547" r:id="rId31"/>
         </w:object>
       </w:r>
     </w:p>
@@ -10464,15 +10553,29 @@
     </w:p>
     <w:p>
       <w:pPr>
-        <w:pStyle w:val="Normal1"/>
-        <w:rPr>
-          <w:b/>
-        </w:rPr>
-      </w:pPr>
-      <w:r>
-        <w:rPr>
-          <w:b/>
-        </w:rPr>
+        <w:rPr>
+          <w:b/>
+        </w:rPr>
+      </w:pPr>
+      <w:r>
+        <w:rPr>
+          <w:b/>
+        </w:rPr>
+        <w:br w:type="page"/>
+      </w:r>
+    </w:p>
+    <w:p>
+      <w:pPr>
+        <w:pStyle w:val="Normal1"/>
+        <w:rPr>
+          <w:b/>
+        </w:rPr>
+      </w:pPr>
+      <w:r>
+        <w:rPr>
+          <w:b/>
+        </w:rPr>
+        <w:lastRenderedPageBreak/>
         <w:t>Obrazac uporabe UC14: Ocjenjivanje restorana</w:t>
       </w:r>
     </w:p>
@@ -10482,99 +10585,98 @@
       </w:pPr>
     </w:p>
     <w:p>
+      <w:pPr>
+        <w:pStyle w:val="Normal1"/>
+      </w:pPr>
+    </w:p>
+    <w:p>
       <w:r>
         <w:object w:dxaOrig="8625" w:dyaOrig="6885">
-          <v:shape id="_x0000_i1037" type="#_x0000_t75" style="width:431.25pt;height:344.25pt" o:ole="">
+          <v:shape id="_x0000_i1037" type="#_x0000_t75" style="width:431.3pt;height:344.4pt" o:ole="">
             <v:imagedata r:id="rId32" o:title=""/>
           </v:shape>
-          <o:OLEObject Type="Embed" ProgID="Visio.Drawing.15" ShapeID="_x0000_i1037" DrawAspect="Content" ObjectID="_1476398394" r:id="rId33"/>
+          <o:OLEObject Type="Embed" ProgID="Visio.Drawing.15" ShapeID="_x0000_i1037" DrawAspect="Content" ObjectID="_1476435548" r:id="rId33"/>
         </w:object>
       </w:r>
     </w:p>
     <w:p>
       <w:pPr>
+        <w:rPr>
+          <w:b/>
+        </w:rPr>
+      </w:pPr>
+      <w:r>
+        <w:rPr>
+          <w:b/>
+        </w:rPr>
+        <w:br w:type="page"/>
+      </w:r>
+    </w:p>
+    <w:p>
+      <w:pPr>
+        <w:pStyle w:val="Normal1"/>
+        <w:rPr>
+          <w:b/>
+        </w:rPr>
+      </w:pPr>
+      <w:r>
+        <w:rPr>
+          <w:b/>
+        </w:rPr>
+        <w:lastRenderedPageBreak/>
+        <w:t>Obrazac uporabe UC18: Pregledaj stanje stolova</w:t>
+      </w:r>
+    </w:p>
+    <w:p>
+      <w:pPr>
+        <w:pStyle w:val="Normal1"/>
+        <w:rPr>
+          <w:b/>
+        </w:rPr>
+      </w:pPr>
+    </w:p>
+    <w:p>
+      <w:pPr>
+        <w:pStyle w:val="Normal1"/>
+      </w:pPr>
+    </w:p>
+    <w:p>
+      <w:r>
+        <w:object w:dxaOrig="8625" w:dyaOrig="6885">
+          <v:shape id="_x0000_i1038" type="#_x0000_t75" style="width:431.3pt;height:344.4pt" o:ole="">
+            <v:imagedata r:id="rId34" o:title=""/>
+          </v:shape>
+          <o:OLEObject Type="Embed" ProgID="Visio.Drawing.15" ShapeID="_x0000_i1038" DrawAspect="Content" ObjectID="_1476435549" r:id="rId35"/>
+        </w:object>
+      </w:r>
+    </w:p>
+    <w:p>
+      <w:pPr>
+        <w:rPr>
+          <w:rFonts w:ascii="Arial" w:eastAsia="Arial" w:hAnsi="Arial" w:cs="Arial"/>
+          <w:b/>
+          <w:sz w:val="32"/>
+        </w:rPr>
+      </w:pPr>
+      <w:r>
+        <w:br w:type="page"/>
+      </w:r>
+    </w:p>
+    <w:p>
+      <w:pPr>
         <w:pStyle w:val="Heading1"/>
+        <w:numPr>
+          <w:ilvl w:val="0"/>
+          <w:numId w:val="3"/>
+        </w:numPr>
         <w:tabs>
           <w:tab w:val="left" w:pos="360"/>
         </w:tabs>
         <w:spacing w:line="360" w:lineRule="auto"/>
-        <w:ind w:left="360" w:firstLine="0"/>
-        <w:rPr>
-          <w:b w:val="0"/>
-        </w:rPr>
-      </w:pPr>
-    </w:p>
-    <w:p>
-      <w:pPr>
-        <w:pStyle w:val="Normal1"/>
-        <w:rPr>
-          <w:b/>
-        </w:rPr>
-      </w:pPr>
-      <w:r>
-        <w:rPr>
-          <w:b/>
-        </w:rPr>
-        <w:t>Obrazac uporabe UC18: Pregledaj stanje stolova</w:t>
-      </w:r>
-    </w:p>
-    <w:p>
-      <w:pPr>
-        <w:pStyle w:val="Normal1"/>
-        <w:rPr>
-          <w:b/>
-        </w:rPr>
-      </w:pPr>
-    </w:p>
-    <w:p>
-      <w:pPr>
-        <w:pStyle w:val="Normal1"/>
-      </w:pPr>
-    </w:p>
-    <w:p>
-      <w:pPr>
-        <w:pStyle w:val="Heading1"/>
-        <w:tabs>
-          <w:tab w:val="left" w:pos="360"/>
-        </w:tabs>
-        <w:spacing w:line="360" w:lineRule="auto"/>
-        <w:ind w:left="360" w:firstLine="0"/>
-      </w:pPr>
-    </w:p>
-    <w:p>
-      <w:r>
-        <w:object w:dxaOrig="8625" w:dyaOrig="6885">
-          <v:shape id="_x0000_i1038" type="#_x0000_t75" style="width:431.25pt;height:344.25pt" o:ole="">
-            <v:imagedata r:id="rId34" o:title=""/>
-          </v:shape>
-          <o:OLEObject Type="Embed" ProgID="Visio.Drawing.15" ShapeID="_x0000_i1038" DrawAspect="Content" ObjectID="_1476398395" r:id="rId35"/>
-        </w:object>
-      </w:r>
-    </w:p>
-    <w:p>
-      <w:pPr>
-        <w:pStyle w:val="Heading1"/>
-        <w:tabs>
-          <w:tab w:val="left" w:pos="360"/>
-        </w:tabs>
-        <w:spacing w:line="360" w:lineRule="auto"/>
-        <w:ind w:left="360" w:firstLine="0"/>
-      </w:pPr>
-    </w:p>
-    <w:p>
-      <w:pPr>
-        <w:pStyle w:val="Heading1"/>
-        <w:tabs>
-          <w:tab w:val="left" w:pos="360"/>
-        </w:tabs>
-        <w:spacing w:line="360" w:lineRule="auto"/>
-        <w:ind w:left="360" w:firstLine="0"/>
-      </w:pPr>
-      <w:bookmarkStart w:id="11" w:name="_Toc402656342"/>
-      <w:r>
-        <w:t xml:space="preserve">5. </w:t>
-      </w:r>
-      <w:r>
+      </w:pPr>
+      <w:bookmarkStart w:id="11" w:name="_Toc402692047"/>
+      <w:r>
+        <w:lastRenderedPageBreak/>
         <w:t>Ostali zahtjevi</w:t>
       </w:r>
       <w:bookmarkEnd w:id="11"/>
@@ -10664,7 +10766,7 @@
           <w:numId w:val="3"/>
         </w:numPr>
       </w:pPr>
-      <w:bookmarkStart w:id="13" w:name="_Toc402656343"/>
+      <w:bookmarkStart w:id="13" w:name="_Toc402692048"/>
       <w:r>
         <w:lastRenderedPageBreak/>
         <w:t>Arhitektura i dizajn sustava</w:t>
@@ -10861,12 +10963,6 @@
         <w:pStyle w:val="Normal1"/>
         <w:spacing w:line="360" w:lineRule="auto"/>
       </w:pPr>
-    </w:p>
-    <w:p>
-      <w:pPr>
-        <w:pStyle w:val="Normal1"/>
-        <w:spacing w:line="360" w:lineRule="auto"/>
-      </w:pPr>
       <w:r>
         <w:rPr>
           <w:rFonts w:ascii="Arial" w:eastAsia="Arial" w:hAnsi="Arial" w:cs="Arial"/>
@@ -10959,7 +11055,7 @@
           <w:numId w:val="3"/>
         </w:numPr>
       </w:pPr>
-      <w:bookmarkStart w:id="15" w:name="_Toc402656344"/>
+      <w:bookmarkStart w:id="15" w:name="_Toc402692049"/>
       <w:r>
         <w:lastRenderedPageBreak/>
         <w:t>Svrha, opći prioriteti i skica sustava</w:t>
@@ -11055,7 +11151,7 @@
           <w:numId w:val="3"/>
         </w:numPr>
       </w:pPr>
-      <w:bookmarkStart w:id="17" w:name="_Toc402656345"/>
+      <w:bookmarkStart w:id="17" w:name="_Toc402692050"/>
       <w:r>
         <w:lastRenderedPageBreak/>
         <w:t>Dijagram razreda s opisom</w:t>
@@ -11161,7 +11257,7 @@
           <w:numId w:val="3"/>
         </w:numPr>
       </w:pPr>
-      <w:bookmarkStart w:id="19" w:name="_Toc402656346"/>
+      <w:bookmarkStart w:id="19" w:name="_Toc402692051"/>
       <w:r>
         <w:lastRenderedPageBreak/>
         <w:t>Dijagram objekata</w:t>
@@ -11207,7 +11303,7 @@
           <w:numId w:val="3"/>
         </w:numPr>
       </w:pPr>
-      <w:bookmarkStart w:id="21" w:name="_Toc402656347"/>
+      <w:bookmarkStart w:id="21" w:name="_Toc402692052"/>
       <w:r>
         <w:lastRenderedPageBreak/>
         <w:t>Ostali UML dijagrami</w:t>
@@ -11292,7 +11388,7 @@
           <w:numId w:val="3"/>
         </w:numPr>
       </w:pPr>
-      <w:bookmarkStart w:id="23" w:name="_Toc402656348"/>
+      <w:bookmarkStart w:id="23" w:name="_Toc402692053"/>
       <w:r>
         <w:lastRenderedPageBreak/>
         <w:t>Implementacija i korisničko sučelje</w:t>
@@ -11434,7 +11530,7 @@
           <w:numId w:val="3"/>
         </w:numPr>
       </w:pPr>
-      <w:bookmarkStart w:id="25" w:name="_Toc402656349"/>
+      <w:bookmarkStart w:id="25" w:name="_Toc402692054"/>
       <w:r>
         <w:t>Dijagram razmještaja</w:t>
       </w:r>
@@ -11487,7 +11583,7 @@
           <w:numId w:val="3"/>
         </w:numPr>
       </w:pPr>
-      <w:bookmarkStart w:id="27" w:name="_Toc402656350"/>
+      <w:bookmarkStart w:id="27" w:name="_Toc402692055"/>
       <w:r>
         <w:lastRenderedPageBreak/>
         <w:t>Korištene tehnologije i alati</w:t>
@@ -11533,7 +11629,7 @@
         </w:numPr>
       </w:pPr>
       <w:bookmarkStart w:id="28" w:name="h.lnxbz9" w:colFirst="0" w:colLast="0"/>
-      <w:bookmarkStart w:id="29" w:name="_Toc402656351"/>
+      <w:bookmarkStart w:id="29" w:name="_Toc402692056"/>
       <w:bookmarkEnd w:id="28"/>
       <w:r>
         <w:lastRenderedPageBreak/>
@@ -11587,7 +11683,7 @@
         </w:numPr>
       </w:pPr>
       <w:bookmarkStart w:id="30" w:name="h.35nkun2" w:colFirst="0" w:colLast="0"/>
-      <w:bookmarkStart w:id="31" w:name="_Toc402656352"/>
+      <w:bookmarkStart w:id="31" w:name="_Toc402692057"/>
       <w:bookmarkEnd w:id="30"/>
       <w:r>
         <w:lastRenderedPageBreak/>
@@ -11671,7 +11767,7 @@
         </w:numPr>
       </w:pPr>
       <w:bookmarkStart w:id="32" w:name="h.1ksv4uv" w:colFirst="0" w:colLast="0"/>
-      <w:bookmarkStart w:id="33" w:name="_Toc402656353"/>
+      <w:bookmarkStart w:id="33" w:name="_Toc402692058"/>
       <w:bookmarkEnd w:id="32"/>
       <w:r>
         <w:lastRenderedPageBreak/>
@@ -11715,7 +11811,7 @@
         </w:numPr>
       </w:pPr>
       <w:bookmarkStart w:id="34" w:name="h.44sinio" w:colFirst="0" w:colLast="0"/>
-      <w:bookmarkStart w:id="35" w:name="_Toc402656354"/>
+      <w:bookmarkStart w:id="35" w:name="_Toc402692059"/>
       <w:bookmarkEnd w:id="34"/>
       <w:r>
         <w:lastRenderedPageBreak/>
@@ -11765,7 +11861,7 @@
           <w:numId w:val="3"/>
         </w:numPr>
       </w:pPr>
-      <w:bookmarkStart w:id="37" w:name="_Toc402656355"/>
+      <w:bookmarkStart w:id="37" w:name="_Toc402692060"/>
       <w:r>
         <w:lastRenderedPageBreak/>
         <w:t>Zaključak</w:t>
@@ -11790,7 +11886,23 @@
           <w:i/>
           <w:sz w:val="20"/>
         </w:rPr>
-        <w:t>U ovom poglavlju potrebno je navesti koji je status implementacije u odnosu na postavljene ciljeve, koji su tehnički izazovi prepoznati, jesu li riješeni ili kako bi mogli biti riješeni, koja su znanja stečena pri izradi projekta,koja bi znanja bila posebno potrebna za brže i kvalitetnije ostvarenje projekta i koje bi bile smjernice za daljnji rad kad bi se nastavilo s projektom.</w:t>
+        <w:t>U ovom poglavlju potrebno je navesti koji je status implementacije u odnosu na postavljene ciljeve, koji su tehnički izazovi prepoznati, jesu li riješeni ili kako bi mogli biti riješeni, koja su znanja stečena pri izradi projekta,</w:t>
+      </w:r>
+      <w:r>
+        <w:rPr>
+          <w:rFonts w:ascii="Arial" w:eastAsia="Arial" w:hAnsi="Arial" w:cs="Arial"/>
+          <w:i/>
+          <w:sz w:val="20"/>
+        </w:rPr>
+        <w:t xml:space="preserve"> </w:t>
+      </w:r>
+      <w:r>
+        <w:rPr>
+          <w:rFonts w:ascii="Arial" w:eastAsia="Arial" w:hAnsi="Arial" w:cs="Arial"/>
+          <w:i/>
+          <w:sz w:val="20"/>
+        </w:rPr>
+        <w:t>koja bi znanja bila posebno potrebna za brže i kvalitetnije ostvarenje projekta i koje bi bile smjernice za daljnji rad kad bi se nastavilo s projektom.</w:t>
       </w:r>
     </w:p>
     <w:p>
@@ -11816,7 +11928,7 @@
           <w:numId w:val="3"/>
         </w:numPr>
       </w:pPr>
-      <w:bookmarkStart w:id="39" w:name="_Toc402656356"/>
+      <w:bookmarkStart w:id="39" w:name="_Toc402692061"/>
       <w:r>
         <w:lastRenderedPageBreak/>
         <w:t>Reference</w:t>
@@ -12213,7 +12325,7 @@
         <w:pStyle w:val="Heading1"/>
         <w:spacing w:line="360" w:lineRule="auto"/>
       </w:pPr>
-      <w:bookmarkStart w:id="41" w:name="_Toc402656357"/>
+      <w:bookmarkStart w:id="41" w:name="_Toc402692062"/>
       <w:r>
         <w:lastRenderedPageBreak/>
         <w:t>Dodatak A: Dnevnik sastajanja</w:t>
@@ -12247,7 +12359,7 @@
 </file>
 
 <file path=word/endnotes.xml><?xml version="1.0" encoding="utf-8"?>
-<w:endnotes xmlns:ve="http://schemas.openxmlformats.org/markup-compatibility/2006" xmlns:o="urn:schemas-microsoft-com:office:office" xmlns:r="http://schemas.openxmlformats.org/officeDocument/2006/relationships" xmlns:m="http://schemas.openxmlformats.org/officeDocument/2006/math" xmlns:v="urn:schemas-microsoft-com:vml" xmlns:wp="http://schemas.openxmlformats.org/drawingml/2006/wordprocessingDrawing" xmlns:w10="urn:schemas-microsoft-com:office:word" xmlns:w="http://schemas.openxmlformats.org/wordprocessingml/2006/main" xmlns:wne="http://schemas.microsoft.com/office/word/2006/wordml">
+<w:endnotes xmlns:wpc="http://schemas.microsoft.com/office/word/2010/wordprocessingCanvas" xmlns:mc="http://schemas.openxmlformats.org/markup-compatibility/2006" xmlns:o="urn:schemas-microsoft-com:office:office" xmlns:r="http://schemas.openxmlformats.org/officeDocument/2006/relationships" xmlns:m="http://schemas.openxmlformats.org/officeDocument/2006/math" xmlns:v="urn:schemas-microsoft-com:vml" xmlns:wp14="http://schemas.microsoft.com/office/word/2010/wordprocessingDrawing" xmlns:wp="http://schemas.openxmlformats.org/drawingml/2006/wordprocessingDrawing" xmlns:w10="urn:schemas-microsoft-com:office:word" xmlns:w="http://schemas.openxmlformats.org/wordprocessingml/2006/main" xmlns:w14="http://schemas.microsoft.com/office/word/2010/wordml" xmlns:w15="http://schemas.microsoft.com/office/word/2012/wordml" xmlns:wpg="http://schemas.microsoft.com/office/word/2010/wordprocessingGroup" xmlns:wpi="http://schemas.microsoft.com/office/word/2010/wordprocessingInk" xmlns:wne="http://schemas.microsoft.com/office/word/2006/wordml" xmlns:wps="http://schemas.microsoft.com/office/word/2010/wordprocessingShape" mc:Ignorable="w14 w15 wp14">
   <w:endnote w:type="separator" w:id="-1">
     <w:p>
       <w:r>
@@ -12266,7 +12378,7 @@
 </file>
 
 <file path=word/footer1.xml><?xml version="1.0" encoding="utf-8"?>
-<w:ftr xmlns:ve="http://schemas.openxmlformats.org/markup-compatibility/2006" xmlns:o="urn:schemas-microsoft-com:office:office" xmlns:r="http://schemas.openxmlformats.org/officeDocument/2006/relationships" xmlns:m="http://schemas.openxmlformats.org/officeDocument/2006/math" xmlns:v="urn:schemas-microsoft-com:vml" xmlns:wp="http://schemas.openxmlformats.org/drawingml/2006/wordprocessingDrawing" xmlns:w10="urn:schemas-microsoft-com:office:word" xmlns:w="http://schemas.openxmlformats.org/wordprocessingml/2006/main" xmlns:wne="http://schemas.microsoft.com/office/word/2006/wordml">
+<w:ftr xmlns:wpc="http://schemas.microsoft.com/office/word/2010/wordprocessingCanvas" xmlns:mc="http://schemas.openxmlformats.org/markup-compatibility/2006" xmlns:o="urn:schemas-microsoft-com:office:office" xmlns:r="http://schemas.openxmlformats.org/officeDocument/2006/relationships" xmlns:m="http://schemas.openxmlformats.org/officeDocument/2006/math" xmlns:v="urn:schemas-microsoft-com:vml" xmlns:wp14="http://schemas.microsoft.com/office/word/2010/wordprocessingDrawing" xmlns:wp="http://schemas.openxmlformats.org/drawingml/2006/wordprocessingDrawing" xmlns:w10="urn:schemas-microsoft-com:office:word" xmlns:w="http://schemas.openxmlformats.org/wordprocessingml/2006/main" xmlns:w14="http://schemas.microsoft.com/office/word/2010/wordml" xmlns:w15="http://schemas.microsoft.com/office/word/2012/wordml" xmlns:wpg="http://schemas.microsoft.com/office/word/2010/wordprocessingGroup" xmlns:wpi="http://schemas.microsoft.com/office/word/2010/wordprocessingInk" xmlns:wne="http://schemas.microsoft.com/office/word/2006/wordml" xmlns:wps="http://schemas.microsoft.com/office/word/2010/wordprocessingShape" mc:Ignorable="w14 w15 wp14">
   <w:p>
     <w:pPr>
       <w:pStyle w:val="Normal1"/>
@@ -12298,14 +12410,27 @@
       </w:rPr>
       <w:t xml:space="preserve">Stranica </w:t>
     </w:r>
-    <w:fldSimple w:instr="PAGE">
-      <w:r>
-        <w:rPr>
-          <w:noProof/>
-        </w:rPr>
-        <w:t>4</w:t>
-      </w:r>
-    </w:fldSimple>
+    <w:r>
+      <w:fldChar w:fldCharType="begin"/>
+    </w:r>
+    <w:r>
+      <w:instrText>PAGE</w:instrText>
+    </w:r>
+    <w:r>
+      <w:fldChar w:fldCharType="separate"/>
+    </w:r>
+    <w:r>
+      <w:rPr>
+        <w:noProof/>
+      </w:rPr>
+      <w:t>28</w:t>
+    </w:r>
+    <w:r>
+      <w:rPr>
+        <w:noProof/>
+      </w:rPr>
+      <w:fldChar w:fldCharType="end"/>
+    </w:r>
     <w:r>
       <w:rPr>
         <w:rFonts w:ascii="Arial" w:eastAsia="Arial" w:hAnsi="Arial" w:cs="Arial"/>
@@ -12313,14 +12438,27 @@
       </w:rPr>
       <w:t xml:space="preserve"> od </w:t>
     </w:r>
-    <w:fldSimple w:instr="NUMPAGES">
-      <w:r>
-        <w:rPr>
-          <w:noProof/>
-        </w:rPr>
-        <w:t>48</w:t>
-      </w:r>
-    </w:fldSimple>
+    <w:r>
+      <w:fldChar w:fldCharType="begin"/>
+    </w:r>
+    <w:r>
+      <w:instrText>NUMPAGES</w:instrText>
+    </w:r>
+    <w:r>
+      <w:fldChar w:fldCharType="separate"/>
+    </w:r>
+    <w:r>
+      <w:rPr>
+        <w:noProof/>
+      </w:rPr>
+      <w:t>49</w:t>
+    </w:r>
+    <w:r>
+      <w:rPr>
+        <w:noProof/>
+      </w:rPr>
+      <w:fldChar w:fldCharType="end"/>
+    </w:r>
     <w:r>
       <w:rPr>
         <w:rFonts w:ascii="Arial" w:eastAsia="Arial" w:hAnsi="Arial" w:cs="Arial"/>
@@ -12339,7 +12477,6 @@
     <w:r>
       <w:rPr>
         <w:noProof/>
-        <w:lang w:val="bs-Latn-BA" w:eastAsia="bs-Latn-BA"/>
       </w:rPr>
       <w:drawing>
         <wp:anchor distT="0" distB="0" distL="114300" distR="114300" simplePos="0" relativeHeight="251658240" behindDoc="0" locked="0" layoutInCell="0" allowOverlap="0">
@@ -12399,7 +12536,7 @@
 </file>
 
 <file path=word/footnotes.xml><?xml version="1.0" encoding="utf-8"?>
-<w:footnotes xmlns:ve="http://schemas.openxmlformats.org/markup-compatibility/2006" xmlns:o="urn:schemas-microsoft-com:office:office" xmlns:r="http://schemas.openxmlformats.org/officeDocument/2006/relationships" xmlns:m="http://schemas.openxmlformats.org/officeDocument/2006/math" xmlns:v="urn:schemas-microsoft-com:vml" xmlns:wp="http://schemas.openxmlformats.org/drawingml/2006/wordprocessingDrawing" xmlns:w10="urn:schemas-microsoft-com:office:word" xmlns:w="http://schemas.openxmlformats.org/wordprocessingml/2006/main" xmlns:wne="http://schemas.microsoft.com/office/word/2006/wordml">
+<w:footnotes xmlns:wpc="http://schemas.microsoft.com/office/word/2010/wordprocessingCanvas" xmlns:mc="http://schemas.openxmlformats.org/markup-compatibility/2006" xmlns:o="urn:schemas-microsoft-com:office:office" xmlns:r="http://schemas.openxmlformats.org/officeDocument/2006/relationships" xmlns:m="http://schemas.openxmlformats.org/officeDocument/2006/math" xmlns:v="urn:schemas-microsoft-com:vml" xmlns:wp14="http://schemas.microsoft.com/office/word/2010/wordprocessingDrawing" xmlns:wp="http://schemas.openxmlformats.org/drawingml/2006/wordprocessingDrawing" xmlns:w10="urn:schemas-microsoft-com:office:word" xmlns:w="http://schemas.openxmlformats.org/wordprocessingml/2006/main" xmlns:w14="http://schemas.microsoft.com/office/word/2010/wordml" xmlns:w15="http://schemas.microsoft.com/office/word/2012/wordml" xmlns:wpg="http://schemas.microsoft.com/office/word/2010/wordprocessingGroup" xmlns:wpi="http://schemas.microsoft.com/office/word/2010/wordprocessingInk" xmlns:wne="http://schemas.microsoft.com/office/word/2006/wordml" xmlns:wps="http://schemas.microsoft.com/office/word/2010/wordprocessingShape" mc:Ignorable="w14 w15 wp14">
   <w:footnote w:type="separator" w:id="-1">
     <w:p>
       <w:r>
@@ -12418,7 +12555,7 @@
 </file>
 
 <file path=word/header1.xml><?xml version="1.0" encoding="utf-8"?>
-<w:hdr xmlns:ve="http://schemas.openxmlformats.org/markup-compatibility/2006" xmlns:o="urn:schemas-microsoft-com:office:office" xmlns:r="http://schemas.openxmlformats.org/officeDocument/2006/relationships" xmlns:m="http://schemas.openxmlformats.org/officeDocument/2006/math" xmlns:v="urn:schemas-microsoft-com:vml" xmlns:wp="http://schemas.openxmlformats.org/drawingml/2006/wordprocessingDrawing" xmlns:w10="urn:schemas-microsoft-com:office:word" xmlns:w="http://schemas.openxmlformats.org/wordprocessingml/2006/main" xmlns:wne="http://schemas.microsoft.com/office/word/2006/wordml">
+<w:hdr xmlns:wpc="http://schemas.microsoft.com/office/word/2010/wordprocessingCanvas" xmlns:mc="http://schemas.openxmlformats.org/markup-compatibility/2006" xmlns:o="urn:schemas-microsoft-com:office:office" xmlns:r="http://schemas.openxmlformats.org/officeDocument/2006/relationships" xmlns:m="http://schemas.openxmlformats.org/officeDocument/2006/math" xmlns:v="urn:schemas-microsoft-com:vml" xmlns:wp14="http://schemas.microsoft.com/office/word/2010/wordprocessingDrawing" xmlns:wp="http://schemas.openxmlformats.org/drawingml/2006/wordprocessingDrawing" xmlns:w10="urn:schemas-microsoft-com:office:word" xmlns:w="http://schemas.openxmlformats.org/wordprocessingml/2006/main" xmlns:w14="http://schemas.microsoft.com/office/word/2010/wordml" xmlns:w15="http://schemas.microsoft.com/office/word/2012/wordml" xmlns:wpg="http://schemas.microsoft.com/office/word/2010/wordprocessingGroup" xmlns:wpi="http://schemas.microsoft.com/office/word/2010/wordprocessingInk" xmlns:wne="http://schemas.microsoft.com/office/word/2006/wordml" xmlns:wps="http://schemas.microsoft.com/office/word/2010/wordprocessingShape" mc:Ignorable="w14 w15 wp14">
   <w:p>
     <w:pPr>
       <w:pStyle w:val="Normal1"/>
@@ -12426,13 +12563,17 @@
         <w:tab w:val="center" w:pos="4536"/>
         <w:tab w:val="right" w:pos="9072"/>
       </w:tabs>
+      <w:rPr>
+        <w:rFonts w:ascii="Arial" w:eastAsia="Arial" w:hAnsi="Arial" w:cs="Arial"/>
+        <w:sz w:val="18"/>
+      </w:rPr>
     </w:pPr>
     <w:r>
       <w:rPr>
         <w:rFonts w:ascii="Arial" w:eastAsia="Arial" w:hAnsi="Arial" w:cs="Arial"/>
         <w:sz w:val="18"/>
       </w:rPr>
-      <w:t>Oblikovanje program</w:t>
+      <w:t>Oblikovanje programske potpore</w:t>
     </w:r>
     <w:r>
       <w:rPr>
@@ -12459,10 +12600,10 @@
           <v:path o:extrusionok="f" gradientshapeok="t" o:connecttype="rect"/>
           <o:lock v:ext="edit" aspectratio="t"/>
         </v:shapetype>
-        <v:shape id="_x0000_i1039" type="#_x0000_t75" style="width:511.5pt;height:411pt" o:ole="">
+        <v:shape id="_x0000_i1039" type="#_x0000_t75" style="width:511.45pt;height:410.95pt" o:ole="">
           <v:imagedata r:id="rId1" o:title=""/>
         </v:shape>
-        <o:OLEObject Type="Embed" ProgID="Visio.Drawing.15" ShapeID="_x0000_i1039" DrawAspect="Content" ObjectID="_1476398396" r:id="rId2"/>
+        <o:OLEObject Type="Embed" ProgID="Visio.Drawing.15" ShapeID="_x0000_i1039" DrawAspect="Content" ObjectID="_1476435550" r:id="rId2"/>
       </w:object>
     </w:r>
     <w:r>
@@ -12490,7 +12631,6 @@
     <w:r>
       <w:rPr>
         <w:noProof/>
-        <w:lang w:val="bs-Latn-BA" w:eastAsia="bs-Latn-BA"/>
       </w:rPr>
       <w:drawing>
         <wp:anchor distT="0" distB="0" distL="114300" distR="114300" simplePos="0" relativeHeight="251657216" behindDoc="0" locked="0" layoutInCell="0" allowOverlap="0">
@@ -12541,7 +12681,7 @@
 </file>
 
 <file path=word/numbering.xml><?xml version="1.0" encoding="utf-8"?>
-<w:numbering xmlns:ve="http://schemas.openxmlformats.org/markup-compatibility/2006" xmlns:o="urn:schemas-microsoft-com:office:office" xmlns:r="http://schemas.openxmlformats.org/officeDocument/2006/relationships" xmlns:m="http://schemas.openxmlformats.org/officeDocument/2006/math" xmlns:v="urn:schemas-microsoft-com:vml" xmlns:wp="http://schemas.openxmlformats.org/drawingml/2006/wordprocessingDrawing" xmlns:w10="urn:schemas-microsoft-com:office:word" xmlns:w="http://schemas.openxmlformats.org/wordprocessingml/2006/main" xmlns:wne="http://schemas.microsoft.com/office/word/2006/wordml">
+<w:numbering xmlns:wpc="http://schemas.microsoft.com/office/word/2010/wordprocessingCanvas" xmlns:mc="http://schemas.openxmlformats.org/markup-compatibility/2006" xmlns:o="urn:schemas-microsoft-com:office:office" xmlns:r="http://schemas.openxmlformats.org/officeDocument/2006/relationships" xmlns:m="http://schemas.openxmlformats.org/officeDocument/2006/math" xmlns:v="urn:schemas-microsoft-com:vml" xmlns:wp14="http://schemas.microsoft.com/office/word/2010/wordprocessingDrawing" xmlns:wp="http://schemas.openxmlformats.org/drawingml/2006/wordprocessingDrawing" xmlns:w10="urn:schemas-microsoft-com:office:word" xmlns:w="http://schemas.openxmlformats.org/wordprocessingml/2006/main" xmlns:w14="http://schemas.microsoft.com/office/word/2010/wordml" xmlns:w15="http://schemas.microsoft.com/office/word/2012/wordml" xmlns:wpg="http://schemas.microsoft.com/office/word/2010/wordprocessingGroup" xmlns:wpi="http://schemas.microsoft.com/office/word/2010/wordprocessingInk" xmlns:wne="http://schemas.microsoft.com/office/word/2006/wordml" xmlns:wps="http://schemas.microsoft.com/office/word/2010/wordprocessingShape" mc:Ignorable="w14 w15 wp14">
   <w:abstractNum w:abstractNumId="0">
     <w:nsid w:val="029E1ED6"/>
     <w:multiLevelType w:val="multilevel"/>
@@ -14414,7 +14554,7 @@
 </file>
 
 <file path=word/styles.xml><?xml version="1.0" encoding="utf-8"?>
-<w:styles xmlns:r="http://schemas.openxmlformats.org/officeDocument/2006/relationships" xmlns:w="http://schemas.openxmlformats.org/wordprocessingml/2006/main">
+<w:styles xmlns:mc="http://schemas.openxmlformats.org/markup-compatibility/2006" xmlns:r="http://schemas.openxmlformats.org/officeDocument/2006/relationships" xmlns:w="http://schemas.openxmlformats.org/wordprocessingml/2006/main" xmlns:w14="http://schemas.microsoft.com/office/word/2010/wordml" xmlns:w15="http://schemas.microsoft.com/office/word/2012/wordml" mc:Ignorable="w14 w15">
   <w:docDefaults>
     <w:rPrDefault>
       <w:rPr>
@@ -14426,144 +14566,378 @@
     </w:rPrDefault>
     <w:pPrDefault/>
   </w:docDefaults>
-  <w:latentStyles w:defLockedState="0" w:defUIPriority="99" w:defSemiHidden="1" w:defUnhideWhenUsed="1" w:defQFormat="0" w:count="267">
-    <w:lsdException w:name="Normal" w:semiHidden="0" w:uiPriority="0" w:unhideWhenUsed="0" w:qFormat="1"/>
-    <w:lsdException w:name="heading 1" w:semiHidden="0" w:uiPriority="9" w:unhideWhenUsed="0" w:qFormat="1"/>
-    <w:lsdException w:name="heading 2" w:uiPriority="9" w:qFormat="1"/>
-    <w:lsdException w:name="heading 3" w:uiPriority="9" w:qFormat="1"/>
-    <w:lsdException w:name="heading 4" w:uiPriority="9" w:qFormat="1"/>
-    <w:lsdException w:name="heading 5" w:uiPriority="9" w:qFormat="1"/>
-    <w:lsdException w:name="heading 6" w:uiPriority="9" w:qFormat="1"/>
-    <w:lsdException w:name="heading 7" w:uiPriority="9" w:qFormat="1"/>
-    <w:lsdException w:name="heading 8" w:uiPriority="9" w:qFormat="1"/>
-    <w:lsdException w:name="heading 9" w:uiPriority="9" w:qFormat="1"/>
-    <w:lsdException w:name="toc 1" w:uiPriority="39"/>
-    <w:lsdException w:name="toc 2" w:uiPriority="39"/>
-    <w:lsdException w:name="toc 3" w:uiPriority="39"/>
-    <w:lsdException w:name="toc 4" w:uiPriority="39"/>
-    <w:lsdException w:name="toc 5" w:uiPriority="39"/>
-    <w:lsdException w:name="toc 6" w:uiPriority="39"/>
-    <w:lsdException w:name="toc 7" w:uiPriority="39"/>
-    <w:lsdException w:name="toc 8" w:uiPriority="39"/>
-    <w:lsdException w:name="toc 9" w:uiPriority="39"/>
-    <w:lsdException w:name="caption" w:uiPriority="35" w:qFormat="1"/>
-    <w:lsdException w:name="Title" w:semiHidden="0" w:uiPriority="10" w:unhideWhenUsed="0" w:qFormat="1"/>
-    <w:lsdException w:name="Default Paragraph Font" w:uiPriority="1"/>
-    <w:lsdException w:name="Subtitle" w:semiHidden="0" w:uiPriority="11" w:unhideWhenUsed="0" w:qFormat="1"/>
-    <w:lsdException w:name="Strong" w:semiHidden="0" w:uiPriority="22" w:unhideWhenUsed="0" w:qFormat="1"/>
-    <w:lsdException w:name="Emphasis" w:semiHidden="0" w:uiPriority="20" w:unhideWhenUsed="0" w:qFormat="1"/>
-    <w:lsdException w:name="Table Grid" w:semiHidden="0" w:uiPriority="59" w:unhideWhenUsed="0"/>
-    <w:lsdException w:name="Placeholder Text" w:unhideWhenUsed="0"/>
-    <w:lsdException w:name="No Spacing" w:semiHidden="0" w:uiPriority="1" w:unhideWhenUsed="0" w:qFormat="1"/>
-    <w:lsdException w:name="Light Shading" w:semiHidden="0" w:uiPriority="60" w:unhideWhenUsed="0"/>
-    <w:lsdException w:name="Light List" w:semiHidden="0" w:uiPriority="61" w:unhideWhenUsed="0"/>
-    <w:lsdException w:name="Light Grid" w:semiHidden="0" w:uiPriority="62" w:unhideWhenUsed="0"/>
-    <w:lsdException w:name="Medium Shading 1" w:semiHidden="0" w:uiPriority="63" w:unhideWhenUsed="0"/>
-    <w:lsdException w:name="Medium Shading 2" w:semiHidden="0" w:uiPriority="64" w:unhideWhenUsed="0"/>
-    <w:lsdException w:name="Medium List 1" w:semiHidden="0" w:uiPriority="65" w:unhideWhenUsed="0"/>
-    <w:lsdException w:name="Medium List 2" w:semiHidden="0" w:uiPriority="66" w:unhideWhenUsed="0"/>
-    <w:lsdException w:name="Medium Grid 1" w:semiHidden="0" w:uiPriority="67" w:unhideWhenUsed="0"/>
-    <w:lsdException w:name="Medium Grid 2" w:semiHidden="0" w:uiPriority="68" w:unhideWhenUsed="0"/>
-    <w:lsdException w:name="Medium Grid 3" w:semiHidden="0" w:uiPriority="69" w:unhideWhenUsed="0"/>
-    <w:lsdException w:name="Dark List" w:semiHidden="0" w:uiPriority="70" w:unhideWhenUsed="0"/>
-    <w:lsdException w:name="Colorful Shading" w:semiHidden="0" w:uiPriority="71" w:unhideWhenUsed="0"/>
-    <w:lsdException w:name="Colorful List" w:semiHidden="0" w:uiPriority="72" w:unhideWhenUsed="0"/>
-    <w:lsdException w:name="Colorful Grid" w:semiHidden="0" w:uiPriority="73" w:unhideWhenUsed="0"/>
-    <w:lsdException w:name="Light Shading Accent 1" w:semiHidden="0" w:uiPriority="60" w:unhideWhenUsed="0"/>
-    <w:lsdException w:name="Light List Accent 1" w:semiHidden="0" w:uiPriority="61" w:unhideWhenUsed="0"/>
-    <w:lsdException w:name="Light Grid Accent 1" w:semiHidden="0" w:uiPriority="62" w:unhideWhenUsed="0"/>
-    <w:lsdException w:name="Medium Shading 1 Accent 1" w:semiHidden="0" w:uiPriority="63" w:unhideWhenUsed="0"/>
-    <w:lsdException w:name="Medium Shading 2 Accent 1" w:semiHidden="0" w:uiPriority="64" w:unhideWhenUsed="0"/>
-    <w:lsdException w:name="Medium List 1 Accent 1" w:semiHidden="0" w:uiPriority="65" w:unhideWhenUsed="0"/>
-    <w:lsdException w:name="Revision" w:unhideWhenUsed="0"/>
-    <w:lsdException w:name="List Paragraph" w:semiHidden="0" w:uiPriority="34" w:unhideWhenUsed="0" w:qFormat="1"/>
-    <w:lsdException w:name="Quote" w:semiHidden="0" w:uiPriority="29" w:unhideWhenUsed="0" w:qFormat="1"/>
-    <w:lsdException w:name="Intense Quote" w:semiHidden="0" w:uiPriority="30" w:unhideWhenUsed="0" w:qFormat="1"/>
-    <w:lsdException w:name="Medium List 2 Accent 1" w:semiHidden="0" w:uiPriority="66" w:unhideWhenUsed="0"/>
-    <w:lsdException w:name="Medium Grid 1 Accent 1" w:semiHidden="0" w:uiPriority="67" w:unhideWhenUsed="0"/>
-    <w:lsdException w:name="Medium Grid 2 Accent 1" w:semiHidden="0" w:uiPriority="68" w:unhideWhenUsed="0"/>
-    <w:lsdException w:name="Medium Grid 3 Accent 1" w:semiHidden="0" w:uiPriority="69" w:unhideWhenUsed="0"/>
-    <w:lsdException w:name="Dark List Accent 1" w:semiHidden="0" w:uiPriority="70" w:unhideWhenUsed="0"/>
-    <w:lsdException w:name="Colorful Shading Accent 1" w:semiHidden="0" w:uiPriority="71" w:unhideWhenUsed="0"/>
-    <w:lsdException w:name="Colorful List Accent 1" w:semiHidden="0" w:uiPriority="72" w:unhideWhenUsed="0"/>
-    <w:lsdException w:name="Colorful Grid Accent 1" w:semiHidden="0" w:uiPriority="73" w:unhideWhenUsed="0"/>
-    <w:lsdException w:name="Light Shading Accent 2" w:semiHidden="0" w:uiPriority="60" w:unhideWhenUsed="0"/>
-    <w:lsdException w:name="Light List Accent 2" w:semiHidden="0" w:uiPriority="61" w:unhideWhenUsed="0"/>
-    <w:lsdException w:name="Light Grid Accent 2" w:semiHidden="0" w:uiPriority="62" w:unhideWhenUsed="0"/>
-    <w:lsdException w:name="Medium Shading 1 Accent 2" w:semiHidden="0" w:uiPriority="63" w:unhideWhenUsed="0"/>
-    <w:lsdException w:name="Medium Shading 2 Accent 2" w:semiHidden="0" w:uiPriority="64" w:unhideWhenUsed="0"/>
-    <w:lsdException w:name="Medium List 1 Accent 2" w:semiHidden="0" w:uiPriority="65" w:unhideWhenUsed="0"/>
-    <w:lsdException w:name="Medium List 2 Accent 2" w:semiHidden="0" w:uiPriority="66" w:unhideWhenUsed="0"/>
-    <w:lsdException w:name="Medium Grid 1 Accent 2" w:semiHidden="0" w:uiPriority="67" w:unhideWhenUsed="0"/>
-    <w:lsdException w:name="Medium Grid 2 Accent 2" w:semiHidden="0" w:uiPriority="68" w:unhideWhenUsed="0"/>
-    <w:lsdException w:name="Medium Grid 3 Accent 2" w:semiHidden="0" w:uiPriority="69" w:unhideWhenUsed="0"/>
-    <w:lsdException w:name="Dark List Accent 2" w:semiHidden="0" w:uiPriority="70" w:unhideWhenUsed="0"/>
-    <w:lsdException w:name="Colorful Shading Accent 2" w:semiHidden="0" w:uiPriority="71" w:unhideWhenUsed="0"/>
-    <w:lsdException w:name="Colorful List Accent 2" w:semiHidden="0" w:uiPriority="72" w:unhideWhenUsed="0"/>
-    <w:lsdException w:name="Colorful Grid Accent 2" w:semiHidden="0" w:uiPriority="73" w:unhideWhenUsed="0"/>
-    <w:lsdException w:name="Light Shading Accent 3" w:semiHidden="0" w:uiPriority="60" w:unhideWhenUsed="0"/>
-    <w:lsdException w:name="Light List Accent 3" w:semiHidden="0" w:uiPriority="61" w:unhideWhenUsed="0"/>
-    <w:lsdException w:name="Light Grid Accent 3" w:semiHidden="0" w:uiPriority="62" w:unhideWhenUsed="0"/>
-    <w:lsdException w:name="Medium Shading 1 Accent 3" w:semiHidden="0" w:uiPriority="63" w:unhideWhenUsed="0"/>
-    <w:lsdException w:name="Medium Shading 2 Accent 3" w:semiHidden="0" w:uiPriority="64" w:unhideWhenUsed="0"/>
-    <w:lsdException w:name="Medium List 1 Accent 3" w:semiHidden="0" w:uiPriority="65" w:unhideWhenUsed="0"/>
-    <w:lsdException w:name="Medium List 2 Accent 3" w:semiHidden="0" w:uiPriority="66" w:unhideWhenUsed="0"/>
-    <w:lsdException w:name="Medium Grid 1 Accent 3" w:semiHidden="0" w:uiPriority="67" w:unhideWhenUsed="0"/>
-    <w:lsdException w:name="Medium Grid 2 Accent 3" w:semiHidden="0" w:uiPriority="68" w:unhideWhenUsed="0"/>
-    <w:lsdException w:name="Medium Grid 3 Accent 3" w:semiHidden="0" w:uiPriority="69" w:unhideWhenUsed="0"/>
-    <w:lsdException w:name="Dark List Accent 3" w:semiHidden="0" w:uiPriority="70" w:unhideWhenUsed="0"/>
-    <w:lsdException w:name="Colorful Shading Accent 3" w:semiHidden="0" w:uiPriority="71" w:unhideWhenUsed="0"/>
-    <w:lsdException w:name="Colorful List Accent 3" w:semiHidden="0" w:uiPriority="72" w:unhideWhenUsed="0"/>
-    <w:lsdException w:name="Colorful Grid Accent 3" w:semiHidden="0" w:uiPriority="73" w:unhideWhenUsed="0"/>
-    <w:lsdException w:name="Light Shading Accent 4" w:semiHidden="0" w:uiPriority="60" w:unhideWhenUsed="0"/>
-    <w:lsdException w:name="Light List Accent 4" w:semiHidden="0" w:uiPriority="61" w:unhideWhenUsed="0"/>
-    <w:lsdException w:name="Light Grid Accent 4" w:semiHidden="0" w:uiPriority="62" w:unhideWhenUsed="0"/>
-    <w:lsdException w:name="Medium Shading 1 Accent 4" w:semiHidden="0" w:uiPriority="63" w:unhideWhenUsed="0"/>
-    <w:lsdException w:name="Medium Shading 2 Accent 4" w:semiHidden="0" w:uiPriority="64" w:unhideWhenUsed="0"/>
-    <w:lsdException w:name="Medium List 1 Accent 4" w:semiHidden="0" w:uiPriority="65" w:unhideWhenUsed="0"/>
-    <w:lsdException w:name="Medium List 2 Accent 4" w:semiHidden="0" w:uiPriority="66" w:unhideWhenUsed="0"/>
-    <w:lsdException w:name="Medium Grid 1 Accent 4" w:semiHidden="0" w:uiPriority="67" w:unhideWhenUsed="0"/>
-    <w:lsdException w:name="Medium Grid 2 Accent 4" w:semiHidden="0" w:uiPriority="68" w:unhideWhenUsed="0"/>
-    <w:lsdException w:name="Medium Grid 3 Accent 4" w:semiHidden="0" w:uiPriority="69" w:unhideWhenUsed="0"/>
-    <w:lsdException w:name="Dark List Accent 4" w:semiHidden="0" w:uiPriority="70" w:unhideWhenUsed="0"/>
-    <w:lsdException w:name="Colorful Shading Accent 4" w:semiHidden="0" w:uiPriority="71" w:unhideWhenUsed="0"/>
-    <w:lsdException w:name="Colorful List Accent 4" w:semiHidden="0" w:uiPriority="72" w:unhideWhenUsed="0"/>
-    <w:lsdException w:name="Colorful Grid Accent 4" w:semiHidden="0" w:uiPriority="73" w:unhideWhenUsed="0"/>
-    <w:lsdException w:name="Light Shading Accent 5" w:semiHidden="0" w:uiPriority="60" w:unhideWhenUsed="0"/>
-    <w:lsdException w:name="Light List Accent 5" w:semiHidden="0" w:uiPriority="61" w:unhideWhenUsed="0"/>
-    <w:lsdException w:name="Light Grid Accent 5" w:semiHidden="0" w:uiPriority="62" w:unhideWhenUsed="0"/>
-    <w:lsdException w:name="Medium Shading 1 Accent 5" w:semiHidden="0" w:uiPriority="63" w:unhideWhenUsed="0"/>
-    <w:lsdException w:name="Medium Shading 2 Accent 5" w:semiHidden="0" w:uiPriority="64" w:unhideWhenUsed="0"/>
-    <w:lsdException w:name="Medium List 1 Accent 5" w:semiHidden="0" w:uiPriority="65" w:unhideWhenUsed="0"/>
-    <w:lsdException w:name="Medium List 2 Accent 5" w:semiHidden="0" w:uiPriority="66" w:unhideWhenUsed="0"/>
-    <w:lsdException w:name="Medium Grid 1 Accent 5" w:semiHidden="0" w:uiPriority="67" w:unhideWhenUsed="0"/>
-    <w:lsdException w:name="Medium Grid 2 Accent 5" w:semiHidden="0" w:uiPriority="68" w:unhideWhenUsed="0"/>
-    <w:lsdException w:name="Medium Grid 3 Accent 5" w:semiHidden="0" w:uiPriority="69" w:unhideWhenUsed="0"/>
-    <w:lsdException w:name="Dark List Accent 5" w:semiHidden="0" w:uiPriority="70" w:unhideWhenUsed="0"/>
-    <w:lsdException w:name="Colorful Shading Accent 5" w:semiHidden="0" w:uiPriority="71" w:unhideWhenUsed="0"/>
-    <w:lsdException w:name="Colorful List Accent 5" w:semiHidden="0" w:uiPriority="72" w:unhideWhenUsed="0"/>
-    <w:lsdException w:name="Colorful Grid Accent 5" w:semiHidden="0" w:uiPriority="73" w:unhideWhenUsed="0"/>
-    <w:lsdException w:name="Light Shading Accent 6" w:semiHidden="0" w:uiPriority="60" w:unhideWhenUsed="0"/>
-    <w:lsdException w:name="Light List Accent 6" w:semiHidden="0" w:uiPriority="61" w:unhideWhenUsed="0"/>
-    <w:lsdException w:name="Light Grid Accent 6" w:semiHidden="0" w:uiPriority="62" w:unhideWhenUsed="0"/>
-    <w:lsdException w:name="Medium Shading 1 Accent 6" w:semiHidden="0" w:uiPriority="63" w:unhideWhenUsed="0"/>
-    <w:lsdException w:name="Medium Shading 2 Accent 6" w:semiHidden="0" w:uiPriority="64" w:unhideWhenUsed="0"/>
-    <w:lsdException w:name="Medium List 1 Accent 6" w:semiHidden="0" w:uiPriority="65" w:unhideWhenUsed="0"/>
-    <w:lsdException w:name="Medium List 2 Accent 6" w:semiHidden="0" w:uiPriority="66" w:unhideWhenUsed="0"/>
-    <w:lsdException w:name="Medium Grid 1 Accent 6" w:semiHidden="0" w:uiPriority="67" w:unhideWhenUsed="0"/>
-    <w:lsdException w:name="Medium Grid 2 Accent 6" w:semiHidden="0" w:uiPriority="68" w:unhideWhenUsed="0"/>
-    <w:lsdException w:name="Medium Grid 3 Accent 6" w:semiHidden="0" w:uiPriority="69" w:unhideWhenUsed="0"/>
-    <w:lsdException w:name="Dark List Accent 6" w:semiHidden="0" w:uiPriority="70" w:unhideWhenUsed="0"/>
-    <w:lsdException w:name="Colorful Shading Accent 6" w:semiHidden="0" w:uiPriority="71" w:unhideWhenUsed="0"/>
-    <w:lsdException w:name="Colorful List Accent 6" w:semiHidden="0" w:uiPriority="72" w:unhideWhenUsed="0"/>
-    <w:lsdException w:name="Colorful Grid Accent 6" w:semiHidden="0" w:uiPriority="73" w:unhideWhenUsed="0"/>
-    <w:lsdException w:name="Subtle Emphasis" w:semiHidden="0" w:uiPriority="19" w:unhideWhenUsed="0" w:qFormat="1"/>
-    <w:lsdException w:name="Intense Emphasis" w:semiHidden="0" w:uiPriority="21" w:unhideWhenUsed="0" w:qFormat="1"/>
-    <w:lsdException w:name="Subtle Reference" w:semiHidden="0" w:uiPriority="31" w:unhideWhenUsed="0" w:qFormat="1"/>
-    <w:lsdException w:name="Intense Reference" w:semiHidden="0" w:uiPriority="32" w:unhideWhenUsed="0" w:qFormat="1"/>
-    <w:lsdException w:name="Book Title" w:semiHidden="0" w:uiPriority="33" w:unhideWhenUsed="0" w:qFormat="1"/>
-    <w:lsdException w:name="Bibliography" w:uiPriority="37"/>
-    <w:lsdException w:name="TOC Heading" w:uiPriority="39" w:qFormat="1"/>
+  <w:latentStyles w:defLockedState="0" w:defUIPriority="99" w:defSemiHidden="0" w:defUnhideWhenUsed="0" w:defQFormat="0" w:count="371">
+    <w:lsdException w:name="Normal" w:uiPriority="0" w:qFormat="1"/>
+    <w:lsdException w:name="heading 1" w:uiPriority="9" w:qFormat="1"/>
+    <w:lsdException w:name="heading 2" w:semiHidden="1" w:uiPriority="9" w:unhideWhenUsed="1" w:qFormat="1"/>
+    <w:lsdException w:name="heading 3" w:semiHidden="1" w:uiPriority="9" w:unhideWhenUsed="1" w:qFormat="1"/>
+    <w:lsdException w:name="heading 4" w:semiHidden="1" w:uiPriority="9" w:unhideWhenUsed="1" w:qFormat="1"/>
+    <w:lsdException w:name="heading 5" w:semiHidden="1" w:uiPriority="9" w:unhideWhenUsed="1" w:qFormat="1"/>
+    <w:lsdException w:name="heading 6" w:semiHidden="1" w:uiPriority="9" w:unhideWhenUsed="1" w:qFormat="1"/>
+    <w:lsdException w:name="heading 7" w:semiHidden="1" w:uiPriority="9" w:unhideWhenUsed="1" w:qFormat="1"/>
+    <w:lsdException w:name="heading 8" w:semiHidden="1" w:uiPriority="9" w:unhideWhenUsed="1" w:qFormat="1"/>
+    <w:lsdException w:name="heading 9" w:semiHidden="1" w:uiPriority="9" w:unhideWhenUsed="1" w:qFormat="1"/>
+    <w:lsdException w:name="index 1" w:semiHidden="1" w:unhideWhenUsed="1"/>
+    <w:lsdException w:name="index 2" w:semiHidden="1" w:unhideWhenUsed="1"/>
+    <w:lsdException w:name="index 3" w:semiHidden="1" w:unhideWhenUsed="1"/>
+    <w:lsdException w:name="index 4" w:semiHidden="1" w:unhideWhenUsed="1"/>
+    <w:lsdException w:name="index 5" w:semiHidden="1" w:unhideWhenUsed="1"/>
+    <w:lsdException w:name="index 6" w:semiHidden="1" w:unhideWhenUsed="1"/>
+    <w:lsdException w:name="index 7" w:semiHidden="1" w:unhideWhenUsed="1"/>
+    <w:lsdException w:name="index 8" w:semiHidden="1" w:unhideWhenUsed="1"/>
+    <w:lsdException w:name="index 9" w:semiHidden="1" w:unhideWhenUsed="1"/>
+    <w:lsdException w:name="toc 1" w:semiHidden="1" w:uiPriority="39" w:unhideWhenUsed="1"/>
+    <w:lsdException w:name="toc 2" w:semiHidden="1" w:uiPriority="39" w:unhideWhenUsed="1"/>
+    <w:lsdException w:name="toc 3" w:semiHidden="1" w:uiPriority="39" w:unhideWhenUsed="1"/>
+    <w:lsdException w:name="toc 4" w:semiHidden="1" w:uiPriority="39" w:unhideWhenUsed="1"/>
+    <w:lsdException w:name="toc 5" w:semiHidden="1" w:uiPriority="39" w:unhideWhenUsed="1"/>
+    <w:lsdException w:name="toc 6" w:semiHidden="1" w:uiPriority="39" w:unhideWhenUsed="1"/>
+    <w:lsdException w:name="toc 7" w:semiHidden="1" w:uiPriority="39" w:unhideWhenUsed="1"/>
+    <w:lsdException w:name="toc 8" w:semiHidden="1" w:uiPriority="39" w:unhideWhenUsed="1"/>
+    <w:lsdException w:name="toc 9" w:semiHidden="1" w:uiPriority="39" w:unhideWhenUsed="1"/>
+    <w:lsdException w:name="Normal Indent" w:semiHidden="1" w:unhideWhenUsed="1"/>
+    <w:lsdException w:name="footnote text" w:semiHidden="1" w:unhideWhenUsed="1"/>
+    <w:lsdException w:name="annotation text" w:semiHidden="1" w:unhideWhenUsed="1"/>
+    <w:lsdException w:name="header" w:semiHidden="1" w:unhideWhenUsed="1"/>
+    <w:lsdException w:name="footer" w:semiHidden="1" w:unhideWhenUsed="1"/>
+    <w:lsdException w:name="index heading" w:semiHidden="1" w:unhideWhenUsed="1"/>
+    <w:lsdException w:name="caption" w:semiHidden="1" w:uiPriority="35" w:unhideWhenUsed="1" w:qFormat="1"/>
+    <w:lsdException w:name="table of figures" w:semiHidden="1" w:unhideWhenUsed="1"/>
+    <w:lsdException w:name="envelope address" w:semiHidden="1" w:unhideWhenUsed="1"/>
+    <w:lsdException w:name="envelope return" w:semiHidden="1" w:unhideWhenUsed="1"/>
+    <w:lsdException w:name="footnote reference" w:semiHidden="1" w:unhideWhenUsed="1"/>
+    <w:lsdException w:name="annotation reference" w:semiHidden="1" w:unhideWhenUsed="1"/>
+    <w:lsdException w:name="line number" w:semiHidden="1" w:unhideWhenUsed="1"/>
+    <w:lsdException w:name="page number" w:semiHidden="1" w:unhideWhenUsed="1"/>
+    <w:lsdException w:name="endnote reference" w:semiHidden="1" w:unhideWhenUsed="1"/>
+    <w:lsdException w:name="endnote text" w:semiHidden="1" w:unhideWhenUsed="1"/>
+    <w:lsdException w:name="table of authorities" w:semiHidden="1" w:unhideWhenUsed="1"/>
+    <w:lsdException w:name="macro" w:semiHidden="1" w:unhideWhenUsed="1"/>
+    <w:lsdException w:name="toa heading" w:semiHidden="1" w:unhideWhenUsed="1"/>
+    <w:lsdException w:name="List" w:semiHidden="1" w:unhideWhenUsed="1"/>
+    <w:lsdException w:name="List Bullet" w:semiHidden="1" w:unhideWhenUsed="1"/>
+    <w:lsdException w:name="List Number" w:semiHidden="1" w:unhideWhenUsed="1"/>
+    <w:lsdException w:name="List 2" w:semiHidden="1" w:unhideWhenUsed="1"/>
+    <w:lsdException w:name="List 3" w:semiHidden="1" w:unhideWhenUsed="1"/>
+    <w:lsdException w:name="List 4" w:semiHidden="1" w:unhideWhenUsed="1"/>
+    <w:lsdException w:name="List 5" w:semiHidden="1" w:unhideWhenUsed="1"/>
+    <w:lsdException w:name="List Bullet 2" w:semiHidden="1" w:unhideWhenUsed="1"/>
+    <w:lsdException w:name="List Bullet 3" w:semiHidden="1" w:unhideWhenUsed="1"/>
+    <w:lsdException w:name="List Bullet 4" w:semiHidden="1" w:unhideWhenUsed="1"/>
+    <w:lsdException w:name="List Bullet 5" w:semiHidden="1" w:unhideWhenUsed="1"/>
+    <w:lsdException w:name="List Number 2" w:semiHidden="1" w:unhideWhenUsed="1"/>
+    <w:lsdException w:name="List Number 3" w:semiHidden="1" w:unhideWhenUsed="1"/>
+    <w:lsdException w:name="List Number 4" w:semiHidden="1" w:unhideWhenUsed="1"/>
+    <w:lsdException w:name="List Number 5" w:semiHidden="1" w:unhideWhenUsed="1"/>
+    <w:lsdException w:name="Title" w:uiPriority="10" w:qFormat="1"/>
+    <w:lsdException w:name="Closing" w:semiHidden="1" w:unhideWhenUsed="1"/>
+    <w:lsdException w:name="Signature" w:semiHidden="1" w:unhideWhenUsed="1"/>
+    <w:lsdException w:name="Default Paragraph Font" w:semiHidden="1" w:uiPriority="1" w:unhideWhenUsed="1"/>
+    <w:lsdException w:name="Body Text" w:semiHidden="1" w:unhideWhenUsed="1"/>
+    <w:lsdException w:name="Body Text Indent" w:semiHidden="1" w:unhideWhenUsed="1"/>
+    <w:lsdException w:name="List Continue" w:semiHidden="1" w:unhideWhenUsed="1"/>
+    <w:lsdException w:name="List Continue 2" w:semiHidden="1" w:unhideWhenUsed="1"/>
+    <w:lsdException w:name="List Continue 3" w:semiHidden="1" w:unhideWhenUsed="1"/>
+    <w:lsdException w:name="List Continue 4" w:semiHidden="1" w:unhideWhenUsed="1"/>
+    <w:lsdException w:name="List Continue 5" w:semiHidden="1" w:unhideWhenUsed="1"/>
+    <w:lsdException w:name="Message Header" w:semiHidden="1" w:unhideWhenUsed="1"/>
+    <w:lsdException w:name="Subtitle" w:uiPriority="11" w:qFormat="1"/>
+    <w:lsdException w:name="Salutation" w:semiHidden="1" w:unhideWhenUsed="1"/>
+    <w:lsdException w:name="Date" w:semiHidden="1" w:unhideWhenUsed="1"/>
+    <w:lsdException w:name="Body Text First Indent" w:semiHidden="1" w:unhideWhenUsed="1"/>
+    <w:lsdException w:name="Body Text First Indent 2" w:semiHidden="1" w:unhideWhenUsed="1"/>
+    <w:lsdException w:name="Note Heading" w:semiHidden="1" w:unhideWhenUsed="1"/>
+    <w:lsdException w:name="Body Text 2" w:semiHidden="1" w:unhideWhenUsed="1"/>
+    <w:lsdException w:name="Body Text 3" w:semiHidden="1" w:unhideWhenUsed="1"/>
+    <w:lsdException w:name="Body Text Indent 2" w:semiHidden="1" w:unhideWhenUsed="1"/>
+    <w:lsdException w:name="Body Text Indent 3" w:semiHidden="1" w:unhideWhenUsed="1"/>
+    <w:lsdException w:name="Block Text" w:semiHidden="1" w:unhideWhenUsed="1"/>
+    <w:lsdException w:name="Hyperlink" w:semiHidden="1" w:unhideWhenUsed="1"/>
+    <w:lsdException w:name="FollowedHyperlink" w:semiHidden="1" w:unhideWhenUsed="1"/>
+    <w:lsdException w:name="Strong" w:uiPriority="22" w:qFormat="1"/>
+    <w:lsdException w:name="Emphasis" w:uiPriority="20" w:qFormat="1"/>
+    <w:lsdException w:name="Document Map" w:semiHidden="1" w:unhideWhenUsed="1"/>
+    <w:lsdException w:name="Plain Text" w:semiHidden="1" w:unhideWhenUsed="1"/>
+    <w:lsdException w:name="E-mail Signature" w:semiHidden="1" w:unhideWhenUsed="1"/>
+    <w:lsdException w:name="HTML Top of Form" w:semiHidden="1" w:unhideWhenUsed="1"/>
+    <w:lsdException w:name="HTML Bottom of Form" w:semiHidden="1" w:unhideWhenUsed="1"/>
+    <w:lsdException w:name="Normal (Web)" w:semiHidden="1" w:unhideWhenUsed="1"/>
+    <w:lsdException w:name="HTML Acronym" w:semiHidden="1" w:unhideWhenUsed="1"/>
+    <w:lsdException w:name="HTML Address" w:semiHidden="1" w:unhideWhenUsed="1"/>
+    <w:lsdException w:name="HTML Cite" w:semiHidden="1" w:unhideWhenUsed="1"/>
+    <w:lsdException w:name="HTML Code" w:semiHidden="1" w:unhideWhenUsed="1"/>
+    <w:lsdException w:name="HTML Definition" w:semiHidden="1" w:unhideWhenUsed="1"/>
+    <w:lsdException w:name="HTML Keyboard" w:semiHidden="1" w:unhideWhenUsed="1"/>
+    <w:lsdException w:name="HTML Preformatted" w:semiHidden="1" w:unhideWhenUsed="1"/>
+    <w:lsdException w:name="HTML Sample" w:semiHidden="1" w:unhideWhenUsed="1"/>
+    <w:lsdException w:name="HTML Typewriter" w:semiHidden="1" w:unhideWhenUsed="1"/>
+    <w:lsdException w:name="HTML Variable" w:semiHidden="1" w:unhideWhenUsed="1"/>
+    <w:lsdException w:name="Normal Table" w:semiHidden="1" w:unhideWhenUsed="1"/>
+    <w:lsdException w:name="annotation subject" w:semiHidden="1" w:unhideWhenUsed="1"/>
+    <w:lsdException w:name="No List" w:semiHidden="1" w:unhideWhenUsed="1"/>
+    <w:lsdException w:name="Outline List 1" w:semiHidden="1" w:unhideWhenUsed="1"/>
+    <w:lsdException w:name="Outline List 2" w:semiHidden="1" w:unhideWhenUsed="1"/>
+    <w:lsdException w:name="Outline List 3" w:semiHidden="1" w:unhideWhenUsed="1"/>
+    <w:lsdException w:name="Table Simple 1" w:semiHidden="1" w:unhideWhenUsed="1"/>
+    <w:lsdException w:name="Table Simple 2" w:semiHidden="1" w:unhideWhenUsed="1"/>
+    <w:lsdException w:name="Table Simple 3" w:semiHidden="1" w:unhideWhenUsed="1"/>
+    <w:lsdException w:name="Table Classic 1" w:semiHidden="1" w:unhideWhenUsed="1"/>
+    <w:lsdException w:name="Table Classic 2" w:semiHidden="1" w:unhideWhenUsed="1"/>
+    <w:lsdException w:name="Table Classic 3" w:semiHidden="1" w:unhideWhenUsed="1"/>
+    <w:lsdException w:name="Table Classic 4" w:semiHidden="1" w:unhideWhenUsed="1"/>
+    <w:lsdException w:name="Table Colorful 1" w:semiHidden="1" w:unhideWhenUsed="1"/>
+    <w:lsdException w:name="Table Colorful 2" w:semiHidden="1" w:unhideWhenUsed="1"/>
+    <w:lsdException w:name="Table Colorful 3" w:semiHidden="1" w:unhideWhenUsed="1"/>
+    <w:lsdException w:name="Table Columns 1" w:semiHidden="1" w:unhideWhenUsed="1"/>
+    <w:lsdException w:name="Table Columns 2" w:semiHidden="1" w:unhideWhenUsed="1"/>
+    <w:lsdException w:name="Table Columns 3" w:semiHidden="1" w:unhideWhenUsed="1"/>
+    <w:lsdException w:name="Table Columns 4" w:semiHidden="1" w:unhideWhenUsed="1"/>
+    <w:lsdException w:name="Table Columns 5" w:semiHidden="1" w:unhideWhenUsed="1"/>
+    <w:lsdException w:name="Table Grid 1" w:semiHidden="1" w:unhideWhenUsed="1"/>
+    <w:lsdException w:name="Table Grid 2" w:semiHidden="1" w:unhideWhenUsed="1"/>
+    <w:lsdException w:name="Table Grid 3" w:semiHidden="1" w:unhideWhenUsed="1"/>
+    <w:lsdException w:name="Table Grid 4" w:semiHidden="1" w:unhideWhenUsed="1"/>
+    <w:lsdException w:name="Table Grid 5" w:semiHidden="1" w:unhideWhenUsed="1"/>
+    <w:lsdException w:name="Table Grid 6" w:semiHidden="1" w:unhideWhenUsed="1"/>
+    <w:lsdException w:name="Table Grid 7" w:semiHidden="1" w:unhideWhenUsed="1"/>
+    <w:lsdException w:name="Table Grid 8" w:semiHidden="1" w:unhideWhenUsed="1"/>
+    <w:lsdException w:name="Table List 1" w:semiHidden="1" w:unhideWhenUsed="1"/>
+    <w:lsdException w:name="Table List 2" w:semiHidden="1" w:unhideWhenUsed="1"/>
+    <w:lsdException w:name="Table List 3" w:semiHidden="1" w:unhideWhenUsed="1"/>
+    <w:lsdException w:name="Table List 4" w:semiHidden="1" w:unhideWhenUsed="1"/>
+    <w:lsdException w:name="Table List 5" w:semiHidden="1" w:unhideWhenUsed="1"/>
+    <w:lsdException w:name="Table List 6" w:semiHidden="1" w:unhideWhenUsed="1"/>
+    <w:lsdException w:name="Table List 7" w:semiHidden="1" w:unhideWhenUsed="1"/>
+    <w:lsdException w:name="Table List 8" w:semiHidden="1" w:unhideWhenUsed="1"/>
+    <w:lsdException w:name="Table 3D effects 1" w:semiHidden="1" w:unhideWhenUsed="1"/>
+    <w:lsdException w:name="Table 3D effects 2" w:semiHidden="1" w:unhideWhenUsed="1"/>
+    <w:lsdException w:name="Table 3D effects 3" w:semiHidden="1" w:unhideWhenUsed="1"/>
+    <w:lsdException w:name="Table Contemporary" w:semiHidden="1" w:unhideWhenUsed="1"/>
+    <w:lsdException w:name="Table Elegant" w:semiHidden="1" w:unhideWhenUsed="1"/>
+    <w:lsdException w:name="Table Professional" w:semiHidden="1" w:unhideWhenUsed="1"/>
+    <w:lsdException w:name="Table Subtle 1" w:semiHidden="1" w:unhideWhenUsed="1"/>
+    <w:lsdException w:name="Table Subtle 2" w:semiHidden="1" w:unhideWhenUsed="1"/>
+    <w:lsdException w:name="Table Web 1" w:semiHidden="1" w:unhideWhenUsed="1"/>
+    <w:lsdException w:name="Table Web 2" w:semiHidden="1" w:unhideWhenUsed="1"/>
+    <w:lsdException w:name="Table Web 3" w:semiHidden="1" w:unhideWhenUsed="1"/>
+    <w:lsdException w:name="Balloon Text" w:semiHidden="1" w:unhideWhenUsed="1"/>
+    <w:lsdException w:name="Table Grid" w:uiPriority="59"/>
+    <w:lsdException w:name="Table Theme" w:semiHidden="1" w:unhideWhenUsed="1"/>
+    <w:lsdException w:name="Placeholder Text" w:semiHidden="1"/>
+    <w:lsdException w:name="No Spacing" w:uiPriority="1" w:qFormat="1"/>
+    <w:lsdException w:name="Light Shading" w:uiPriority="60"/>
+    <w:lsdException w:name="Light List" w:uiPriority="61"/>
+    <w:lsdException w:name="Light Grid" w:uiPriority="62"/>
+    <w:lsdException w:name="Medium Shading 1" w:uiPriority="63"/>
+    <w:lsdException w:name="Medium Shading 2" w:uiPriority="64"/>
+    <w:lsdException w:name="Medium List 1" w:uiPriority="65"/>
+    <w:lsdException w:name="Medium List 2" w:uiPriority="66"/>
+    <w:lsdException w:name="Medium Grid 1" w:uiPriority="67"/>
+    <w:lsdException w:name="Medium Grid 2" w:uiPriority="68"/>
+    <w:lsdException w:name="Medium Grid 3" w:uiPriority="69"/>
+    <w:lsdException w:name="Dark List" w:uiPriority="70"/>
+    <w:lsdException w:name="Colorful Shading" w:uiPriority="71"/>
+    <w:lsdException w:name="Colorful List" w:uiPriority="72"/>
+    <w:lsdException w:name="Colorful Grid" w:uiPriority="73"/>
+    <w:lsdException w:name="Light Shading Accent 1" w:uiPriority="60"/>
+    <w:lsdException w:name="Light List Accent 1" w:uiPriority="61"/>
+    <w:lsdException w:name="Light Grid Accent 1" w:uiPriority="62"/>
+    <w:lsdException w:name="Medium Shading 1 Accent 1" w:uiPriority="63"/>
+    <w:lsdException w:name="Medium Shading 2 Accent 1" w:uiPriority="64"/>
+    <w:lsdException w:name="Medium List 1 Accent 1" w:uiPriority="65"/>
+    <w:lsdException w:name="Revision" w:semiHidden="1"/>
+    <w:lsdException w:name="List Paragraph" w:uiPriority="34" w:qFormat="1"/>
+    <w:lsdException w:name="Quote" w:uiPriority="29" w:qFormat="1"/>
+    <w:lsdException w:name="Intense Quote" w:uiPriority="30" w:qFormat="1"/>
+    <w:lsdException w:name="Medium List 2 Accent 1" w:uiPriority="66"/>
+    <w:lsdException w:name="Medium Grid 1 Accent 1" w:uiPriority="67"/>
+    <w:lsdException w:name="Medium Grid 2 Accent 1" w:uiPriority="68"/>
+    <w:lsdException w:name="Medium Grid 3 Accent 1" w:uiPriority="69"/>
+    <w:lsdException w:name="Dark List Accent 1" w:uiPriority="70"/>
+    <w:lsdException w:name="Colorful Shading Accent 1" w:uiPriority="71"/>
+    <w:lsdException w:name="Colorful List Accent 1" w:uiPriority="72"/>
+    <w:lsdException w:name="Colorful Grid Accent 1" w:uiPriority="73"/>
+    <w:lsdException w:name="Light Shading Accent 2" w:uiPriority="60"/>
+    <w:lsdException w:name="Light List Accent 2" w:uiPriority="61"/>
+    <w:lsdException w:name="Light Grid Accent 2" w:uiPriority="62"/>
+    <w:lsdException w:name="Medium Shading 1 Accent 2" w:uiPriority="63"/>
+    <w:lsdException w:name="Medium Shading 2 Accent 2" w:uiPriority="64"/>
+    <w:lsdException w:name="Medium List 1 Accent 2" w:uiPriority="65"/>
+    <w:lsdException w:name="Medium List 2 Accent 2" w:uiPriority="66"/>
+    <w:lsdException w:name="Medium Grid 1 Accent 2" w:uiPriority="67"/>
+    <w:lsdException w:name="Medium Grid 2 Accent 2" w:uiPriority="68"/>
+    <w:lsdException w:name="Medium Grid 3 Accent 2" w:uiPriority="69"/>
+    <w:lsdException w:name="Dark List Accent 2" w:uiPriority="70"/>
+    <w:lsdException w:name="Colorful Shading Accent 2" w:uiPriority="71"/>
+    <w:lsdException w:name="Colorful List Accent 2" w:uiPriority="72"/>
+    <w:lsdException w:name="Colorful Grid Accent 2" w:uiPriority="73"/>
+    <w:lsdException w:name="Light Shading Accent 3" w:uiPriority="60"/>
+    <w:lsdException w:name="Light List Accent 3" w:uiPriority="61"/>
+    <w:lsdException w:name="Light Grid Accent 3" w:uiPriority="62"/>
+    <w:lsdException w:name="Medium Shading 1 Accent 3" w:uiPriority="63"/>
+    <w:lsdException w:name="Medium Shading 2 Accent 3" w:uiPriority="64"/>
+    <w:lsdException w:name="Medium List 1 Accent 3" w:uiPriority="65"/>
+    <w:lsdException w:name="Medium List 2 Accent 3" w:uiPriority="66"/>
+    <w:lsdException w:name="Medium Grid 1 Accent 3" w:uiPriority="67"/>
+    <w:lsdException w:name="Medium Grid 2 Accent 3" w:uiPriority="68"/>
+    <w:lsdException w:name="Medium Grid 3 Accent 3" w:uiPriority="69"/>
+    <w:lsdException w:name="Dark List Accent 3" w:uiPriority="70"/>
+    <w:lsdException w:name="Colorful Shading Accent 3" w:uiPriority="71"/>
+    <w:lsdException w:name="Colorful List Accent 3" w:uiPriority="72"/>
+    <w:lsdException w:name="Colorful Grid Accent 3" w:uiPriority="73"/>
+    <w:lsdException w:name="Light Shading Accent 4" w:uiPriority="60"/>
+    <w:lsdException w:name="Light List Accent 4" w:uiPriority="61"/>
+    <w:lsdException w:name="Light Grid Accent 4" w:uiPriority="62"/>
+    <w:lsdException w:name="Medium Shading 1 Accent 4" w:uiPriority="63"/>
+    <w:lsdException w:name="Medium Shading 2 Accent 4" w:uiPriority="64"/>
+    <w:lsdException w:name="Medium List 1 Accent 4" w:uiPriority="65"/>
+    <w:lsdException w:name="Medium List 2 Accent 4" w:uiPriority="66"/>
+    <w:lsdException w:name="Medium Grid 1 Accent 4" w:uiPriority="67"/>
+    <w:lsdException w:name="Medium Grid 2 Accent 4" w:uiPriority="68"/>
+    <w:lsdException w:name="Medium Grid 3 Accent 4" w:uiPriority="69"/>
+    <w:lsdException w:name="Dark List Accent 4" w:uiPriority="70"/>
+    <w:lsdException w:name="Colorful Shading Accent 4" w:uiPriority="71"/>
+    <w:lsdException w:name="Colorful List Accent 4" w:uiPriority="72"/>
+    <w:lsdException w:name="Colorful Grid Accent 4" w:uiPriority="73"/>
+    <w:lsdException w:name="Light Shading Accent 5" w:uiPriority="60"/>
+    <w:lsdException w:name="Light List Accent 5" w:uiPriority="61"/>
+    <w:lsdException w:name="Light Grid Accent 5" w:uiPriority="62"/>
+    <w:lsdException w:name="Medium Shading 1 Accent 5" w:uiPriority="63"/>
+    <w:lsdException w:name="Medium Shading 2 Accent 5" w:uiPriority="64"/>
+    <w:lsdException w:name="Medium List 1 Accent 5" w:uiPriority="65"/>
+    <w:lsdException w:name="Medium List 2 Accent 5" w:uiPriority="66"/>
+    <w:lsdException w:name="Medium Grid 1 Accent 5" w:uiPriority="67"/>
+    <w:lsdException w:name="Medium Grid 2 Accent 5" w:uiPriority="68"/>
+    <w:lsdException w:name="Medium Grid 3 Accent 5" w:uiPriority="69"/>
+    <w:lsdException w:name="Dark List Accent 5" w:uiPriority="70"/>
+    <w:lsdException w:name="Colorful Shading Accent 5" w:uiPriority="71"/>
+    <w:lsdException w:name="Colorful List Accent 5" w:uiPriority="72"/>
+    <w:lsdException w:name="Colorful Grid Accent 5" w:uiPriority="73"/>
+    <w:lsdException w:name="Light Shading Accent 6" w:uiPriority="60"/>
+    <w:lsdException w:name="Light List Accent 6" w:uiPriority="61"/>
+    <w:lsdException w:name="Light Grid Accent 6" w:uiPriority="62"/>
+    <w:lsdException w:name="Medium Shading 1 Accent 6" w:uiPriority="63"/>
+    <w:lsdException w:name="Medium Shading 2 Accent 6" w:uiPriority="64"/>
+    <w:lsdException w:name="Medium List 1 Accent 6" w:uiPriority="65"/>
+    <w:lsdException w:name="Medium List 2 Accent 6" w:uiPriority="66"/>
+    <w:lsdException w:name="Medium Grid 1 Accent 6" w:uiPriority="67"/>
+    <w:lsdException w:name="Medium Grid 2 Accent 6" w:uiPriority="68"/>
+    <w:lsdException w:name="Medium Grid 3 Accent 6" w:uiPriority="69"/>
+    <w:lsdException w:name="Dark List Accent 6" w:uiPriority="70"/>
+    <w:lsdException w:name="Colorful Shading Accent 6" w:uiPriority="71"/>
+    <w:lsdException w:name="Colorful List Accent 6" w:uiPriority="72"/>
+    <w:lsdException w:name="Colorful Grid Accent 6" w:uiPriority="73"/>
+    <w:lsdException w:name="Subtle Emphasis" w:uiPriority="19" w:qFormat="1"/>
+    <w:lsdException w:name="Intense Emphasis" w:uiPriority="21" w:qFormat="1"/>
+    <w:lsdException w:name="Subtle Reference" w:uiPriority="31" w:qFormat="1"/>
+    <w:lsdException w:name="Intense Reference" w:uiPriority="32" w:qFormat="1"/>
+    <w:lsdException w:name="Book Title" w:uiPriority="33" w:qFormat="1"/>
+    <w:lsdException w:name="Bibliography" w:semiHidden="1" w:uiPriority="37" w:unhideWhenUsed="1"/>
+    <w:lsdException w:name="TOC Heading" w:semiHidden="1" w:uiPriority="39" w:unhideWhenUsed="1" w:qFormat="1"/>
+    <w:lsdException w:name="Plain Table 1" w:uiPriority="41"/>
+    <w:lsdException w:name="Plain Table 2" w:uiPriority="42"/>
+    <w:lsdException w:name="Plain Table 3" w:uiPriority="43"/>
+    <w:lsdException w:name="Plain Table 4" w:uiPriority="44"/>
+    <w:lsdException w:name="Plain Table 5" w:uiPriority="45"/>
+    <w:lsdException w:name="Grid Table Light" w:uiPriority="40"/>
+    <w:lsdException w:name="Grid Table 1 Light" w:uiPriority="46"/>
+    <w:lsdException w:name="Grid Table 2" w:uiPriority="47"/>
+    <w:lsdException w:name="Grid Table 3" w:uiPriority="48"/>
+    <w:lsdException w:name="Grid Table 4" w:uiPriority="49"/>
+    <w:lsdException w:name="Grid Table 5 Dark" w:uiPriority="50"/>
+    <w:lsdException w:name="Grid Table 6 Colorful" w:uiPriority="51"/>
+    <w:lsdException w:name="Grid Table 7 Colorful" w:uiPriority="52"/>
+    <w:lsdException w:name="Grid Table 1 Light Accent 1" w:uiPriority="46"/>
+    <w:lsdException w:name="Grid Table 2 Accent 1" w:uiPriority="47"/>
+    <w:lsdException w:name="Grid Table 3 Accent 1" w:uiPriority="48"/>
+    <w:lsdException w:name="Grid Table 4 Accent 1" w:uiPriority="49"/>
+    <w:lsdException w:name="Grid Table 5 Dark Accent 1" w:uiPriority="50"/>
+    <w:lsdException w:name="Grid Table 6 Colorful Accent 1" w:uiPriority="51"/>
+    <w:lsdException w:name="Grid Table 7 Colorful Accent 1" w:uiPriority="52"/>
+    <w:lsdException w:name="Grid Table 1 Light Accent 2" w:uiPriority="46"/>
+    <w:lsdException w:name="Grid Table 2 Accent 2" w:uiPriority="47"/>
+    <w:lsdException w:name="Grid Table 3 Accent 2" w:uiPriority="48"/>
+    <w:lsdException w:name="Grid Table 4 Accent 2" w:uiPriority="49"/>
+    <w:lsdException w:name="Grid Table 5 Dark Accent 2" w:uiPriority="50"/>
+    <w:lsdException w:name="Grid Table 6 Colorful Accent 2" w:uiPriority="51"/>
+    <w:lsdException w:name="Grid Table 7 Colorful Accent 2" w:uiPriority="52"/>
+    <w:lsdException w:name="Grid Table 1 Light Accent 3" w:uiPriority="46"/>
+    <w:lsdException w:name="Grid Table 2 Accent 3" w:uiPriority="47"/>
+    <w:lsdException w:name="Grid Table 3 Accent 3" w:uiPriority="48"/>
+    <w:lsdException w:name="Grid Table 4 Accent 3" w:uiPriority="49"/>
+    <w:lsdException w:name="Grid Table 5 Dark Accent 3" w:uiPriority="50"/>
+    <w:lsdException w:name="Grid Table 6 Colorful Accent 3" w:uiPriority="51"/>
+    <w:lsdException w:name="Grid Table 7 Colorful Accent 3" w:uiPriority="52"/>
+    <w:lsdException w:name="Grid Table 1 Light Accent 4" w:uiPriority="46"/>
+    <w:lsdException w:name="Grid Table 2 Accent 4" w:uiPriority="47"/>
+    <w:lsdException w:name="Grid Table 3 Accent 4" w:uiPriority="48"/>
+    <w:lsdException w:name="Grid Table 4 Accent 4" w:uiPriority="49"/>
+    <w:lsdException w:name="Grid Table 5 Dark Accent 4" w:uiPriority="50"/>
+    <w:lsdException w:name="Grid Table 6 Colorful Accent 4" w:uiPriority="51"/>
+    <w:lsdException w:name="Grid Table 7 Colorful Accent 4" w:uiPriority="52"/>
+    <w:lsdException w:name="Grid Table 1 Light Accent 5" w:uiPriority="46"/>
+    <w:lsdException w:name="Grid Table 2 Accent 5" w:uiPriority="47"/>
+    <w:lsdException w:name="Grid Table 3 Accent 5" w:uiPriority="48"/>
+    <w:lsdException w:name="Grid Table 4 Accent 5" w:uiPriority="49"/>
+    <w:lsdException w:name="Grid Table 5 Dark Accent 5" w:uiPriority="50"/>
+    <w:lsdException w:name="Grid Table 6 Colorful Accent 5" w:uiPriority="51"/>
+    <w:lsdException w:name="Grid Table 7 Colorful Accent 5" w:uiPriority="52"/>
+    <w:lsdException w:name="Grid Table 1 Light Accent 6" w:uiPriority="46"/>
+    <w:lsdException w:name="Grid Table 2 Accent 6" w:uiPriority="47"/>
+    <w:lsdException w:name="Grid Table 3 Accent 6" w:uiPriority="48"/>
+    <w:lsdException w:name="Grid Table 4 Accent 6" w:uiPriority="49"/>
+    <w:lsdException w:name="Grid Table 5 Dark Accent 6" w:uiPriority="50"/>
+    <w:lsdException w:name="Grid Table 6 Colorful Accent 6" w:uiPriority="51"/>
+    <w:lsdException w:name="Grid Table 7 Colorful Accent 6" w:uiPriority="52"/>
+    <w:lsdException w:name="List Table 1 Light" w:uiPriority="46"/>
+    <w:lsdException w:name="List Table 2" w:uiPriority="47"/>
+    <w:lsdException w:name="List Table 3" w:uiPriority="48"/>
+    <w:lsdException w:name="List Table 4" w:uiPriority="49"/>
+    <w:lsdException w:name="List Table 5 Dark" w:uiPriority="50"/>
+    <w:lsdException w:name="List Table 6 Colorful" w:uiPriority="51"/>
+    <w:lsdException w:name="List Table 7 Colorful" w:uiPriority="52"/>
+    <w:lsdException w:name="List Table 1 Light Accent 1" w:uiPriority="46"/>
+    <w:lsdException w:name="List Table 2 Accent 1" w:uiPriority="47"/>
+    <w:lsdException w:name="List Table 3 Accent 1" w:uiPriority="48"/>
+    <w:lsdException w:name="List Table 4 Accent 1" w:uiPriority="49"/>
+    <w:lsdException w:name="List Table 5 Dark Accent 1" w:uiPriority="50"/>
+    <w:lsdException w:name="List Table 6 Colorful Accent 1" w:uiPriority="51"/>
+    <w:lsdException w:name="List Table 7 Colorful Accent 1" w:uiPriority="52"/>
+    <w:lsdException w:name="List Table 1 Light Accent 2" w:uiPriority="46"/>
+    <w:lsdException w:name="List Table 2 Accent 2" w:uiPriority="47"/>
+    <w:lsdException w:name="List Table 3 Accent 2" w:uiPriority="48"/>
+    <w:lsdException w:name="List Table 4 Accent 2" w:uiPriority="49"/>
+    <w:lsdException w:name="List Table 5 Dark Accent 2" w:uiPriority="50"/>
+    <w:lsdException w:name="List Table 6 Colorful Accent 2" w:uiPriority="51"/>
+    <w:lsdException w:name="List Table 7 Colorful Accent 2" w:uiPriority="52"/>
+    <w:lsdException w:name="List Table 1 Light Accent 3" w:uiPriority="46"/>
+    <w:lsdException w:name="List Table 2 Accent 3" w:uiPriority="47"/>
+    <w:lsdException w:name="List Table 3 Accent 3" w:uiPriority="48"/>
+    <w:lsdException w:name="List Table 4 Accent 3" w:uiPriority="49"/>
+    <w:lsdException w:name="List Table 5 Dark Accent 3" w:uiPriority="50"/>
+    <w:lsdException w:name="List Table 6 Colorful Accent 3" w:uiPriority="51"/>
+    <w:lsdException w:name="List Table 7 Colorful Accent 3" w:uiPriority="52"/>
+    <w:lsdException w:name="List Table 1 Light Accent 4" w:uiPriority="46"/>
+    <w:lsdException w:name="List Table 2 Accent 4" w:uiPriority="47"/>
+    <w:lsdException w:name="List Table 3 Accent 4" w:uiPriority="48"/>
+    <w:lsdException w:name="List Table 4 Accent 4" w:uiPriority="49"/>
+    <w:lsdException w:name="List Table 5 Dark Accent 4" w:uiPriority="50"/>
+    <w:lsdException w:name="List Table 6 Colorful Accent 4" w:uiPriority="51"/>
+    <w:lsdException w:name="List Table 7 Colorful Accent 4" w:uiPriority="52"/>
+    <w:lsdException w:name="List Table 1 Light Accent 5" w:uiPriority="46"/>
+    <w:lsdException w:name="List Table 2 Accent 5" w:uiPriority="47"/>
+    <w:lsdException w:name="List Table 3 Accent 5" w:uiPriority="48"/>
+    <w:lsdException w:name="List Table 4 Accent 5" w:uiPriority="49"/>
+    <w:lsdException w:name="List Table 5 Dark Accent 5" w:uiPriority="50"/>
+    <w:lsdException w:name="List Table 6 Colorful Accent 5" w:uiPriority="51"/>
+    <w:lsdException w:name="List Table 7 Colorful Accent 5" w:uiPriority="52"/>
+    <w:lsdException w:name="List Table 1 Light Accent 6" w:uiPriority="46"/>
+    <w:lsdException w:name="List Table 2 Accent 6" w:uiPriority="47"/>
+    <w:lsdException w:name="List Table 3 Accent 6" w:uiPriority="48"/>
+    <w:lsdException w:name="List Table 4 Accent 6" w:uiPriority="49"/>
+    <w:lsdException w:name="List Table 5 Dark Accent 6" w:uiPriority="50"/>
+    <w:lsdException w:name="List Table 6 Colorful Accent 6" w:uiPriority="51"/>
+    <w:lsdException w:name="List Table 7 Colorful Accent 6" w:uiPriority="52"/>
   </w:latentStyles>
   <w:style w:type="paragraph" w:default="1" w:styleId="Normal">
     <w:name w:val="Normal"/>
@@ -14754,7 +15128,6 @@
     <w:uiPriority w:val="99"/>
     <w:semiHidden/>
     <w:unhideWhenUsed/>
-    <w:qFormat/>
     <w:tblPr>
       <w:tblInd w:w="0" w:type="dxa"/>
       <w:tblCellMar>
@@ -14815,13 +15188,6 @@
     <w:tblPr>
       <w:tblStyleRowBandSize w:val="1"/>
       <w:tblStyleColBandSize w:val="1"/>
-      <w:tblInd w:w="0" w:type="dxa"/>
-      <w:tblCellMar>
-        <w:top w:w="0" w:type="dxa"/>
-        <w:left w:w="108" w:type="dxa"/>
-        <w:bottom w:w="0" w:type="dxa"/>
-        <w:right w:w="108" w:type="dxa"/>
-      </w:tblCellMar>
     </w:tblPr>
   </w:style>
   <w:style w:type="paragraph" w:styleId="DocumentMap">
@@ -15041,553 +15407,6 @@
       <w:iCs/>
       <w:color w:val="404040" w:themeColor="text1" w:themeTint="BF"/>
       <w:sz w:val="20"/>
-    </w:rPr>
-  </w:style>
-</w:styles>
-</file>
-
-<file path=word/stylesWithEffects.xml><?xml version="1.0" encoding="utf-8"?>
-<w:styles xmlns:wpc="http://schemas.microsoft.com/office/word/2010/wordprocessingCanvas" xmlns:mc="http://schemas.openxmlformats.org/markup-compatibility/2006" xmlns:o="urn:schemas-microsoft-com:office:office" xmlns:r="http://schemas.openxmlformats.org/officeDocument/2006/relationships" xmlns:m="http://schemas.openxmlformats.org/officeDocument/2006/math" xmlns:v="urn:schemas-microsoft-com:vml" xmlns:wp14="http://schemas.microsoft.com/office/word/2010/wordprocessingDrawing" xmlns:wp="http://schemas.openxmlformats.org/drawingml/2006/wordprocessingDrawing" xmlns:w10="urn:schemas-microsoft-com:office:word" xmlns:w="http://schemas.openxmlformats.org/wordprocessingml/2006/main" xmlns:w14="http://schemas.microsoft.com/office/word/2010/wordml" xmlns:wpg="http://schemas.microsoft.com/office/word/2010/wordprocessingGroup" xmlns:wpi="http://schemas.microsoft.com/office/word/2010/wordprocessingInk" xmlns:wne="http://schemas.microsoft.com/office/word/2006/wordml" xmlns:wps="http://schemas.microsoft.com/office/word/2010/wordprocessingShape" mc:Ignorable="w14 wp14">
-  <w:docDefaults>
-    <w:rPrDefault>
-      <w:rPr>
-        <w:rFonts w:ascii="Times New Roman" w:eastAsia="Times New Roman" w:hAnsi="Times New Roman" w:cs="Times New Roman"/>
-        <w:color w:val="000000"/>
-        <w:sz w:val="24"/>
-        <w:lang w:val="hr-HR" w:eastAsia="hr-HR" w:bidi="ar-SA"/>
-      </w:rPr>
-    </w:rPrDefault>
-    <w:pPrDefault/>
-  </w:docDefaults>
-  <w:latentStyles w:defLockedState="0" w:defUIPriority="99" w:defSemiHidden="1" w:defUnhideWhenUsed="1" w:defQFormat="0" w:count="267">
-    <w:lsdException w:name="Normal" w:semiHidden="0" w:uiPriority="0" w:unhideWhenUsed="0" w:qFormat="1"/>
-    <w:lsdException w:name="heading 1" w:semiHidden="0" w:uiPriority="9" w:unhideWhenUsed="0" w:qFormat="1"/>
-    <w:lsdException w:name="heading 2" w:uiPriority="9" w:qFormat="1"/>
-    <w:lsdException w:name="heading 3" w:uiPriority="9" w:qFormat="1"/>
-    <w:lsdException w:name="heading 4" w:uiPriority="9" w:qFormat="1"/>
-    <w:lsdException w:name="heading 5" w:uiPriority="9" w:qFormat="1"/>
-    <w:lsdException w:name="heading 6" w:uiPriority="9" w:qFormat="1"/>
-    <w:lsdException w:name="heading 7" w:uiPriority="9" w:qFormat="1"/>
-    <w:lsdException w:name="heading 8" w:uiPriority="9" w:qFormat="1"/>
-    <w:lsdException w:name="heading 9" w:uiPriority="9" w:qFormat="1"/>
-    <w:lsdException w:name="toc 1" w:uiPriority="39"/>
-    <w:lsdException w:name="toc 2" w:uiPriority="39"/>
-    <w:lsdException w:name="toc 3" w:uiPriority="39"/>
-    <w:lsdException w:name="toc 4" w:uiPriority="39"/>
-    <w:lsdException w:name="toc 5" w:uiPriority="39"/>
-    <w:lsdException w:name="toc 6" w:uiPriority="39"/>
-    <w:lsdException w:name="toc 7" w:uiPriority="39"/>
-    <w:lsdException w:name="toc 8" w:uiPriority="39"/>
-    <w:lsdException w:name="toc 9" w:uiPriority="39"/>
-    <w:lsdException w:name="caption" w:uiPriority="35" w:qFormat="1"/>
-    <w:lsdException w:name="Title" w:semiHidden="0" w:uiPriority="10" w:unhideWhenUsed="0" w:qFormat="1"/>
-    <w:lsdException w:name="Default Paragraph Font" w:uiPriority="1"/>
-    <w:lsdException w:name="Subtitle" w:semiHidden="0" w:uiPriority="11" w:unhideWhenUsed="0" w:qFormat="1"/>
-    <w:lsdException w:name="Strong" w:semiHidden="0" w:uiPriority="22" w:unhideWhenUsed="0" w:qFormat="1"/>
-    <w:lsdException w:name="Emphasis" w:semiHidden="0" w:uiPriority="20" w:unhideWhenUsed="0" w:qFormat="1"/>
-    <w:lsdException w:name="Table Grid" w:semiHidden="0" w:uiPriority="59" w:unhideWhenUsed="0"/>
-    <w:lsdException w:name="Placeholder Text" w:unhideWhenUsed="0"/>
-    <w:lsdException w:name="No Spacing" w:semiHidden="0" w:uiPriority="1" w:unhideWhenUsed="0" w:qFormat="1"/>
-    <w:lsdException w:name="Light Shading" w:semiHidden="0" w:uiPriority="60" w:unhideWhenUsed="0"/>
-    <w:lsdException w:name="Light List" w:semiHidden="0" w:uiPriority="61" w:unhideWhenUsed="0"/>
-    <w:lsdException w:name="Light Grid" w:semiHidden="0" w:uiPriority="62" w:unhideWhenUsed="0"/>
-    <w:lsdException w:name="Medium Shading 1" w:semiHidden="0" w:uiPriority="63" w:unhideWhenUsed="0"/>
-    <w:lsdException w:name="Medium Shading 2" w:semiHidden="0" w:uiPriority="64" w:unhideWhenUsed="0"/>
-    <w:lsdException w:name="Medium List 1" w:semiHidden="0" w:uiPriority="65" w:unhideWhenUsed="0"/>
-    <w:lsdException w:name="Medium List 2" w:semiHidden="0" w:uiPriority="66" w:unhideWhenUsed="0"/>
-    <w:lsdException w:name="Medium Grid 1" w:semiHidden="0" w:uiPriority="67" w:unhideWhenUsed="0"/>
-    <w:lsdException w:name="Medium Grid 2" w:semiHidden="0" w:uiPriority="68" w:unhideWhenUsed="0"/>
-    <w:lsdException w:name="Medium Grid 3" w:semiHidden="0" w:uiPriority="69" w:unhideWhenUsed="0"/>
-    <w:lsdException w:name="Dark List" w:semiHidden="0" w:uiPriority="70" w:unhideWhenUsed="0"/>
-    <w:lsdException w:name="Colorful Shading" w:semiHidden="0" w:uiPriority="71" w:unhideWhenUsed="0"/>
-    <w:lsdException w:name="Colorful List" w:semiHidden="0" w:uiPriority="72" w:unhideWhenUsed="0"/>
-    <w:lsdException w:name="Colorful Grid" w:semiHidden="0" w:uiPriority="73" w:unhideWhenUsed="0"/>
-    <w:lsdException w:name="Light Shading Accent 1" w:semiHidden="0" w:uiPriority="60" w:unhideWhenUsed="0"/>
-    <w:lsdException w:name="Light List Accent 1" w:semiHidden="0" w:uiPriority="61" w:unhideWhenUsed="0"/>
-    <w:lsdException w:name="Light Grid Accent 1" w:semiHidden="0" w:uiPriority="62" w:unhideWhenUsed="0"/>
-    <w:lsdException w:name="Medium Shading 1 Accent 1" w:semiHidden="0" w:uiPriority="63" w:unhideWhenUsed="0"/>
-    <w:lsdException w:name="Medium Shading 2 Accent 1" w:semiHidden="0" w:uiPriority="64" w:unhideWhenUsed="0"/>
-    <w:lsdException w:name="Medium List 1 Accent 1" w:semiHidden="0" w:uiPriority="65" w:unhideWhenUsed="0"/>
-    <w:lsdException w:name="Revision" w:unhideWhenUsed="0"/>
-    <w:lsdException w:name="List Paragraph" w:semiHidden="0" w:uiPriority="34" w:unhideWhenUsed="0" w:qFormat="1"/>
-    <w:lsdException w:name="Quote" w:semiHidden="0" w:uiPriority="29" w:unhideWhenUsed="0" w:qFormat="1"/>
-    <w:lsdException w:name="Intense Quote" w:semiHidden="0" w:uiPriority="30" w:unhideWhenUsed="0" w:qFormat="1"/>
-    <w:lsdException w:name="Medium List 2 Accent 1" w:semiHidden="0" w:uiPriority="66" w:unhideWhenUsed="0"/>
-    <w:lsdException w:name="Medium Grid 1 Accent 1" w:semiHidden="0" w:uiPriority="67" w:unhideWhenUsed="0"/>
-    <w:lsdException w:name="Medium Grid 2 Accent 1" w:semiHidden="0" w:uiPriority="68" w:unhideWhenUsed="0"/>
-    <w:lsdException w:name="Medium Grid 3 Accent 1" w:semiHidden="0" w:uiPriority="69" w:unhideWhenUsed="0"/>
-    <w:lsdException w:name="Dark List Accent 1" w:semiHidden="0" w:uiPriority="70" w:unhideWhenUsed="0"/>
-    <w:lsdException w:name="Colorful Shading Accent 1" w:semiHidden="0" w:uiPriority="71" w:unhideWhenUsed="0"/>
-    <w:lsdException w:name="Colorful List Accent 1" w:semiHidden="0" w:uiPriority="72" w:unhideWhenUsed="0"/>
-    <w:lsdException w:name="Colorful Grid Accent 1" w:semiHidden="0" w:uiPriority="73" w:unhideWhenUsed="0"/>
-    <w:lsdException w:name="Light Shading Accent 2" w:semiHidden="0" w:uiPriority="60" w:unhideWhenUsed="0"/>
-    <w:lsdException w:name="Light List Accent 2" w:semiHidden="0" w:uiPriority="61" w:unhideWhenUsed="0"/>
-    <w:lsdException w:name="Light Grid Accent 2" w:semiHidden="0" w:uiPriority="62" w:unhideWhenUsed="0"/>
-    <w:lsdException w:name="Medium Shading 1 Accent 2" w:semiHidden="0" w:uiPriority="63" w:unhideWhenUsed="0"/>
-    <w:lsdException w:name="Medium Shading 2 Accent 2" w:semiHidden="0" w:uiPriority="64" w:unhideWhenUsed="0"/>
-    <w:lsdException w:name="Medium List 1 Accent 2" w:semiHidden="0" w:uiPriority="65" w:unhideWhenUsed="0"/>
-    <w:lsdException w:name="Medium List 2 Accent 2" w:semiHidden="0" w:uiPriority="66" w:unhideWhenUsed="0"/>
-    <w:lsdException w:name="Medium Grid 1 Accent 2" w:semiHidden="0" w:uiPriority="67" w:unhideWhenUsed="0"/>
-    <w:lsdException w:name="Medium Grid 2 Accent 2" w:semiHidden="0" w:uiPriority="68" w:unhideWhenUsed="0"/>
-    <w:lsdException w:name="Medium Grid 3 Accent 2" w:semiHidden="0" w:uiPriority="69" w:unhideWhenUsed="0"/>
-    <w:lsdException w:name="Dark List Accent 2" w:semiHidden="0" w:uiPriority="70" w:unhideWhenUsed="0"/>
-    <w:lsdException w:name="Colorful Shading Accent 2" w:semiHidden="0" w:uiPriority="71" w:unhideWhenUsed="0"/>
-    <w:lsdException w:name="Colorful List Accent 2" w:semiHidden="0" w:uiPriority="72" w:unhideWhenUsed="0"/>
-    <w:lsdException w:name="Colorful Grid Accent 2" w:semiHidden="0" w:uiPriority="73" w:unhideWhenUsed="0"/>
-    <w:lsdException w:name="Light Shading Accent 3" w:semiHidden="0" w:uiPriority="60" w:unhideWhenUsed="0"/>
-    <w:lsdException w:name="Light List Accent 3" w:semiHidden="0" w:uiPriority="61" w:unhideWhenUsed="0"/>
-    <w:lsdException w:name="Light Grid Accent 3" w:semiHidden="0" w:uiPriority="62" w:unhideWhenUsed="0"/>
-    <w:lsdException w:name="Medium Shading 1 Accent 3" w:semiHidden="0" w:uiPriority="63" w:unhideWhenUsed="0"/>
-    <w:lsdException w:name="Medium Shading 2 Accent 3" w:semiHidden="0" w:uiPriority="64" w:unhideWhenUsed="0"/>
-    <w:lsdException w:name="Medium List 1 Accent 3" w:semiHidden="0" w:uiPriority="65" w:unhideWhenUsed="0"/>
-    <w:lsdException w:name="Medium List 2 Accent 3" w:semiHidden="0" w:uiPriority="66" w:unhideWhenUsed="0"/>
-    <w:lsdException w:name="Medium Grid 1 Accent 3" w:semiHidden="0" w:uiPriority="67" w:unhideWhenUsed="0"/>
-    <w:lsdException w:name="Medium Grid 2 Accent 3" w:semiHidden="0" w:uiPriority="68" w:unhideWhenUsed="0"/>
-    <w:lsdException w:name="Medium Grid 3 Accent 3" w:semiHidden="0" w:uiPriority="69" w:unhideWhenUsed="0"/>
-    <w:lsdException w:name="Dark List Accent 3" w:semiHidden="0" w:uiPriority="70" w:unhideWhenUsed="0"/>
-    <w:lsdException w:name="Colorful Shading Accent 3" w:semiHidden="0" w:uiPriority="71" w:unhideWhenUsed="0"/>
-    <w:lsdException w:name="Colorful List Accent 3" w:semiHidden="0" w:uiPriority="72" w:unhideWhenUsed="0"/>
-    <w:lsdException w:name="Colorful Grid Accent 3" w:semiHidden="0" w:uiPriority="73" w:unhideWhenUsed="0"/>
-    <w:lsdException w:name="Light Shading Accent 4" w:semiHidden="0" w:uiPriority="60" w:unhideWhenUsed="0"/>
-    <w:lsdException w:name="Light List Accent 4" w:semiHidden="0" w:uiPriority="61" w:unhideWhenUsed="0"/>
-    <w:lsdException w:name="Light Grid Accent 4" w:semiHidden="0" w:uiPriority="62" w:unhideWhenUsed="0"/>
-    <w:lsdException w:name="Medium Shading 1 Accent 4" w:semiHidden="0" w:uiPriority="63" w:unhideWhenUsed="0"/>
-    <w:lsdException w:name="Medium Shading 2 Accent 4" w:semiHidden="0" w:uiPriority="64" w:unhideWhenUsed="0"/>
-    <w:lsdException w:name="Medium List 1 Accent 4" w:semiHidden="0" w:uiPriority="65" w:unhideWhenUsed="0"/>
-    <w:lsdException w:name="Medium List 2 Accent 4" w:semiHidden="0" w:uiPriority="66" w:unhideWhenUsed="0"/>
-    <w:lsdException w:name="Medium Grid 1 Accent 4" w:semiHidden="0" w:uiPriority="67" w:unhideWhenUsed="0"/>
-    <w:lsdException w:name="Medium Grid 2 Accent 4" w:semiHidden="0" w:uiPriority="68" w:unhideWhenUsed="0"/>
-    <w:lsdException w:name="Medium Grid 3 Accent 4" w:semiHidden="0" w:uiPriority="69" w:unhideWhenUsed="0"/>
-    <w:lsdException w:name="Dark List Accent 4" w:semiHidden="0" w:uiPriority="70" w:unhideWhenUsed="0"/>
-    <w:lsdException w:name="Colorful Shading Accent 4" w:semiHidden="0" w:uiPriority="71" w:unhideWhenUsed="0"/>
-    <w:lsdException w:name="Colorful List Accent 4" w:semiHidden="0" w:uiPriority="72" w:unhideWhenUsed="0"/>
-    <w:lsdException w:name="Colorful Grid Accent 4" w:semiHidden="0" w:uiPriority="73" w:unhideWhenUsed="0"/>
-    <w:lsdException w:name="Light Shading Accent 5" w:semiHidden="0" w:uiPriority="60" w:unhideWhenUsed="0"/>
-    <w:lsdException w:name="Light List Accent 5" w:semiHidden="0" w:uiPriority="61" w:unhideWhenUsed="0"/>
-    <w:lsdException w:name="Light Grid Accent 5" w:semiHidden="0" w:uiPriority="62" w:unhideWhenUsed="0"/>
-    <w:lsdException w:name="Medium Shading 1 Accent 5" w:semiHidden="0" w:uiPriority="63" w:unhideWhenUsed="0"/>
-    <w:lsdException w:name="Medium Shading 2 Accent 5" w:semiHidden="0" w:uiPriority="64" w:unhideWhenUsed="0"/>
-    <w:lsdException w:name="Medium List 1 Accent 5" w:semiHidden="0" w:uiPriority="65" w:unhideWhenUsed="0"/>
-    <w:lsdException w:name="Medium List 2 Accent 5" w:semiHidden="0" w:uiPriority="66" w:unhideWhenUsed="0"/>
-    <w:lsdException w:name="Medium Grid 1 Accent 5" w:semiHidden="0" w:uiPriority="67" w:unhideWhenUsed="0"/>
-    <w:lsdException w:name="Medium Grid 2 Accent 5" w:semiHidden="0" w:uiPriority="68" w:unhideWhenUsed="0"/>
-    <w:lsdException w:name="Medium Grid 3 Accent 5" w:semiHidden="0" w:uiPriority="69" w:unhideWhenUsed="0"/>
-    <w:lsdException w:name="Dark List Accent 5" w:semiHidden="0" w:uiPriority="70" w:unhideWhenUsed="0"/>
-    <w:lsdException w:name="Colorful Shading Accent 5" w:semiHidden="0" w:uiPriority="71" w:unhideWhenUsed="0"/>
-    <w:lsdException w:name="Colorful List Accent 5" w:semiHidden="0" w:uiPriority="72" w:unhideWhenUsed="0"/>
-    <w:lsdException w:name="Colorful Grid Accent 5" w:semiHidden="0" w:uiPriority="73" w:unhideWhenUsed="0"/>
-    <w:lsdException w:name="Light Shading Accent 6" w:semiHidden="0" w:uiPriority="60" w:unhideWhenUsed="0"/>
-    <w:lsdException w:name="Light List Accent 6" w:semiHidden="0" w:uiPriority="61" w:unhideWhenUsed="0"/>
-    <w:lsdException w:name="Light Grid Accent 6" w:semiHidden="0" w:uiPriority="62" w:unhideWhenUsed="0"/>
-    <w:lsdException w:name="Medium Shading 1 Accent 6" w:semiHidden="0" w:uiPriority="63" w:unhideWhenUsed="0"/>
-    <w:lsdException w:name="Medium Shading 2 Accent 6" w:semiHidden="0" w:uiPriority="64" w:unhideWhenUsed="0"/>
-    <w:lsdException w:name="Medium List 1 Accent 6" w:semiHidden="0" w:uiPriority="65" w:unhideWhenUsed="0"/>
-    <w:lsdException w:name="Medium List 2 Accent 6" w:semiHidden="0" w:uiPriority="66" w:unhideWhenUsed="0"/>
-    <w:lsdException w:name="Medium Grid 1 Accent 6" w:semiHidden="0" w:uiPriority="67" w:unhideWhenUsed="0"/>
-    <w:lsdException w:name="Medium Grid 2 Accent 6" w:semiHidden="0" w:uiPriority="68" w:unhideWhenUsed="0"/>
-    <w:lsdException w:name="Medium Grid 3 Accent 6" w:semiHidden="0" w:uiPriority="69" w:unhideWhenUsed="0"/>
-    <w:lsdException w:name="Dark List Accent 6" w:semiHidden="0" w:uiPriority="70" w:unhideWhenUsed="0"/>
-    <w:lsdException w:name="Colorful Shading Accent 6" w:semiHidden="0" w:uiPriority="71" w:unhideWhenUsed="0"/>
-    <w:lsdException w:name="Colorful List Accent 6" w:semiHidden="0" w:uiPriority="72" w:unhideWhenUsed="0"/>
-    <w:lsdException w:name="Colorful Grid Accent 6" w:semiHidden="0" w:uiPriority="73" w:unhideWhenUsed="0"/>
-    <w:lsdException w:name="Subtle Emphasis" w:semiHidden="0" w:uiPriority="19" w:unhideWhenUsed="0" w:qFormat="1"/>
-    <w:lsdException w:name="Intense Emphasis" w:semiHidden="0" w:uiPriority="21" w:unhideWhenUsed="0" w:qFormat="1"/>
-    <w:lsdException w:name="Subtle Reference" w:semiHidden="0" w:uiPriority="31" w:unhideWhenUsed="0" w:qFormat="1"/>
-    <w:lsdException w:name="Intense Reference" w:semiHidden="0" w:uiPriority="32" w:unhideWhenUsed="0" w:qFormat="1"/>
-    <w:lsdException w:name="Book Title" w:semiHidden="0" w:uiPriority="33" w:unhideWhenUsed="0" w:qFormat="1"/>
-    <w:lsdException w:name="Bibliography" w:uiPriority="37"/>
-    <w:lsdException w:name="TOC Heading" w:uiPriority="39" w:qFormat="1"/>
-  </w:latentStyles>
-  <w:style w:type="paragraph" w:default="1" w:styleId="Normal">
-    <w:name w:val="Normal"/>
-    <w:qFormat/>
-  </w:style>
-  <w:style w:type="paragraph" w:styleId="Heading1">
-    <w:name w:val="heading 1"/>
-    <w:basedOn w:val="Normal1"/>
-    <w:next w:val="Normal1"/>
-    <w:rsid w:val="00BF7533"/>
-    <w:pPr>
-      <w:keepNext/>
-      <w:keepLines/>
-      <w:spacing w:before="240" w:after="60"/>
-      <w:ind w:left="357" w:hanging="356"/>
-      <w:outlineLvl w:val="0"/>
-    </w:pPr>
-    <w:rPr>
-      <w:rFonts w:ascii="Arial" w:eastAsia="Arial" w:hAnsi="Arial" w:cs="Arial"/>
-      <w:b/>
-      <w:sz w:val="32"/>
-    </w:rPr>
-  </w:style>
-  <w:style w:type="paragraph" w:styleId="Heading2">
-    <w:name w:val="heading 2"/>
-    <w:basedOn w:val="Normal1"/>
-    <w:next w:val="Normal1"/>
-    <w:rsid w:val="00BF7533"/>
-    <w:pPr>
-      <w:keepNext/>
-      <w:keepLines/>
-      <w:spacing w:before="240" w:after="60"/>
-      <w:ind w:left="357" w:hanging="356"/>
-      <w:outlineLvl w:val="1"/>
-    </w:pPr>
-    <w:rPr>
-      <w:rFonts w:ascii="Arial" w:eastAsia="Arial" w:hAnsi="Arial" w:cs="Arial"/>
-      <w:i/>
-      <w:sz w:val="28"/>
-    </w:rPr>
-  </w:style>
-  <w:style w:type="paragraph" w:styleId="Heading3">
-    <w:name w:val="heading 3"/>
-    <w:basedOn w:val="Normal1"/>
-    <w:next w:val="Normal1"/>
-    <w:rsid w:val="00BF7533"/>
-    <w:pPr>
-      <w:keepNext/>
-      <w:keepLines/>
-      <w:spacing w:before="240" w:after="60"/>
-      <w:ind w:left="357" w:hanging="356"/>
-      <w:outlineLvl w:val="2"/>
-    </w:pPr>
-    <w:rPr>
-      <w:rFonts w:ascii="Arial" w:eastAsia="Arial" w:hAnsi="Arial" w:cs="Arial"/>
-      <w:b/>
-      <w:i/>
-      <w:sz w:val="26"/>
-    </w:rPr>
-  </w:style>
-  <w:style w:type="paragraph" w:styleId="Heading4">
-    <w:name w:val="heading 4"/>
-    <w:basedOn w:val="Normal1"/>
-    <w:next w:val="Normal1"/>
-    <w:rsid w:val="00BF7533"/>
-    <w:pPr>
-      <w:keepNext/>
-      <w:keepLines/>
-      <w:spacing w:before="240" w:after="60"/>
-      <w:ind w:left="1728" w:hanging="647"/>
-      <w:outlineLvl w:val="3"/>
-    </w:pPr>
-    <w:rPr>
-      <w:b/>
-      <w:sz w:val="28"/>
-    </w:rPr>
-  </w:style>
-  <w:style w:type="paragraph" w:styleId="Heading5">
-    <w:name w:val="heading 5"/>
-    <w:basedOn w:val="Normal1"/>
-    <w:next w:val="Normal1"/>
-    <w:rsid w:val="00BF7533"/>
-    <w:pPr>
-      <w:keepNext/>
-      <w:keepLines/>
-      <w:spacing w:before="240" w:after="60"/>
-      <w:ind w:left="2232" w:hanging="791"/>
-      <w:outlineLvl w:val="4"/>
-    </w:pPr>
-    <w:rPr>
-      <w:b/>
-      <w:i/>
-      <w:sz w:val="26"/>
-    </w:rPr>
-  </w:style>
-  <w:style w:type="paragraph" w:styleId="Heading6">
-    <w:name w:val="heading 6"/>
-    <w:basedOn w:val="Normal1"/>
-    <w:next w:val="Normal1"/>
-    <w:rsid w:val="00BF7533"/>
-    <w:pPr>
-      <w:keepNext/>
-      <w:keepLines/>
-      <w:spacing w:before="240" w:after="60"/>
-      <w:ind w:left="2736" w:hanging="935"/>
-      <w:outlineLvl w:val="5"/>
-    </w:pPr>
-    <w:rPr>
-      <w:b/>
-      <w:sz w:val="22"/>
-    </w:rPr>
-  </w:style>
-  <w:style w:type="paragraph" w:styleId="Heading7">
-    <w:name w:val="heading 7"/>
-    <w:basedOn w:val="Normal"/>
-    <w:next w:val="Normal"/>
-    <w:link w:val="Heading7Char"/>
-    <w:uiPriority w:val="9"/>
-    <w:unhideWhenUsed/>
-    <w:qFormat/>
-    <w:rsid w:val="00511418"/>
-    <w:pPr>
-      <w:keepNext/>
-      <w:keepLines/>
-      <w:spacing w:before="200"/>
-      <w:outlineLvl w:val="6"/>
-    </w:pPr>
-    <w:rPr>
-      <w:rFonts w:asciiTheme="majorHAnsi" w:eastAsiaTheme="majorEastAsia" w:hAnsiTheme="majorHAnsi" w:cstheme="majorBidi"/>
-      <w:i/>
-      <w:iCs/>
-      <w:color w:val="404040" w:themeColor="text1" w:themeTint="BF"/>
-    </w:rPr>
-  </w:style>
-  <w:style w:type="character" w:default="1" w:styleId="DefaultParagraphFont">
-    <w:name w:val="Default Paragraph Font"/>
-    <w:uiPriority w:val="1"/>
-    <w:unhideWhenUsed/>
-  </w:style>
-  <w:style w:type="table" w:default="1" w:styleId="TableNormal">
-    <w:name w:val="Normal Table"/>
-    <w:uiPriority w:val="99"/>
-    <w:semiHidden/>
-    <w:unhideWhenUsed/>
-    <w:tblPr>
-      <w:tblInd w:w="0" w:type="dxa"/>
-      <w:tblCellMar>
-        <w:top w:w="0" w:type="dxa"/>
-        <w:left w:w="108" w:type="dxa"/>
-        <w:bottom w:w="0" w:type="dxa"/>
-        <w:right w:w="108" w:type="dxa"/>
-      </w:tblCellMar>
-    </w:tblPr>
-  </w:style>
-  <w:style w:type="numbering" w:default="1" w:styleId="NoList">
-    <w:name w:val="No List"/>
-    <w:uiPriority w:val="99"/>
-    <w:semiHidden/>
-    <w:unhideWhenUsed/>
-  </w:style>
-  <w:style w:type="paragraph" w:customStyle="1" w:styleId="Normal1">
-    <w:name w:val="Normal1"/>
-    <w:rsid w:val="00BF7533"/>
-  </w:style>
-  <w:style w:type="paragraph" w:styleId="Title">
-    <w:name w:val="Title"/>
-    <w:basedOn w:val="Normal1"/>
-    <w:next w:val="Normal1"/>
-    <w:rsid w:val="00BF7533"/>
-    <w:pPr>
-      <w:keepNext/>
-      <w:keepLines/>
-      <w:spacing w:before="480" w:after="120"/>
-      <w:contextualSpacing/>
-    </w:pPr>
-    <w:rPr>
-      <w:b/>
-      <w:sz w:val="72"/>
-    </w:rPr>
-  </w:style>
-  <w:style w:type="paragraph" w:styleId="Subtitle">
-    <w:name w:val="Subtitle"/>
-    <w:basedOn w:val="Normal1"/>
-    <w:next w:val="Normal1"/>
-    <w:rsid w:val="00BF7533"/>
-    <w:pPr>
-      <w:keepNext/>
-      <w:keepLines/>
-      <w:spacing w:before="360" w:after="80"/>
-      <w:contextualSpacing/>
-    </w:pPr>
-    <w:rPr>
-      <w:rFonts w:ascii="Georgia" w:eastAsia="Georgia" w:hAnsi="Georgia" w:cs="Georgia"/>
-      <w:i/>
-      <w:color w:val="666666"/>
-      <w:sz w:val="48"/>
-    </w:rPr>
-  </w:style>
-  <w:style w:type="table" w:customStyle="1" w:styleId="a">
-    <w:basedOn w:val="TableNormal"/>
-    <w:rsid w:val="00BF7533"/>
-    <w:tblPr>
-      <w:tblStyleRowBandSize w:val="1"/>
-      <w:tblStyleColBandSize w:val="1"/>
-    </w:tblPr>
-  </w:style>
-  <w:style w:type="paragraph" w:styleId="DocumentMap">
-    <w:name w:val="Document Map"/>
-    <w:basedOn w:val="Normal"/>
-    <w:link w:val="KartadokumentaChar"/>
-    <w:uiPriority w:val="99"/>
-    <w:semiHidden/>
-    <w:unhideWhenUsed/>
-    <w:rsid w:val="00451C50"/>
-    <w:rPr>
-      <w:rFonts w:ascii="Tahoma" w:hAnsi="Tahoma" w:cs="Tahoma"/>
-      <w:sz w:val="16"/>
-      <w:szCs w:val="16"/>
-    </w:rPr>
-  </w:style>
-  <w:style w:type="character" w:customStyle="1" w:styleId="KartadokumentaChar">
-    <w:name w:val="Karta dokumenta Char"/>
-    <w:basedOn w:val="DefaultParagraphFont"/>
-    <w:link w:val="DocumentMap"/>
-    <w:uiPriority w:val="99"/>
-    <w:semiHidden/>
-    <w:rsid w:val="00451C50"/>
-    <w:rPr>
-      <w:rFonts w:ascii="Tahoma" w:hAnsi="Tahoma" w:cs="Tahoma"/>
-      <w:sz w:val="16"/>
-      <w:szCs w:val="16"/>
-    </w:rPr>
-  </w:style>
-  <w:style w:type="paragraph" w:styleId="Header">
-    <w:name w:val="header"/>
-    <w:basedOn w:val="Normal"/>
-    <w:link w:val="ZaglavljeChar"/>
-    <w:uiPriority w:val="99"/>
-    <w:unhideWhenUsed/>
-    <w:rsid w:val="007B2F7D"/>
-    <w:pPr>
-      <w:tabs>
-        <w:tab w:val="center" w:pos="4536"/>
-        <w:tab w:val="right" w:pos="9072"/>
-      </w:tabs>
-    </w:pPr>
-  </w:style>
-  <w:style w:type="character" w:customStyle="1" w:styleId="ZaglavljeChar">
-    <w:name w:val="Zaglavlje Char"/>
-    <w:basedOn w:val="DefaultParagraphFont"/>
-    <w:link w:val="Header"/>
-    <w:uiPriority w:val="99"/>
-    <w:rsid w:val="007B2F7D"/>
-  </w:style>
-  <w:style w:type="paragraph" w:styleId="Footer">
-    <w:name w:val="footer"/>
-    <w:basedOn w:val="Normal"/>
-    <w:link w:val="PodnojeChar"/>
-    <w:uiPriority w:val="99"/>
-    <w:unhideWhenUsed/>
-    <w:rsid w:val="007B2F7D"/>
-    <w:pPr>
-      <w:tabs>
-        <w:tab w:val="center" w:pos="4536"/>
-        <w:tab w:val="right" w:pos="9072"/>
-      </w:tabs>
-    </w:pPr>
-  </w:style>
-  <w:style w:type="character" w:customStyle="1" w:styleId="PodnojeChar">
-    <w:name w:val="Podnožje Char"/>
-    <w:basedOn w:val="DefaultParagraphFont"/>
-    <w:link w:val="Footer"/>
-    <w:uiPriority w:val="99"/>
-    <w:rsid w:val="007B2F7D"/>
-  </w:style>
-  <w:style w:type="paragraph" w:customStyle="1" w:styleId="Normal2">
-    <w:name w:val="Normal2"/>
-    <w:rsid w:val="00181575"/>
-  </w:style>
-  <w:style w:type="character" w:customStyle="1" w:styleId="null">
-    <w:name w:val="null"/>
-    <w:rsid w:val="00181575"/>
-  </w:style>
-  <w:style w:type="paragraph" w:styleId="ListParagraph">
-    <w:name w:val="List Paragraph"/>
-    <w:basedOn w:val="Normal"/>
-    <w:uiPriority w:val="34"/>
-    <w:qFormat/>
-    <w:rsid w:val="00181575"/>
-    <w:pPr>
-      <w:ind w:left="720"/>
-      <w:contextualSpacing/>
-    </w:pPr>
-  </w:style>
-  <w:style w:type="paragraph" w:styleId="TOCHeading">
-    <w:name w:val="TOC Heading"/>
-    <w:basedOn w:val="Heading1"/>
-    <w:next w:val="Normal"/>
-    <w:uiPriority w:val="39"/>
-    <w:semiHidden/>
-    <w:unhideWhenUsed/>
-    <w:qFormat/>
-    <w:rsid w:val="00511418"/>
-    <w:pPr>
-      <w:spacing w:before="480" w:after="0" w:line="276" w:lineRule="auto"/>
-      <w:ind w:left="0" w:firstLine="0"/>
-      <w:outlineLvl w:val="9"/>
-    </w:pPr>
-    <w:rPr>
-      <w:rFonts w:asciiTheme="majorHAnsi" w:eastAsiaTheme="majorEastAsia" w:hAnsiTheme="majorHAnsi" w:cstheme="majorBidi"/>
-      <w:bCs/>
-      <w:color w:val="365F91" w:themeColor="accent1" w:themeShade="BF"/>
-      <w:sz w:val="28"/>
-      <w:szCs w:val="28"/>
-      <w:lang w:val="en-US" w:eastAsia="ja-JP"/>
-    </w:rPr>
-  </w:style>
-  <w:style w:type="paragraph" w:styleId="TOC1">
-    <w:name w:val="toc 1"/>
-    <w:basedOn w:val="Normal"/>
-    <w:next w:val="Normal"/>
-    <w:autoRedefine/>
-    <w:uiPriority w:val="39"/>
-    <w:unhideWhenUsed/>
-    <w:rsid w:val="00511418"/>
-    <w:pPr>
-      <w:spacing w:after="100"/>
-    </w:pPr>
-  </w:style>
-  <w:style w:type="paragraph" w:styleId="TOC2">
-    <w:name w:val="toc 2"/>
-    <w:basedOn w:val="Normal"/>
-    <w:next w:val="Normal"/>
-    <w:autoRedefine/>
-    <w:uiPriority w:val="39"/>
-    <w:unhideWhenUsed/>
-    <w:rsid w:val="00511418"/>
-    <w:pPr>
-      <w:spacing w:after="100"/>
-      <w:ind w:left="240"/>
-    </w:pPr>
-  </w:style>
-  <w:style w:type="character" w:styleId="Hyperlink">
-    <w:name w:val="Hyperlink"/>
-    <w:basedOn w:val="DefaultParagraphFont"/>
-    <w:uiPriority w:val="99"/>
-    <w:unhideWhenUsed/>
-    <w:rsid w:val="00511418"/>
-    <w:rPr>
-      <w:color w:val="0000FF" w:themeColor="hyperlink"/>
-      <w:u w:val="single"/>
-    </w:rPr>
-  </w:style>
-  <w:style w:type="paragraph" w:styleId="BalloonText">
-    <w:name w:val="Balloon Text"/>
-    <w:basedOn w:val="Normal"/>
-    <w:link w:val="BalloonTextChar"/>
-    <w:uiPriority w:val="99"/>
-    <w:semiHidden/>
-    <w:unhideWhenUsed/>
-    <w:rsid w:val="00511418"/>
-    <w:rPr>
-      <w:rFonts w:ascii="Tahoma" w:hAnsi="Tahoma" w:cs="Tahoma"/>
-      <w:sz w:val="16"/>
-      <w:szCs w:val="16"/>
-    </w:rPr>
-  </w:style>
-  <w:style w:type="character" w:customStyle="1" w:styleId="BalloonTextChar">
-    <w:name w:val="Balloon Text Char"/>
-    <w:basedOn w:val="DefaultParagraphFont"/>
-    <w:link w:val="BalloonText"/>
-    <w:uiPriority w:val="99"/>
-    <w:semiHidden/>
-    <w:rsid w:val="00511418"/>
-    <w:rPr>
-      <w:rFonts w:ascii="Tahoma" w:hAnsi="Tahoma" w:cs="Tahoma"/>
-      <w:sz w:val="16"/>
-      <w:szCs w:val="16"/>
-    </w:rPr>
-  </w:style>
-  <w:style w:type="character" w:customStyle="1" w:styleId="Heading7Char">
-    <w:name w:val="Heading 7 Char"/>
-    <w:basedOn w:val="DefaultParagraphFont"/>
-    <w:link w:val="Heading7"/>
-    <w:uiPriority w:val="9"/>
-    <w:rsid w:val="00511418"/>
-    <w:rPr>
-      <w:rFonts w:asciiTheme="majorHAnsi" w:eastAsiaTheme="majorEastAsia" w:hAnsiTheme="majorHAnsi" w:cstheme="majorBidi"/>
-      <w:i/>
-      <w:iCs/>
-      <w:color w:val="404040" w:themeColor="text1" w:themeTint="BF"/>
     </w:rPr>
   </w:style>
 </w:styles>
@@ -15881,7 +15700,7 @@
 </file>
 
 <file path=customXml/itemProps1.xml><?xml version="1.0" encoding="utf-8"?>
-<ds:datastoreItem xmlns:ds="http://schemas.openxmlformats.org/officeDocument/2006/customXml" ds:itemID="{DAC82A41-C8F5-44B7-9EE9-2CA196FFFA2A}">
+<ds:datastoreItem xmlns:ds="http://schemas.openxmlformats.org/officeDocument/2006/customXml" ds:itemID="{437600E2-A823-4E22-BA49-04D89FBCF4F1}">
   <ds:schemaRefs>
     <ds:schemaRef ds:uri="http://schemas.openxmlformats.org/officeDocument/2006/bibliography"/>
   </ds:schemaRefs>

</xml_diff>

<commit_message>
Model baze podataka unesen
</commit_message>
<xml_diff>
--- a/DOCUMENTATION/Avengers dokumentacija.docx
+++ b/DOCUMENTATION/Avengers dokumentacija.docx
@@ -221,17 +221,8 @@
           <w:rFonts w:ascii="Arial" w:eastAsia="Arial" w:hAnsi="Arial" w:cs="Arial"/>
           <w:i/>
         </w:rPr>
-        <w:t xml:space="preserve">Vilim </w:t>
-      </w:r>
-      <w:proofErr w:type="spellStart"/>
-      <w:r>
-        <w:rPr>
-          <w:rFonts w:ascii="Arial" w:eastAsia="Arial" w:hAnsi="Arial" w:cs="Arial"/>
-          <w:i/>
-        </w:rPr>
-        <w:t>Stubičan</w:t>
-      </w:r>
-      <w:proofErr w:type="spellEnd"/>
+        <w:t>Vilim Stubičan</w:t>
+      </w:r>
     </w:p>
     <w:p>
       <w:pPr>
@@ -356,17 +347,8 @@
           <w:rFonts w:ascii="Arial" w:eastAsia="Arial" w:hAnsi="Arial" w:cs="Arial"/>
           <w:i/>
         </w:rPr>
-        <w:t xml:space="preserve">Vilim </w:t>
-      </w:r>
-      <w:proofErr w:type="spellStart"/>
-      <w:r>
-        <w:rPr>
-          <w:rFonts w:ascii="Arial" w:eastAsia="Arial" w:hAnsi="Arial" w:cs="Arial"/>
-          <w:i/>
-        </w:rPr>
-        <w:t>Stubičan</w:t>
-      </w:r>
-      <w:proofErr w:type="spellEnd"/>
+        <w:t>Vilim Stubičan</w:t>
+      </w:r>
       <w:r>
         <w:rPr>
           <w:rFonts w:ascii="Arial" w:eastAsia="Arial" w:hAnsi="Arial" w:cs="Arial"/>
@@ -2941,14 +2923,12 @@
               <w:pStyle w:val="Normal1"/>
               <w:spacing w:line="360" w:lineRule="auto"/>
             </w:pPr>
-            <w:proofErr w:type="spellStart"/>
             <w:r>
               <w:rPr>
                 <w:rFonts w:ascii="Arial" w:eastAsia="Arial" w:hAnsi="Arial" w:cs="Arial"/>
               </w:rPr>
               <w:t>Stubičan</w:t>
             </w:r>
-            <w:proofErr w:type="spellEnd"/>
           </w:p>
         </w:tc>
         <w:tc>
@@ -3224,8 +3204,14 @@
             <w:pPr>
               <w:pStyle w:val="Normal1"/>
               <w:spacing w:line="360" w:lineRule="auto"/>
+              <w:rPr>
+                <w:rFonts w:ascii="Arial" w:hAnsi="Arial" w:cs="Arial"/>
+              </w:rPr>
             </w:pPr>
             <w:r>
+              <w:rPr>
+                <w:rFonts w:ascii="Arial" w:hAnsi="Arial" w:cs="Arial"/>
+              </w:rPr>
               <w:t>0.4.</w:t>
             </w:r>
           </w:p>
@@ -3280,13 +3266,7 @@
               <w:rPr>
                 <w:rFonts w:ascii="Arial" w:hAnsi="Arial" w:cs="Arial"/>
               </w:rPr>
-              <w:t>Jakovljev</w:t>
-            </w:r>
-            <w:r>
-              <w:rPr>
-                <w:rFonts w:ascii="Arial" w:hAnsi="Arial" w:cs="Arial"/>
-              </w:rPr>
-              <w:t xml:space="preserve">, </w:t>
+              <w:t xml:space="preserve">Jakovljev, </w:t>
             </w:r>
             <w:proofErr w:type="spellStart"/>
             <w:r>
@@ -3327,13 +3307,7 @@
               <w:rPr>
                 <w:rFonts w:ascii="Arial" w:hAnsi="Arial" w:cs="Arial"/>
               </w:rPr>
-              <w:t>01.11</w:t>
-            </w:r>
-            <w:r>
-              <w:rPr>
-                <w:rFonts w:ascii="Arial" w:hAnsi="Arial" w:cs="Arial"/>
-              </w:rPr>
-              <w:t>.2014.</w:t>
+              <w:t>01.11.2014.</w:t>
             </w:r>
           </w:p>
         </w:tc>
@@ -3354,7 +3328,16 @@
             <w:pPr>
               <w:pStyle w:val="Normal1"/>
               <w:spacing w:line="360" w:lineRule="auto"/>
+              <w:rPr>
+                <w:rFonts w:ascii="Arial" w:hAnsi="Arial" w:cs="Arial"/>
+              </w:rPr>
             </w:pPr>
+            <w:r>
+              <w:rPr>
+                <w:rFonts w:ascii="Arial" w:hAnsi="Arial" w:cs="Arial"/>
+              </w:rPr>
+              <w:t>0.5</w:t>
+            </w:r>
           </w:p>
         </w:tc>
         <w:tc>
@@ -3372,7 +3355,16 @@
             <w:pPr>
               <w:pStyle w:val="Normal1"/>
               <w:spacing w:line="360" w:lineRule="auto"/>
+              <w:rPr>
+                <w:rFonts w:ascii="Arial" w:hAnsi="Arial" w:cs="Arial"/>
+              </w:rPr>
             </w:pPr>
+            <w:r>
+              <w:rPr>
+                <w:rFonts w:ascii="Arial" w:hAnsi="Arial" w:cs="Arial"/>
+              </w:rPr>
+              <w:t>Baza podataka</w:t>
+            </w:r>
           </w:p>
         </w:tc>
         <w:tc>
@@ -3390,7 +3382,16 @@
             <w:pPr>
               <w:pStyle w:val="Normal1"/>
               <w:spacing w:line="360" w:lineRule="auto"/>
+              <w:rPr>
+                <w:rFonts w:ascii="Arial" w:hAnsi="Arial" w:cs="Arial"/>
+              </w:rPr>
             </w:pPr>
+            <w:r>
+              <w:rPr>
+                <w:rFonts w:ascii="Arial" w:hAnsi="Arial" w:cs="Arial"/>
+              </w:rPr>
+              <w:t>Stubičan</w:t>
+            </w:r>
           </w:p>
         </w:tc>
         <w:tc>
@@ -3408,7 +3409,16 @@
             <w:pPr>
               <w:pStyle w:val="Normal1"/>
               <w:spacing w:line="360" w:lineRule="auto"/>
+              <w:rPr>
+                <w:rFonts w:ascii="Arial" w:hAnsi="Arial" w:cs="Arial"/>
+              </w:rPr>
             </w:pPr>
+            <w:r>
+              <w:rPr>
+                <w:rFonts w:ascii="Arial" w:hAnsi="Arial" w:cs="Arial"/>
+              </w:rPr>
+              <w:t>10.11.2014.</w:t>
+            </w:r>
           </w:p>
         </w:tc>
       </w:tr>
@@ -10596,10 +10606,10 @@
             <v:path o:extrusionok="f" gradientshapeok="t" o:connecttype="rect"/>
             <o:lock v:ext="edit" aspectratio="t"/>
           </v:shapetype>
-          <v:shape id="_x0000_i1025" type="#_x0000_t75" style="width:483.6pt;height:412.3pt" o:ole="">
+          <v:shape id="_x0000_i1025" type="#_x0000_t75" style="width:483.85pt;height:412.4pt" o:ole="">
             <v:imagedata r:id="rId9" o:title=""/>
           </v:shape>
-          <o:OLEObject Type="Embed" ProgID="Visio.Drawing.15" ShapeID="_x0000_i1025" DrawAspect="Content" ObjectID="_1476796648" r:id="rId10"/>
+          <o:OLEObject Type="Embed" ProgID="Visio.Drawing.15" ShapeID="_x0000_i1025" DrawAspect="Content" ObjectID="_1477087431" r:id="rId10"/>
         </w:object>
       </w:r>
     </w:p>
@@ -10695,10 +10705,10 @@
       </w:pPr>
       <w:r>
         <w:object w:dxaOrig="10231" w:dyaOrig="8220">
-          <v:shape id="_x0000_i1026" type="#_x0000_t75" style="width:511.45pt;height:410.95pt" o:ole="">
+          <v:shape id="_x0000_i1026" type="#_x0000_t75" style="width:511.5pt;height:411.25pt" o:ole="">
             <v:imagedata r:id="rId11" o:title=""/>
           </v:shape>
-          <o:OLEObject Type="Embed" ProgID="Visio.Drawing.15" ShapeID="_x0000_i1026" DrawAspect="Content" ObjectID="_1476796649" r:id="rId12"/>
+          <o:OLEObject Type="Embed" ProgID="Visio.Drawing.15" ShapeID="_x0000_i1026" DrawAspect="Content" ObjectID="_1477087432" r:id="rId12"/>
         </w:object>
       </w:r>
     </w:p>
@@ -10765,10 +10775,10 @@
       </w:pPr>
       <w:r>
         <w:object w:dxaOrig="8190" w:dyaOrig="6885">
-          <v:shape id="_x0000_i1027" type="#_x0000_t75" style="width:409.6pt;height:344.4pt" o:ole="">
+          <v:shape id="_x0000_i1027" type="#_x0000_t75" style="width:409.55pt;height:344.45pt" o:ole="">
             <v:imagedata r:id="rId13" o:title=""/>
           </v:shape>
-          <o:OLEObject Type="Embed" ProgID="Visio.Drawing.15" ShapeID="_x0000_i1027" DrawAspect="Content" ObjectID="_1476796650" r:id="rId14"/>
+          <o:OLEObject Type="Embed" ProgID="Visio.Drawing.15" ShapeID="_x0000_i1027" DrawAspect="Content" ObjectID="_1477087433" r:id="rId14"/>
         </w:object>
       </w:r>
     </w:p>
@@ -10823,8 +10833,6 @@
         </w:tabs>
         <w:ind w:left="720"/>
       </w:pPr>
-      <w:bookmarkStart w:id="10" w:name="_GoBack"/>
-      <w:bookmarkEnd w:id="10"/>
       <w:r>
         <w:t>- Korisničko ime</w:t>
       </w:r>
@@ -10854,10 +10862,10 @@
       </w:pPr>
       <w:r>
         <w:object w:dxaOrig="8625" w:dyaOrig="6885">
-          <v:shape id="_x0000_i1028" type="#_x0000_t75" style="width:431.3pt;height:344.4pt" o:ole="">
+          <v:shape id="_x0000_i1028" type="#_x0000_t75" style="width:431.4pt;height:344.45pt" o:ole="">
             <v:imagedata r:id="rId15" o:title=""/>
           </v:shape>
-          <o:OLEObject Type="Embed" ProgID="Visio.Drawing.15" ShapeID="_x0000_i1028" DrawAspect="Content" ObjectID="_1476796651" r:id="rId16"/>
+          <o:OLEObject Type="Embed" ProgID="Visio.Drawing.15" ShapeID="_x0000_i1028" DrawAspect="Content" ObjectID="_1477087434" r:id="rId16"/>
         </w:object>
       </w:r>
     </w:p>
@@ -10899,8 +10907,6 @@
     <w:p>
       <w:r>
         <w:tab/>
-      </w:r>
-      <w:r>
         <w:t xml:space="preserve">Gost restorana – prijavljeni korisnik može rezervirati mjesto u po želji odabranom restoranu. </w:t>
       </w:r>
       <w:r>
@@ -10921,10 +10927,10 @@
     <w:p>
       <w:r>
         <w:object w:dxaOrig="8625" w:dyaOrig="6885">
-          <v:shape id="_x0000_i1029" type="#_x0000_t75" style="width:431.3pt;height:344.4pt" o:ole="">
+          <v:shape id="_x0000_i1029" type="#_x0000_t75" style="width:431.4pt;height:344.45pt" o:ole="">
             <v:imagedata r:id="rId17" o:title=""/>
           </v:shape>
-          <o:OLEObject Type="Embed" ProgID="Visio.Drawing.15" ShapeID="_x0000_i1029" DrawAspect="Content" ObjectID="_1476796652" r:id="rId18"/>
+          <o:OLEObject Type="Embed" ProgID="Visio.Drawing.15" ShapeID="_x0000_i1029" DrawAspect="Content" ObjectID="_1477087435" r:id="rId18"/>
         </w:object>
       </w:r>
     </w:p>
@@ -10996,10 +11002,10 @@
     <w:p>
       <w:r>
         <w:object w:dxaOrig="8625" w:dyaOrig="6885">
-          <v:shape id="_x0000_i1030" type="#_x0000_t75" style="width:431.3pt;height:344.4pt" o:ole="">
+          <v:shape id="_x0000_i1030" type="#_x0000_t75" style="width:431.4pt;height:344.45pt" o:ole="">
             <v:imagedata r:id="rId19" o:title=""/>
           </v:shape>
-          <o:OLEObject Type="Embed" ProgID="Visio.Drawing.15" ShapeID="_x0000_i1030" DrawAspect="Content" ObjectID="_1476796653" r:id="rId20"/>
+          <o:OLEObject Type="Embed" ProgID="Visio.Drawing.15" ShapeID="_x0000_i1030" DrawAspect="Content" ObjectID="_1477087436" r:id="rId20"/>
         </w:object>
       </w:r>
       <w:r>
@@ -11060,10 +11066,10 @@
     <w:p>
       <w:r>
         <w:object w:dxaOrig="8625" w:dyaOrig="6885">
-          <v:shape id="_x0000_i1031" type="#_x0000_t75" style="width:431.3pt;height:344.4pt" o:ole="">
+          <v:shape id="_x0000_i1031" type="#_x0000_t75" style="width:431.4pt;height:344.45pt" o:ole="">
             <v:imagedata r:id="rId21" o:title=""/>
           </v:shape>
-          <o:OLEObject Type="Embed" ProgID="Visio.Drawing.15" ShapeID="_x0000_i1031" DrawAspect="Content" ObjectID="_1476796654" r:id="rId22"/>
+          <o:OLEObject Type="Embed" ProgID="Visio.Drawing.15" ShapeID="_x0000_i1031" DrawAspect="Content" ObjectID="_1477087437" r:id="rId22"/>
         </w:object>
       </w:r>
     </w:p>
@@ -11110,8 +11116,6 @@
     <w:p>
       <w:r>
         <w:tab/>
-      </w:r>
-      <w:r>
         <w:t>Korisnik želi poništiti svoju rezervaciju i šalje zahtjev za poništavanje. Da bi korisnik mogao poništiti rezervaciju, on mora zahtjev za poništavanje poslati  u vremenskom roku u kojem je moguće poništiti rezervaciju. Poslužitelj prima zahtjev za poništavanjem te u bazi podataka provjerava je li prošao rok za poništavanje rezervacije. Ukoliko rok nije prošao, rezervacija se briše iz baze podataka te se korisniku javlja da je poništavanje rezervacije uspješno obavljeno. Ako je rok prošao, obavještava se korisnik da nije moguće poništiti rezervaciju.</w:t>
       </w:r>
     </w:p>
@@ -11119,10 +11123,10 @@
     <w:p>
       <w:r>
         <w:object w:dxaOrig="8625" w:dyaOrig="6885">
-          <v:shape id="_x0000_i1032" type="#_x0000_t75" style="width:431.3pt;height:344.4pt" o:ole="">
+          <v:shape id="_x0000_i1032" type="#_x0000_t75" style="width:431.4pt;height:344.45pt" o:ole="">
             <v:imagedata r:id="rId23" o:title=""/>
           </v:shape>
-          <o:OLEObject Type="Embed" ProgID="Visio.Drawing.15" ShapeID="_x0000_i1032" DrawAspect="Content" ObjectID="_1476796655" r:id="rId24"/>
+          <o:OLEObject Type="Embed" ProgID="Visio.Drawing.15" ShapeID="_x0000_i1032" DrawAspect="Content" ObjectID="_1477087438" r:id="rId24"/>
         </w:object>
       </w:r>
     </w:p>
@@ -11185,10 +11189,10 @@
     <w:p>
       <w:r>
         <w:object w:dxaOrig="5296" w:dyaOrig="6885">
-          <v:shape id="_x0000_i1033" type="#_x0000_t75" style="width:264.9pt;height:344.4pt" o:ole="">
+          <v:shape id="_x0000_i1033" type="#_x0000_t75" style="width:264.95pt;height:344.45pt" o:ole="">
             <v:imagedata r:id="rId25" o:title=""/>
           </v:shape>
-          <o:OLEObject Type="Embed" ProgID="Visio.Drawing.15" ShapeID="_x0000_i1033" DrawAspect="Content" ObjectID="_1476796656" r:id="rId26"/>
+          <o:OLEObject Type="Embed" ProgID="Visio.Drawing.15" ShapeID="_x0000_i1033" DrawAspect="Content" ObjectID="_1477087439" r:id="rId26"/>
         </w:object>
       </w:r>
     </w:p>
@@ -11282,10 +11286,10 @@
     <w:p>
       <w:r>
         <w:object w:dxaOrig="8625" w:dyaOrig="6885">
-          <v:shape id="_x0000_i1034" type="#_x0000_t75" style="width:431.3pt;height:344.4pt" o:ole="">
+          <v:shape id="_x0000_i1034" type="#_x0000_t75" style="width:431.4pt;height:344.45pt" o:ole="">
             <v:imagedata r:id="rId27" o:title=""/>
           </v:shape>
-          <o:OLEObject Type="Embed" ProgID="Visio.Drawing.15" ShapeID="_x0000_i1034" DrawAspect="Content" ObjectID="_1476796657" r:id="rId28"/>
+          <o:OLEObject Type="Embed" ProgID="Visio.Drawing.15" ShapeID="_x0000_i1034" DrawAspect="Content" ObjectID="_1477087440" r:id="rId28"/>
         </w:object>
       </w:r>
     </w:p>
@@ -11399,10 +11403,10 @@
     <w:p>
       <w:r>
         <w:object w:dxaOrig="8625" w:dyaOrig="6885">
-          <v:shape id="_x0000_i1035" type="#_x0000_t75" style="width:431.3pt;height:344.4pt" o:ole="">
+          <v:shape id="_x0000_i1035" type="#_x0000_t75" style="width:431.4pt;height:344.45pt" o:ole="">
             <v:imagedata r:id="rId29" o:title=""/>
           </v:shape>
-          <o:OLEObject Type="Embed" ProgID="Visio.Drawing.15" ShapeID="_x0000_i1035" DrawAspect="Content" ObjectID="_1476796658" r:id="rId30"/>
+          <o:OLEObject Type="Embed" ProgID="Visio.Drawing.15" ShapeID="_x0000_i1035" DrawAspect="Content" ObjectID="_1477087441" r:id="rId30"/>
         </w:object>
       </w:r>
     </w:p>
@@ -11517,10 +11521,10 @@
     <w:p>
       <w:r>
         <w:object w:dxaOrig="8625" w:dyaOrig="6885">
-          <v:shape id="_x0000_i1036" type="#_x0000_t75" style="width:431.3pt;height:344.4pt" o:ole="">
+          <v:shape id="_x0000_i1036" type="#_x0000_t75" style="width:431.4pt;height:344.45pt" o:ole="">
             <v:imagedata r:id="rId31" o:title=""/>
           </v:shape>
-          <o:OLEObject Type="Embed" ProgID="Visio.Drawing.15" ShapeID="_x0000_i1036" DrawAspect="Content" ObjectID="_1476796659" r:id="rId32"/>
+          <o:OLEObject Type="Embed" ProgID="Visio.Drawing.15" ShapeID="_x0000_i1036" DrawAspect="Content" ObjectID="_1477087442" r:id="rId32"/>
         </w:object>
       </w:r>
     </w:p>
@@ -11570,10 +11574,10 @@
     <w:p>
       <w:r>
         <w:object w:dxaOrig="8625" w:dyaOrig="6885">
-          <v:shape id="_x0000_i1037" type="#_x0000_t75" style="width:431.3pt;height:344.4pt" o:ole="">
+          <v:shape id="_x0000_i1037" type="#_x0000_t75" style="width:431.4pt;height:344.45pt" o:ole="">
             <v:imagedata r:id="rId33" o:title=""/>
           </v:shape>
-          <o:OLEObject Type="Embed" ProgID="Visio.Drawing.15" ShapeID="_x0000_i1037" DrawAspect="Content" ObjectID="_1476796660" r:id="rId34"/>
+          <o:OLEObject Type="Embed" ProgID="Visio.Drawing.15" ShapeID="_x0000_i1037" DrawAspect="Content" ObjectID="_1477087443" r:id="rId34"/>
         </w:object>
       </w:r>
     </w:p>
@@ -11621,10 +11625,10 @@
     <w:p>
       <w:r>
         <w:object w:dxaOrig="8625" w:dyaOrig="6885">
-          <v:shape id="_x0000_i1038" type="#_x0000_t75" style="width:431.3pt;height:344.4pt" o:ole="">
+          <v:shape id="_x0000_i1038" type="#_x0000_t75" style="width:431.4pt;height:344.45pt" o:ole="">
             <v:imagedata r:id="rId35" o:title=""/>
           </v:shape>
-          <o:OLEObject Type="Embed" ProgID="Visio.Drawing.15" ShapeID="_x0000_i1038" DrawAspect="Content" ObjectID="_1476796661" r:id="rId36"/>
+          <o:OLEObject Type="Embed" ProgID="Visio.Drawing.15" ShapeID="_x0000_i1038" DrawAspect="Content" ObjectID="_1477087444" r:id="rId36"/>
         </w:object>
       </w:r>
     </w:p>
@@ -11652,12 +11656,12 @@
         </w:tabs>
         <w:spacing w:line="360" w:lineRule="auto"/>
       </w:pPr>
-      <w:bookmarkStart w:id="11" w:name="_Toc402692047"/>
+      <w:bookmarkStart w:id="10" w:name="_Toc402692047"/>
       <w:r>
         <w:lastRenderedPageBreak/>
         <w:t>Ostali zahtjevi</w:t>
       </w:r>
-      <w:bookmarkEnd w:id="11"/>
+      <w:bookmarkEnd w:id="10"/>
     </w:p>
     <w:p>
       <w:pPr>
@@ -11725,8 +11729,8 @@
         <w:spacing w:line="360" w:lineRule="auto"/>
         <w:jc w:val="both"/>
       </w:pPr>
-      <w:bookmarkStart w:id="12" w:name="h.tyjcwt" w:colFirst="0" w:colLast="0"/>
-      <w:bookmarkEnd w:id="12"/>
+      <w:bookmarkStart w:id="11" w:name="h.tyjcwt" w:colFirst="0" w:colLast="0"/>
+      <w:bookmarkEnd w:id="11"/>
     </w:p>
     <w:p>
       <w:pPr>
@@ -11744,12 +11748,12 @@
           <w:numId w:val="3"/>
         </w:numPr>
       </w:pPr>
-      <w:bookmarkStart w:id="13" w:name="_Toc402692048"/>
+      <w:bookmarkStart w:id="12" w:name="_Toc402692048"/>
       <w:r>
         <w:lastRenderedPageBreak/>
         <w:t>Arhitektura i dizajn sustava</w:t>
       </w:r>
-      <w:bookmarkEnd w:id="13"/>
+      <w:bookmarkEnd w:id="12"/>
     </w:p>
     <w:p>
       <w:pPr>
@@ -12014,8 +12018,8 @@
           <w:tab w:val="left" w:pos="14656"/>
         </w:tabs>
       </w:pPr>
-      <w:bookmarkStart w:id="14" w:name="h.3dy6vkm" w:colFirst="0" w:colLast="0"/>
-      <w:bookmarkEnd w:id="14"/>
+      <w:bookmarkStart w:id="13" w:name="h.3dy6vkm" w:colFirst="0" w:colLast="0"/>
+      <w:bookmarkEnd w:id="13"/>
     </w:p>
     <w:p>
       <w:pPr>
@@ -12033,12 +12037,12 @@
           <w:numId w:val="3"/>
         </w:numPr>
       </w:pPr>
-      <w:bookmarkStart w:id="15" w:name="_Toc402692049"/>
+      <w:bookmarkStart w:id="14" w:name="_Toc402692049"/>
       <w:r>
         <w:lastRenderedPageBreak/>
         <w:t>Svrha, opći prioriteti i skica sustava</w:t>
       </w:r>
-      <w:bookmarkEnd w:id="15"/>
+      <w:bookmarkEnd w:id="14"/>
     </w:p>
     <w:p>
       <w:pPr>
@@ -12110,16 +12114,3449 @@
         <w:pStyle w:val="Normal1"/>
         <w:spacing w:line="360" w:lineRule="auto"/>
       </w:pPr>
-      <w:bookmarkStart w:id="16" w:name="h.1t3h5sf" w:colFirst="0" w:colLast="0"/>
+      <w:bookmarkStart w:id="15" w:name="h.1t3h5sf" w:colFirst="0" w:colLast="0"/>
+      <w:bookmarkEnd w:id="15"/>
+    </w:p>
+    <w:p>
+      <w:r>
+        <w:br w:type="page"/>
+      </w:r>
+    </w:p>
+    <w:p>
+      <w:pPr>
+        <w:ind w:firstLine="720"/>
+        <w:rPr>
+          <w:b/>
+          <w:i/>
+        </w:rPr>
+      </w:pPr>
+      <w:r>
+        <w:rPr>
+          <w:b/>
+          <w:i/>
+        </w:rPr>
+        <w:lastRenderedPageBreak/>
+        <w:t>Baza podataka</w:t>
+      </w:r>
+    </w:p>
+    <w:p>
+      <w:pPr>
+        <w:ind w:firstLine="720"/>
+        <w:rPr>
+          <w:b/>
+          <w:i/>
+        </w:rPr>
+      </w:pPr>
+    </w:p>
+    <w:p>
+      <w:pPr>
+        <w:spacing w:line="360" w:lineRule="auto"/>
+        <w:ind w:firstLine="720"/>
+        <w:rPr>
+          <w:b/>
+          <w:i/>
+        </w:rPr>
+        <w:sectPr>
+          <w:headerReference w:type="default" r:id="rId37"/>
+          <w:footerReference w:type="default" r:id="rId38"/>
+          <w:pgSz w:w="11905" w:h="16837"/>
+          <w:pgMar w:top="1417" w:right="1417" w:bottom="1417" w:left="1417" w:header="720" w:footer="720" w:gutter="0"/>
+          <w:cols w:space="720"/>
+        </w:sectPr>
+      </w:pPr>
+      <w:r>
+        <w:t xml:space="preserve">Za potrebe web aplikacije odlučili smo koristiti relacijsku bazu podataka koja je u današnje vrijeme jedna od najkorištenijih modela baze podataka zbog relacijske strukture </w:t>
+      </w:r>
+      <w:r>
+        <w:t xml:space="preserve">koja se podudara s predodžbom događaja realnog svijeta i podataka koje ti događaji generiraju. Relacijska baza podataka sastoji se od skupa relacija (tablica) pri čemu je svaka relacija opisana relacijskom shemom koja obuhvaća naziv relacije i skup pripadajućih atributa. Relacije su provedene kroz normalizacijske forme da bi </w:t>
+      </w:r>
+      <w:bookmarkStart w:id="16" w:name="_GoBack"/>
       <w:bookmarkEnd w:id="16"/>
-    </w:p>
-    <w:p>
-      <w:pPr>
-        <w:pStyle w:val="Normal1"/>
-      </w:pPr>
-      <w:r>
+      <w:r>
+        <w:t xml:space="preserve">se ostvario što bolji model sa što manje redundancije podataka. Izradu baze podataka ćemo ostvariti koristeći </w:t>
+      </w:r>
+      <w:proofErr w:type="spellStart"/>
+      <w:r>
+        <w:rPr>
+          <w:i/>
+        </w:rPr>
+        <w:t>MySQL</w:t>
+      </w:r>
+      <w:proofErr w:type="spellEnd"/>
+      <w:r>
+        <w:t>, a točniji pregled dizajna baze se može naći na slici [IMAGE ID] gdje možemo vidjeti i veze među entitetima. Sve relacije generirane iz ER-modela su prikazane nakon ER-modela s odgovarajućim opisima atributa te primarnim i stranim ključevima.</w:t>
+      </w:r>
+      <w:r>
+        <w:rPr>
+          <w:b/>
+          <w:i/>
+        </w:rPr>
         <w:br w:type="page"/>
       </w:r>
+    </w:p>
+    <w:p>
+      <w:pPr>
+        <w:sectPr>
+          <w:pgSz w:w="16837" w:h="11905" w:orient="landscape" w:code="9"/>
+          <w:pgMar w:top="1418" w:right="1418" w:bottom="1418" w:left="1418" w:header="720" w:footer="720" w:gutter="0"/>
+          <w:cols w:space="720"/>
+        </w:sectPr>
+      </w:pPr>
+      <w:r>
+        <w:rPr>
+          <w:noProof/>
+        </w:rPr>
+        <w:lastRenderedPageBreak/>
+        <w:drawing>
+          <wp:anchor distT="0" distB="0" distL="114300" distR="114300" simplePos="0" relativeHeight="251658240" behindDoc="0" locked="0" layoutInCell="1" allowOverlap="1" wp14:anchorId="62058E6A" wp14:editId="0A355DE4">
+            <wp:simplePos x="0" y="0"/>
+            <wp:positionH relativeFrom="column">
+              <wp:posOffset>1368317</wp:posOffset>
+            </wp:positionH>
+            <wp:positionV relativeFrom="paragraph">
+              <wp:posOffset>-161290</wp:posOffset>
+            </wp:positionV>
+            <wp:extent cx="6461185" cy="5670368"/>
+            <wp:effectExtent l="0" t="0" r="0" b="0"/>
+            <wp:wrapNone/>
+            <wp:docPr id="5" name="Slika 5"/>
+            <wp:cNvGraphicFramePr>
+              <a:graphicFrameLocks xmlns:a="http://schemas.openxmlformats.org/drawingml/2006/main" noChangeAspect="1"/>
+            </wp:cNvGraphicFramePr>
+            <a:graphic xmlns:a="http://schemas.openxmlformats.org/drawingml/2006/main">
+              <a:graphicData uri="http://schemas.openxmlformats.org/drawingml/2006/picture">
+                <pic:pic xmlns:pic="http://schemas.openxmlformats.org/drawingml/2006/picture">
+                  <pic:nvPicPr>
+                    <pic:cNvPr id="0" name="Chen database.jpg"/>
+                    <pic:cNvPicPr/>
+                  </pic:nvPicPr>
+                  <pic:blipFill>
+                    <a:blip r:embed="rId39">
+                      <a:extLst>
+                        <a:ext uri="{28A0092B-C50C-407E-A947-70E740481C1C}">
+                          <a14:useLocalDpi xmlns:a14="http://schemas.microsoft.com/office/drawing/2010/main" val="0"/>
+                        </a:ext>
+                      </a:extLst>
+                    </a:blip>
+                    <a:stretch>
+                      <a:fillRect/>
+                    </a:stretch>
+                  </pic:blipFill>
+                  <pic:spPr>
+                    <a:xfrm>
+                      <a:off x="0" y="0"/>
+                      <a:ext cx="6461185" cy="5670368"/>
+                    </a:xfrm>
+                    <a:prstGeom prst="rect">
+                      <a:avLst/>
+                    </a:prstGeom>
+                  </pic:spPr>
+                </pic:pic>
+              </a:graphicData>
+            </a:graphic>
+            <wp14:sizeRelH relativeFrom="page">
+              <wp14:pctWidth>0</wp14:pctWidth>
+            </wp14:sizeRelH>
+            <wp14:sizeRelV relativeFrom="page">
+              <wp14:pctHeight>0</wp14:pctHeight>
+            </wp14:sizeRelV>
+          </wp:anchor>
+        </w:drawing>
+      </w:r>
+      <w:r>
+        <w:br w:type="page"/>
+      </w:r>
+    </w:p>
+    <w:p>
+      <w:bookmarkStart w:id="17" w:name="_Toc402692050"/>
+      <w:r>
+        <w:rPr>
+          <w:noProof/>
+        </w:rPr>
+        <w:lastRenderedPageBreak/>
+        <w:drawing>
+          <wp:anchor distT="0" distB="0" distL="114300" distR="114300" simplePos="0" relativeHeight="251659264" behindDoc="1" locked="0" layoutInCell="1" allowOverlap="1" wp14:anchorId="6DB7EDE5" wp14:editId="442E50FE">
+            <wp:simplePos x="0" y="0"/>
+            <wp:positionH relativeFrom="column">
+              <wp:posOffset>-5080</wp:posOffset>
+            </wp:positionH>
+            <wp:positionV relativeFrom="paragraph">
+              <wp:posOffset>109220</wp:posOffset>
+            </wp:positionV>
+            <wp:extent cx="2050415" cy="2390775"/>
+            <wp:effectExtent l="0" t="0" r="0" b="0"/>
+            <wp:wrapTight wrapText="bothSides">
+              <wp:wrapPolygon edited="0">
+                <wp:start x="0" y="0"/>
+                <wp:lineTo x="0" y="21514"/>
+                <wp:lineTo x="21473" y="21514"/>
+                <wp:lineTo x="21473" y="0"/>
+                <wp:lineTo x="0" y="0"/>
+              </wp:wrapPolygon>
+            </wp:wrapTight>
+            <wp:docPr id="6" name="Slika 6"/>
+            <wp:cNvGraphicFramePr>
+              <a:graphicFrameLocks xmlns:a="http://schemas.openxmlformats.org/drawingml/2006/main" noChangeAspect="1"/>
+            </wp:cNvGraphicFramePr>
+            <a:graphic xmlns:a="http://schemas.openxmlformats.org/drawingml/2006/main">
+              <a:graphicData uri="http://schemas.openxmlformats.org/drawingml/2006/picture">
+                <pic:pic xmlns:pic="http://schemas.openxmlformats.org/drawingml/2006/picture">
+                  <pic:nvPicPr>
+                    <pic:cNvPr id="0" name="User.jpg"/>
+                    <pic:cNvPicPr/>
+                  </pic:nvPicPr>
+                  <pic:blipFill>
+                    <a:blip r:embed="rId40">
+                      <a:extLst>
+                        <a:ext uri="{28A0092B-C50C-407E-A947-70E740481C1C}">
+                          <a14:useLocalDpi xmlns:a14="http://schemas.microsoft.com/office/drawing/2010/main" val="0"/>
+                        </a:ext>
+                      </a:extLst>
+                    </a:blip>
+                    <a:stretch>
+                      <a:fillRect/>
+                    </a:stretch>
+                  </pic:blipFill>
+                  <pic:spPr>
+                    <a:xfrm>
+                      <a:off x="0" y="0"/>
+                      <a:ext cx="2050415" cy="2390775"/>
+                    </a:xfrm>
+                    <a:prstGeom prst="rect">
+                      <a:avLst/>
+                    </a:prstGeom>
+                  </pic:spPr>
+                </pic:pic>
+              </a:graphicData>
+            </a:graphic>
+            <wp14:sizeRelH relativeFrom="page">
+              <wp14:pctWidth>0</wp14:pctWidth>
+            </wp14:sizeRelH>
+            <wp14:sizeRelV relativeFrom="page">
+              <wp14:pctHeight>0</wp14:pctHeight>
+            </wp14:sizeRelV>
+          </wp:anchor>
+        </w:drawing>
+      </w:r>
+      <w:r>
+        <w:br/>
+      </w:r>
+      <w:r>
+        <w:br/>
+      </w:r>
+      <w:r>
+        <w:br/>
+      </w:r>
+      <w:r>
+        <w:t xml:space="preserve">- </w:t>
+      </w:r>
+      <w:proofErr w:type="spellStart"/>
+      <w:r>
+        <w:rPr>
+          <w:b/>
+        </w:rPr>
+        <w:t>id</w:t>
+      </w:r>
+      <w:proofErr w:type="spellEnd"/>
+      <w:r>
+        <w:t>: šifra korisnika</w:t>
+      </w:r>
+    </w:p>
+    <w:p>
+      <w:r>
+        <w:t xml:space="preserve">- </w:t>
+      </w:r>
+      <w:proofErr w:type="spellStart"/>
+      <w:r>
+        <w:rPr>
+          <w:b/>
+        </w:rPr>
+        <w:t>username</w:t>
+      </w:r>
+      <w:proofErr w:type="spellEnd"/>
+      <w:r>
+        <w:t xml:space="preserve"> : korisničko ime za spajanje na sustav</w:t>
+      </w:r>
+    </w:p>
+    <w:p>
+      <w:r>
+        <w:t xml:space="preserve">- </w:t>
+      </w:r>
+      <w:proofErr w:type="spellStart"/>
+      <w:r>
+        <w:rPr>
+          <w:b/>
+        </w:rPr>
+        <w:t>password</w:t>
+      </w:r>
+      <w:proofErr w:type="spellEnd"/>
+      <w:r>
+        <w:t xml:space="preserve"> : lozinka za spajanje na sustav</w:t>
+      </w:r>
+    </w:p>
+    <w:p>
+      <w:r>
+        <w:t xml:space="preserve">- </w:t>
+      </w:r>
+      <w:proofErr w:type="spellStart"/>
+      <w:r>
+        <w:rPr>
+          <w:b/>
+        </w:rPr>
+        <w:t>contact</w:t>
+      </w:r>
+      <w:proofErr w:type="spellEnd"/>
+      <w:r>
+        <w:t xml:space="preserve"> : kontakt broj korisnika (mobilni telefon ili telefon)</w:t>
+      </w:r>
+    </w:p>
+    <w:p>
+      <w:r>
+        <w:t xml:space="preserve">- </w:t>
+      </w:r>
+      <w:proofErr w:type="spellStart"/>
+      <w:r>
+        <w:rPr>
+          <w:b/>
+        </w:rPr>
+        <w:t>creditCard</w:t>
+      </w:r>
+      <w:proofErr w:type="spellEnd"/>
+      <w:r>
+        <w:t xml:space="preserve"> : broj kreditne kartice preko koje se vrši naplata</w:t>
+      </w:r>
+    </w:p>
+    <w:p>
+      <w:r>
+        <w:t xml:space="preserve">- </w:t>
+      </w:r>
+      <w:proofErr w:type="spellStart"/>
+      <w:r>
+        <w:rPr>
+          <w:b/>
+        </w:rPr>
+        <w:t>type</w:t>
+      </w:r>
+      <w:proofErr w:type="spellEnd"/>
+      <w:r>
+        <w:t xml:space="preserve"> : zastavica za raspoznavanje tipa korisnika (gost, ugostitelj, dobavljač)</w:t>
+      </w:r>
+    </w:p>
+    <w:p>
+      <w:pPr>
+        <w:rPr>
+          <w:sz w:val="20"/>
+        </w:rPr>
+      </w:pPr>
+    </w:p>
+    <w:p>
+      <w:pPr>
+        <w:rPr>
+          <w:sz w:val="20"/>
+        </w:rPr>
+      </w:pPr>
+    </w:p>
+    <w:p>
+      <w:pPr>
+        <w:rPr>
+          <w:sz w:val="20"/>
+        </w:rPr>
+      </w:pPr>
+    </w:p>
+    <w:p>
+      <w:pPr>
+        <w:rPr>
+          <w:sz w:val="20"/>
+        </w:rPr>
+      </w:pPr>
+    </w:p>
+    <w:p>
+      <w:r>
+        <w:br/>
+      </w:r>
+      <w:r>
+        <w:br/>
+      </w:r>
+      <w:r>
+        <w:br/>
+      </w:r>
+      <w:r>
+        <w:br/>
+      </w:r>
+      <w:r>
+        <w:rPr>
+          <w:noProof/>
+          <w:sz w:val="32"/>
+        </w:rPr>
+        <w:drawing>
+          <wp:anchor distT="0" distB="0" distL="114300" distR="114300" simplePos="0" relativeHeight="251660288" behindDoc="1" locked="0" layoutInCell="1" allowOverlap="1" wp14:anchorId="6C40F6AF" wp14:editId="13447C22">
+            <wp:simplePos x="0" y="0"/>
+            <wp:positionH relativeFrom="column">
+              <wp:posOffset>-3810</wp:posOffset>
+            </wp:positionH>
+            <wp:positionV relativeFrom="paragraph">
+              <wp:posOffset>-2540</wp:posOffset>
+            </wp:positionV>
+            <wp:extent cx="2121535" cy="2803525"/>
+            <wp:effectExtent l="0" t="0" r="0" b="0"/>
+            <wp:wrapTight wrapText="bothSides">
+              <wp:wrapPolygon edited="0">
+                <wp:start x="0" y="0"/>
+                <wp:lineTo x="0" y="21429"/>
+                <wp:lineTo x="21335" y="21429"/>
+                <wp:lineTo x="21335" y="0"/>
+                <wp:lineTo x="0" y="0"/>
+              </wp:wrapPolygon>
+            </wp:wrapTight>
+            <wp:docPr id="7" name="Slika 7"/>
+            <wp:cNvGraphicFramePr>
+              <a:graphicFrameLocks xmlns:a="http://schemas.openxmlformats.org/drawingml/2006/main" noChangeAspect="1"/>
+            </wp:cNvGraphicFramePr>
+            <a:graphic xmlns:a="http://schemas.openxmlformats.org/drawingml/2006/main">
+              <a:graphicData uri="http://schemas.openxmlformats.org/drawingml/2006/picture">
+                <pic:pic xmlns:pic="http://schemas.openxmlformats.org/drawingml/2006/picture">
+                  <pic:nvPicPr>
+                    <pic:cNvPr id="0" name="Restaurant.jpg"/>
+                    <pic:cNvPicPr/>
+                  </pic:nvPicPr>
+                  <pic:blipFill>
+                    <a:blip r:embed="rId41">
+                      <a:extLst>
+                        <a:ext uri="{28A0092B-C50C-407E-A947-70E740481C1C}">
+                          <a14:useLocalDpi xmlns:a14="http://schemas.microsoft.com/office/drawing/2010/main" val="0"/>
+                        </a:ext>
+                      </a:extLst>
+                    </a:blip>
+                    <a:stretch>
+                      <a:fillRect/>
+                    </a:stretch>
+                  </pic:blipFill>
+                  <pic:spPr>
+                    <a:xfrm>
+                      <a:off x="0" y="0"/>
+                      <a:ext cx="2121535" cy="2803525"/>
+                    </a:xfrm>
+                    <a:prstGeom prst="rect">
+                      <a:avLst/>
+                    </a:prstGeom>
+                  </pic:spPr>
+                </pic:pic>
+              </a:graphicData>
+            </a:graphic>
+            <wp14:sizeRelH relativeFrom="page">
+              <wp14:pctWidth>0</wp14:pctWidth>
+            </wp14:sizeRelH>
+            <wp14:sizeRelV relativeFrom="page">
+              <wp14:pctHeight>0</wp14:pctHeight>
+            </wp14:sizeRelV>
+          </wp:anchor>
+        </w:drawing>
+      </w:r>
+      <w:r>
+        <w:t xml:space="preserve">- </w:t>
+      </w:r>
+      <w:proofErr w:type="spellStart"/>
+      <w:r>
+        <w:rPr>
+          <w:b/>
+        </w:rPr>
+        <w:t>id</w:t>
+      </w:r>
+      <w:proofErr w:type="spellEnd"/>
+      <w:r>
+        <w:t xml:space="preserve"> : šifra restorana</w:t>
+      </w:r>
+    </w:p>
+    <w:p>
+      <w:r>
+        <w:t xml:space="preserve">- </w:t>
+      </w:r>
+      <w:proofErr w:type="spellStart"/>
+      <w:r>
+        <w:rPr>
+          <w:b/>
+        </w:rPr>
+        <w:t>host</w:t>
+      </w:r>
+      <w:proofErr w:type="spellEnd"/>
+      <w:r>
+        <w:t xml:space="preserve"> : šifra ugostitelja (vlasnika) restorana</w:t>
+      </w:r>
+    </w:p>
+    <w:p>
+      <w:r>
+        <w:t xml:space="preserve">- </w:t>
+      </w:r>
+      <w:proofErr w:type="spellStart"/>
+      <w:r>
+        <w:rPr>
+          <w:b/>
+        </w:rPr>
+        <w:t>name</w:t>
+      </w:r>
+      <w:proofErr w:type="spellEnd"/>
+      <w:r>
+        <w:t xml:space="preserve"> : naziv restorana</w:t>
+      </w:r>
+    </w:p>
+    <w:p>
+      <w:r>
+        <w:t xml:space="preserve">- </w:t>
+      </w:r>
+      <w:proofErr w:type="spellStart"/>
+      <w:r>
+        <w:rPr>
+          <w:b/>
+        </w:rPr>
+        <w:t>description</w:t>
+      </w:r>
+      <w:proofErr w:type="spellEnd"/>
+      <w:r>
+        <w:t xml:space="preserve"> : kratki opis restorana</w:t>
+      </w:r>
+    </w:p>
+    <w:p>
+      <w:r>
+        <w:t xml:space="preserve">- </w:t>
+      </w:r>
+      <w:proofErr w:type="spellStart"/>
+      <w:r>
+        <w:rPr>
+          <w:b/>
+        </w:rPr>
+        <w:t>contact</w:t>
+      </w:r>
+      <w:proofErr w:type="spellEnd"/>
+      <w:r>
+        <w:t xml:space="preserve"> : kontakt broj restorana</w:t>
+      </w:r>
+    </w:p>
+    <w:p>
+      <w:r>
+        <w:t xml:space="preserve">- </w:t>
+      </w:r>
+      <w:proofErr w:type="spellStart"/>
+      <w:r>
+        <w:rPr>
+          <w:b/>
+        </w:rPr>
+        <w:t>address</w:t>
+      </w:r>
+      <w:proofErr w:type="spellEnd"/>
+      <w:r>
+        <w:t xml:space="preserve"> : fizička adresa restorana</w:t>
+      </w:r>
+    </w:p>
+    <w:p>
+      <w:r>
+        <w:t xml:space="preserve">- </w:t>
+      </w:r>
+      <w:proofErr w:type="spellStart"/>
+      <w:r>
+        <w:rPr>
+          <w:b/>
+        </w:rPr>
+        <w:t>city</w:t>
+      </w:r>
+      <w:proofErr w:type="spellEnd"/>
+      <w:r>
+        <w:t xml:space="preserve"> : grad u kojem se nalazi restoran</w:t>
+      </w:r>
+    </w:p>
+    <w:p>
+      <w:pPr>
+        <w:rPr>
+          <w:sz w:val="20"/>
+        </w:rPr>
+      </w:pPr>
+    </w:p>
+    <w:p>
+      <w:pPr>
+        <w:rPr>
+          <w:sz w:val="20"/>
+        </w:rPr>
+      </w:pPr>
+    </w:p>
+    <w:p>
+      <w:pPr>
+        <w:rPr>
+          <w:sz w:val="20"/>
+        </w:rPr>
+      </w:pPr>
+    </w:p>
+    <w:p>
+      <w:pPr>
+        <w:rPr>
+          <w:sz w:val="20"/>
+        </w:rPr>
+      </w:pPr>
+    </w:p>
+    <w:p>
+      <w:pPr>
+        <w:rPr>
+          <w:sz w:val="20"/>
+        </w:rPr>
+      </w:pPr>
+      <w:r>
+        <w:rPr>
+          <w:sz w:val="20"/>
+        </w:rPr>
+        <w:br/>
+      </w:r>
+    </w:p>
+    <w:p>
+      <w:pPr>
+        <w:rPr>
+          <w:sz w:val="20"/>
+        </w:rPr>
+      </w:pPr>
+    </w:p>
+    <w:p>
+      <w:pPr>
+        <w:rPr>
+          <w:sz w:val="20"/>
+        </w:rPr>
+      </w:pPr>
+      <w:r>
+        <w:rPr>
+          <w:noProof/>
+          <w:sz w:val="20"/>
+        </w:rPr>
+        <w:drawing>
+          <wp:anchor distT="0" distB="0" distL="114300" distR="114300" simplePos="0" relativeHeight="251661312" behindDoc="1" locked="0" layoutInCell="1" allowOverlap="1" wp14:anchorId="3EBDDC00" wp14:editId="14ADBA14">
+            <wp:simplePos x="0" y="0"/>
+            <wp:positionH relativeFrom="column">
+              <wp:posOffset>-3810</wp:posOffset>
+            </wp:positionH>
+            <wp:positionV relativeFrom="paragraph">
+              <wp:posOffset>0</wp:posOffset>
+            </wp:positionV>
+            <wp:extent cx="2121535" cy="1156335"/>
+            <wp:effectExtent l="0" t="0" r="0" b="0"/>
+            <wp:wrapTight wrapText="bothSides">
+              <wp:wrapPolygon edited="0">
+                <wp:start x="0" y="0"/>
+                <wp:lineTo x="0" y="21351"/>
+                <wp:lineTo x="21335" y="21351"/>
+                <wp:lineTo x="21335" y="0"/>
+                <wp:lineTo x="0" y="0"/>
+              </wp:wrapPolygon>
+            </wp:wrapTight>
+            <wp:docPr id="8" name="Slika 8"/>
+            <wp:cNvGraphicFramePr>
+              <a:graphicFrameLocks xmlns:a="http://schemas.openxmlformats.org/drawingml/2006/main" noChangeAspect="1"/>
+            </wp:cNvGraphicFramePr>
+            <a:graphic xmlns:a="http://schemas.openxmlformats.org/drawingml/2006/main">
+              <a:graphicData uri="http://schemas.openxmlformats.org/drawingml/2006/picture">
+                <pic:pic xmlns:pic="http://schemas.openxmlformats.org/drawingml/2006/picture">
+                  <pic:nvPicPr>
+                    <pic:cNvPr id="0" name="ingredient.jpg"/>
+                    <pic:cNvPicPr/>
+                  </pic:nvPicPr>
+                  <pic:blipFill>
+                    <a:blip r:embed="rId42">
+                      <a:extLst>
+                        <a:ext uri="{28A0092B-C50C-407E-A947-70E740481C1C}">
+                          <a14:useLocalDpi xmlns:a14="http://schemas.microsoft.com/office/drawing/2010/main" val="0"/>
+                        </a:ext>
+                      </a:extLst>
+                    </a:blip>
+                    <a:stretch>
+                      <a:fillRect/>
+                    </a:stretch>
+                  </pic:blipFill>
+                  <pic:spPr>
+                    <a:xfrm>
+                      <a:off x="0" y="0"/>
+                      <a:ext cx="2121535" cy="1156335"/>
+                    </a:xfrm>
+                    <a:prstGeom prst="rect">
+                      <a:avLst/>
+                    </a:prstGeom>
+                  </pic:spPr>
+                </pic:pic>
+              </a:graphicData>
+            </a:graphic>
+            <wp14:sizeRelH relativeFrom="page">
+              <wp14:pctWidth>0</wp14:pctWidth>
+            </wp14:sizeRelH>
+            <wp14:sizeRelV relativeFrom="page">
+              <wp14:pctHeight>0</wp14:pctHeight>
+            </wp14:sizeRelV>
+          </wp:anchor>
+        </w:drawing>
+      </w:r>
+      <w:r>
+        <w:rPr>
+          <w:sz w:val="20"/>
+        </w:rPr>
+        <w:t xml:space="preserve"> </w:t>
+      </w:r>
+    </w:p>
+    <w:p>
+      <w:pPr>
+        <w:rPr>
+          <w:sz w:val="20"/>
+        </w:rPr>
+      </w:pPr>
+    </w:p>
+    <w:p>
+      <w:pPr>
+        <w:rPr>
+          <w:sz w:val="20"/>
+        </w:rPr>
+      </w:pPr>
+    </w:p>
+    <w:p>
+      <w:r>
+        <w:t xml:space="preserve">- </w:t>
+      </w:r>
+      <w:proofErr w:type="spellStart"/>
+      <w:r>
+        <w:rPr>
+          <w:b/>
+        </w:rPr>
+        <w:t>id</w:t>
+      </w:r>
+      <w:proofErr w:type="spellEnd"/>
+      <w:r>
+        <w:t xml:space="preserve"> : šifra namirnice</w:t>
+      </w:r>
+    </w:p>
+    <w:p>
+      <w:r>
+        <w:t xml:space="preserve">- </w:t>
+      </w:r>
+      <w:proofErr w:type="spellStart"/>
+      <w:r>
+        <w:rPr>
+          <w:b/>
+        </w:rPr>
+        <w:t>name</w:t>
+      </w:r>
+      <w:proofErr w:type="spellEnd"/>
+      <w:r>
+        <w:t xml:space="preserve"> : naziv namirnice</w:t>
+      </w:r>
+    </w:p>
+    <w:p>
+      <w:pPr>
+        <w:rPr>
+          <w:sz w:val="20"/>
+        </w:rPr>
+      </w:pPr>
+    </w:p>
+    <w:p>
+      <w:pPr>
+        <w:rPr>
+          <w:sz w:val="20"/>
+        </w:rPr>
+      </w:pPr>
+    </w:p>
+    <w:p>
+      <w:pPr>
+        <w:rPr>
+          <w:sz w:val="20"/>
+        </w:rPr>
+      </w:pPr>
+    </w:p>
+    <w:p>
+      <w:r>
+        <w:br/>
+      </w:r>
+      <w:r>
+        <w:rPr>
+          <w:sz w:val="20"/>
+        </w:rPr>
+        <w:br/>
+      </w:r>
+      <w:r>
+        <w:rPr>
+          <w:sz w:val="20"/>
+        </w:rPr>
+        <w:br/>
+      </w:r>
+      <w:r>
+        <w:rPr>
+          <w:noProof/>
+          <w:sz w:val="32"/>
+        </w:rPr>
+        <w:drawing>
+          <wp:anchor distT="0" distB="0" distL="114300" distR="114300" simplePos="0" relativeHeight="251662336" behindDoc="1" locked="0" layoutInCell="1" allowOverlap="1" wp14:anchorId="6E07AA61" wp14:editId="372046F2">
+            <wp:simplePos x="0" y="0"/>
+            <wp:positionH relativeFrom="column">
+              <wp:posOffset>4445</wp:posOffset>
+            </wp:positionH>
+            <wp:positionV relativeFrom="paragraph">
+              <wp:posOffset>-4445</wp:posOffset>
+            </wp:positionV>
+            <wp:extent cx="2114550" cy="2137410"/>
+            <wp:effectExtent l="0" t="0" r="0" b="0"/>
+            <wp:wrapTight wrapText="bothSides">
+              <wp:wrapPolygon edited="0">
+                <wp:start x="0" y="0"/>
+                <wp:lineTo x="0" y="21369"/>
+                <wp:lineTo x="21405" y="21369"/>
+                <wp:lineTo x="21405" y="0"/>
+                <wp:lineTo x="0" y="0"/>
+              </wp:wrapPolygon>
+            </wp:wrapTight>
+            <wp:docPr id="9" name="Slika 9"/>
+            <wp:cNvGraphicFramePr>
+              <a:graphicFrameLocks xmlns:a="http://schemas.openxmlformats.org/drawingml/2006/main" noChangeAspect="1"/>
+            </wp:cNvGraphicFramePr>
+            <a:graphic xmlns:a="http://schemas.openxmlformats.org/drawingml/2006/main">
+              <a:graphicData uri="http://schemas.openxmlformats.org/drawingml/2006/picture">
+                <pic:pic xmlns:pic="http://schemas.openxmlformats.org/drawingml/2006/picture">
+                  <pic:nvPicPr>
+                    <pic:cNvPr id="0" name="Meal.jpg"/>
+                    <pic:cNvPicPr/>
+                  </pic:nvPicPr>
+                  <pic:blipFill>
+                    <a:blip r:embed="rId43">
+                      <a:extLst>
+                        <a:ext uri="{28A0092B-C50C-407E-A947-70E740481C1C}">
+                          <a14:useLocalDpi xmlns:a14="http://schemas.microsoft.com/office/drawing/2010/main" val="0"/>
+                        </a:ext>
+                      </a:extLst>
+                    </a:blip>
+                    <a:stretch>
+                      <a:fillRect/>
+                    </a:stretch>
+                  </pic:blipFill>
+                  <pic:spPr>
+                    <a:xfrm>
+                      <a:off x="0" y="0"/>
+                      <a:ext cx="2114550" cy="2137410"/>
+                    </a:xfrm>
+                    <a:prstGeom prst="rect">
+                      <a:avLst/>
+                    </a:prstGeom>
+                  </pic:spPr>
+                </pic:pic>
+              </a:graphicData>
+            </a:graphic>
+            <wp14:sizeRelH relativeFrom="page">
+              <wp14:pctWidth>0</wp14:pctWidth>
+            </wp14:sizeRelH>
+            <wp14:sizeRelV relativeFrom="page">
+              <wp14:pctHeight>0</wp14:pctHeight>
+            </wp14:sizeRelV>
+          </wp:anchor>
+        </w:drawing>
+      </w:r>
+      <w:r>
+        <w:t xml:space="preserve">- </w:t>
+      </w:r>
+      <w:proofErr w:type="spellStart"/>
+      <w:r>
+        <w:rPr>
+          <w:b/>
+        </w:rPr>
+        <w:t>id</w:t>
+      </w:r>
+      <w:proofErr w:type="spellEnd"/>
+      <w:r>
+        <w:t xml:space="preserve"> : šifra jela</w:t>
+      </w:r>
+    </w:p>
+    <w:p>
+      <w:r>
+        <w:t xml:space="preserve">- </w:t>
+      </w:r>
+      <w:proofErr w:type="spellStart"/>
+      <w:r>
+        <w:rPr>
+          <w:b/>
+        </w:rPr>
+        <w:t>categoryId</w:t>
+      </w:r>
+      <w:proofErr w:type="spellEnd"/>
+      <w:r>
+        <w:t xml:space="preserve"> : šifra pripadne kategorije jela</w:t>
+      </w:r>
+    </w:p>
+    <w:p>
+      <w:r>
+        <w:t xml:space="preserve">- </w:t>
+      </w:r>
+      <w:proofErr w:type="spellStart"/>
+      <w:r>
+        <w:rPr>
+          <w:b/>
+        </w:rPr>
+        <w:t>restaurantId</w:t>
+      </w:r>
+      <w:proofErr w:type="spellEnd"/>
+      <w:r>
+        <w:t xml:space="preserve"> : šifra restorana </w:t>
+      </w:r>
+    </w:p>
+    <w:p>
+      <w:r>
+        <w:t xml:space="preserve">- </w:t>
+      </w:r>
+      <w:proofErr w:type="spellStart"/>
+      <w:r>
+        <w:rPr>
+          <w:b/>
+        </w:rPr>
+        <w:t>name</w:t>
+      </w:r>
+      <w:proofErr w:type="spellEnd"/>
+      <w:r>
+        <w:t xml:space="preserve"> : naziv jela</w:t>
+      </w:r>
+    </w:p>
+    <w:p>
+      <w:r>
+        <w:t xml:space="preserve">- </w:t>
+      </w:r>
+      <w:proofErr w:type="spellStart"/>
+      <w:r>
+        <w:rPr>
+          <w:b/>
+        </w:rPr>
+        <w:t>price</w:t>
+      </w:r>
+      <w:proofErr w:type="spellEnd"/>
+      <w:r>
+        <w:t xml:space="preserve"> : cijena jela u HRK</w:t>
+      </w:r>
+    </w:p>
+    <w:p>
+      <w:pPr>
+        <w:rPr>
+          <w:sz w:val="20"/>
+        </w:rPr>
+      </w:pPr>
+    </w:p>
+    <w:p>
+      <w:pPr>
+        <w:rPr>
+          <w:sz w:val="20"/>
+        </w:rPr>
+      </w:pPr>
+    </w:p>
+    <w:p>
+      <w:pPr>
+        <w:rPr>
+          <w:sz w:val="20"/>
+        </w:rPr>
+      </w:pPr>
+    </w:p>
+    <w:p>
+      <w:pPr>
+        <w:rPr>
+          <w:sz w:val="20"/>
+        </w:rPr>
+      </w:pPr>
+    </w:p>
+    <w:p>
+      <w:pPr>
+        <w:rPr>
+          <w:sz w:val="20"/>
+        </w:rPr>
+      </w:pPr>
+    </w:p>
+    <w:p>
+      <w:pPr>
+        <w:rPr>
+          <w:sz w:val="20"/>
+        </w:rPr>
+      </w:pPr>
+    </w:p>
+    <w:p>
+      <w:pPr>
+        <w:rPr>
+          <w:noProof/>
+          <w:sz w:val="20"/>
+        </w:rPr>
+      </w:pPr>
+      <w:r>
+        <w:br/>
+      </w:r>
+      <w:r>
+        <w:br/>
+      </w:r>
+      <w:r>
+        <w:br/>
+      </w:r>
+      <w:r>
+        <w:t xml:space="preserve">- </w:t>
+      </w:r>
+      <w:proofErr w:type="spellStart"/>
+      <w:r>
+        <w:rPr>
+          <w:b/>
+        </w:rPr>
+        <w:t>id</w:t>
+      </w:r>
+      <w:proofErr w:type="spellEnd"/>
+      <w:r>
+        <w:t xml:space="preserve"> : </w:t>
+      </w:r>
+      <w:r>
+        <w:rPr>
+          <w:noProof/>
+        </w:rPr>
+        <w:drawing>
+          <wp:anchor distT="0" distB="0" distL="114300" distR="114300" simplePos="0" relativeHeight="251663360" behindDoc="1" locked="0" layoutInCell="1" allowOverlap="1" wp14:anchorId="1933860F" wp14:editId="68AAB11B">
+            <wp:simplePos x="0" y="0"/>
+            <wp:positionH relativeFrom="column">
+              <wp:posOffset>4445</wp:posOffset>
+            </wp:positionH>
+            <wp:positionV relativeFrom="paragraph">
+              <wp:posOffset>4445</wp:posOffset>
+            </wp:positionV>
+            <wp:extent cx="2181225" cy="1639570"/>
+            <wp:effectExtent l="0" t="0" r="0" b="0"/>
+            <wp:wrapTight wrapText="bothSides">
+              <wp:wrapPolygon edited="0">
+                <wp:start x="0" y="0"/>
+                <wp:lineTo x="0" y="21332"/>
+                <wp:lineTo x="21506" y="21332"/>
+                <wp:lineTo x="21506" y="0"/>
+                <wp:lineTo x="0" y="0"/>
+              </wp:wrapPolygon>
+            </wp:wrapTight>
+            <wp:docPr id="10" name="Slika 10"/>
+            <wp:cNvGraphicFramePr>
+              <a:graphicFrameLocks xmlns:a="http://schemas.openxmlformats.org/drawingml/2006/main" noChangeAspect="1"/>
+            </wp:cNvGraphicFramePr>
+            <a:graphic xmlns:a="http://schemas.openxmlformats.org/drawingml/2006/main">
+              <a:graphicData uri="http://schemas.openxmlformats.org/drawingml/2006/picture">
+                <pic:pic xmlns:pic="http://schemas.openxmlformats.org/drawingml/2006/picture">
+                  <pic:nvPicPr>
+                    <pic:cNvPr id="0" name="category.jpg"/>
+                    <pic:cNvPicPr/>
+                  </pic:nvPicPr>
+                  <pic:blipFill>
+                    <a:blip r:embed="rId44">
+                      <a:extLst>
+                        <a:ext uri="{28A0092B-C50C-407E-A947-70E740481C1C}">
+                          <a14:useLocalDpi xmlns:a14="http://schemas.microsoft.com/office/drawing/2010/main" val="0"/>
+                        </a:ext>
+                      </a:extLst>
+                    </a:blip>
+                    <a:stretch>
+                      <a:fillRect/>
+                    </a:stretch>
+                  </pic:blipFill>
+                  <pic:spPr>
+                    <a:xfrm>
+                      <a:off x="0" y="0"/>
+                      <a:ext cx="2181225" cy="1639570"/>
+                    </a:xfrm>
+                    <a:prstGeom prst="rect">
+                      <a:avLst/>
+                    </a:prstGeom>
+                  </pic:spPr>
+                </pic:pic>
+              </a:graphicData>
+            </a:graphic>
+            <wp14:sizeRelH relativeFrom="page">
+              <wp14:pctWidth>0</wp14:pctWidth>
+            </wp14:sizeRelH>
+            <wp14:sizeRelV relativeFrom="page">
+              <wp14:pctHeight>0</wp14:pctHeight>
+            </wp14:sizeRelV>
+          </wp:anchor>
+        </w:drawing>
+      </w:r>
+      <w:r>
+        <w:rPr>
+          <w:noProof/>
+        </w:rPr>
+        <w:t>šifra kategorije jela</w:t>
+      </w:r>
+      <w:r>
+        <w:rPr>
+          <w:noProof/>
+        </w:rPr>
+        <w:br/>
+        <w:t xml:space="preserve">- </w:t>
+      </w:r>
+      <w:r>
+        <w:rPr>
+          <w:b/>
+          <w:noProof/>
+        </w:rPr>
+        <w:t>type</w:t>
+      </w:r>
+      <w:r>
+        <w:rPr>
+          <w:noProof/>
+        </w:rPr>
+        <w:t xml:space="preserve"> : tip kategorije (aktivna ili ne)</w:t>
+      </w:r>
+      <w:r>
+        <w:rPr>
+          <w:noProof/>
+        </w:rPr>
+        <w:br/>
+        <w:t xml:space="preserve">- </w:t>
+      </w:r>
+      <w:r>
+        <w:rPr>
+          <w:b/>
+          <w:noProof/>
+        </w:rPr>
+        <w:t>name</w:t>
+      </w:r>
+      <w:r>
+        <w:rPr>
+          <w:noProof/>
+        </w:rPr>
+        <w:t xml:space="preserve"> : naziv kategorije</w:t>
+      </w:r>
+    </w:p>
+    <w:p>
+      <w:pPr>
+        <w:rPr>
+          <w:noProof/>
+          <w:sz w:val="20"/>
+        </w:rPr>
+      </w:pPr>
+    </w:p>
+    <w:p>
+      <w:pPr>
+        <w:rPr>
+          <w:noProof/>
+          <w:sz w:val="20"/>
+        </w:rPr>
+      </w:pPr>
+    </w:p>
+    <w:p>
+      <w:pPr>
+        <w:rPr>
+          <w:noProof/>
+          <w:sz w:val="20"/>
+        </w:rPr>
+      </w:pPr>
+    </w:p>
+    <w:p>
+      <w:pPr>
+        <w:rPr>
+          <w:noProof/>
+          <w:sz w:val="20"/>
+        </w:rPr>
+      </w:pPr>
+    </w:p>
+    <w:p>
+      <w:r>
+        <w:rPr>
+          <w:sz w:val="20"/>
+        </w:rPr>
+        <w:br/>
+      </w:r>
+      <w:r>
+        <w:rPr>
+          <w:sz w:val="20"/>
+        </w:rPr>
+        <w:br/>
+      </w:r>
+      <w:r>
+        <w:rPr>
+          <w:sz w:val="20"/>
+        </w:rPr>
+        <w:br/>
+      </w:r>
+      <w:r>
+        <w:t xml:space="preserve">- </w:t>
+      </w:r>
+      <w:proofErr w:type="spellStart"/>
+      <w:r>
+        <w:rPr>
+          <w:b/>
+        </w:rPr>
+        <w:t>id</w:t>
+      </w:r>
+      <w:proofErr w:type="spellEnd"/>
+      <w:r>
+        <w:t xml:space="preserve"> : </w:t>
+      </w:r>
+      <w:r>
+        <w:rPr>
+          <w:noProof/>
+          <w:sz w:val="32"/>
+        </w:rPr>
+        <w:drawing>
+          <wp:anchor distT="0" distB="0" distL="114300" distR="114300" simplePos="0" relativeHeight="251664384" behindDoc="1" locked="0" layoutInCell="1" allowOverlap="1" wp14:anchorId="3673E73E" wp14:editId="177B094C">
+            <wp:simplePos x="0" y="0"/>
+            <wp:positionH relativeFrom="column">
+              <wp:posOffset>4445</wp:posOffset>
+            </wp:positionH>
+            <wp:positionV relativeFrom="paragraph">
+              <wp:posOffset>-4445</wp:posOffset>
+            </wp:positionV>
+            <wp:extent cx="2181225" cy="1527175"/>
+            <wp:effectExtent l="0" t="0" r="0" b="0"/>
+            <wp:wrapTight wrapText="bothSides">
+              <wp:wrapPolygon edited="0">
+                <wp:start x="0" y="0"/>
+                <wp:lineTo x="0" y="21286"/>
+                <wp:lineTo x="21506" y="21286"/>
+                <wp:lineTo x="21506" y="0"/>
+                <wp:lineTo x="0" y="0"/>
+              </wp:wrapPolygon>
+            </wp:wrapTight>
+            <wp:docPr id="11" name="Slika 11"/>
+            <wp:cNvGraphicFramePr>
+              <a:graphicFrameLocks xmlns:a="http://schemas.openxmlformats.org/drawingml/2006/main" noChangeAspect="1"/>
+            </wp:cNvGraphicFramePr>
+            <a:graphic xmlns:a="http://schemas.openxmlformats.org/drawingml/2006/main">
+              <a:graphicData uri="http://schemas.openxmlformats.org/drawingml/2006/picture">
+                <pic:pic xmlns:pic="http://schemas.openxmlformats.org/drawingml/2006/picture">
+                  <pic:nvPicPr>
+                    <pic:cNvPr id="0" name="Images.jpg"/>
+                    <pic:cNvPicPr/>
+                  </pic:nvPicPr>
+                  <pic:blipFill>
+                    <a:blip r:embed="rId45">
+                      <a:extLst>
+                        <a:ext uri="{28A0092B-C50C-407E-A947-70E740481C1C}">
+                          <a14:useLocalDpi xmlns:a14="http://schemas.microsoft.com/office/drawing/2010/main" val="0"/>
+                        </a:ext>
+                      </a:extLst>
+                    </a:blip>
+                    <a:stretch>
+                      <a:fillRect/>
+                    </a:stretch>
+                  </pic:blipFill>
+                  <pic:spPr>
+                    <a:xfrm>
+                      <a:off x="0" y="0"/>
+                      <a:ext cx="2181225" cy="1527175"/>
+                    </a:xfrm>
+                    <a:prstGeom prst="rect">
+                      <a:avLst/>
+                    </a:prstGeom>
+                  </pic:spPr>
+                </pic:pic>
+              </a:graphicData>
+            </a:graphic>
+            <wp14:sizeRelH relativeFrom="page">
+              <wp14:pctWidth>0</wp14:pctWidth>
+            </wp14:sizeRelH>
+            <wp14:sizeRelV relativeFrom="page">
+              <wp14:pctHeight>0</wp14:pctHeight>
+            </wp14:sizeRelV>
+          </wp:anchor>
+        </w:drawing>
+      </w:r>
+      <w:r>
+        <w:t>šifra slike</w:t>
+      </w:r>
+      <w:r>
+        <w:br/>
+        <w:t xml:space="preserve">- </w:t>
+      </w:r>
+      <w:proofErr w:type="spellStart"/>
+      <w:r>
+        <w:rPr>
+          <w:b/>
+        </w:rPr>
+        <w:t>owner</w:t>
+      </w:r>
+      <w:proofErr w:type="spellEnd"/>
+      <w:r>
+        <w:t xml:space="preserve"> : šifra korisnika koji je postavio sliku</w:t>
+      </w:r>
+      <w:r>
+        <w:br/>
+        <w:t xml:space="preserve">- </w:t>
+      </w:r>
+      <w:proofErr w:type="spellStart"/>
+      <w:r>
+        <w:rPr>
+          <w:b/>
+        </w:rPr>
+        <w:t>url</w:t>
+      </w:r>
+      <w:proofErr w:type="spellEnd"/>
+      <w:r>
+        <w:t xml:space="preserve"> : fizički put do slike</w:t>
+      </w:r>
+    </w:p>
+    <w:p>
+      <w:pPr>
+        <w:rPr>
+          <w:sz w:val="20"/>
+        </w:rPr>
+      </w:pPr>
+    </w:p>
+    <w:p>
+      <w:pPr>
+        <w:rPr>
+          <w:sz w:val="20"/>
+        </w:rPr>
+      </w:pPr>
+    </w:p>
+    <w:p>
+      <w:pPr>
+        <w:rPr>
+          <w:sz w:val="20"/>
+        </w:rPr>
+      </w:pPr>
+    </w:p>
+    <w:p>
+      <w:pPr>
+        <w:rPr>
+          <w:sz w:val="20"/>
+        </w:rPr>
+      </w:pPr>
+    </w:p>
+    <w:p>
+      <w:r>
+        <w:br/>
+      </w:r>
+      <w:r>
+        <w:rPr>
+          <w:sz w:val="20"/>
+        </w:rPr>
+        <w:br/>
+      </w:r>
+      <w:r>
+        <w:rPr>
+          <w:sz w:val="20"/>
+        </w:rPr>
+        <w:br/>
+      </w:r>
+      <w:r>
+        <w:t xml:space="preserve">- </w:t>
+      </w:r>
+      <w:proofErr w:type="spellStart"/>
+      <w:r>
+        <w:rPr>
+          <w:b/>
+        </w:rPr>
+        <w:t>restaurantId</w:t>
+      </w:r>
+      <w:proofErr w:type="spellEnd"/>
+      <w:r>
+        <w:t xml:space="preserve"> : šifra restorana</w:t>
+      </w:r>
+      <w:r>
+        <w:br/>
+        <w:t xml:space="preserve">- </w:t>
+      </w:r>
+      <w:proofErr w:type="spellStart"/>
+      <w:r>
+        <w:rPr>
+          <w:b/>
+        </w:rPr>
+        <w:t>seatingNumber</w:t>
+      </w:r>
+      <w:proofErr w:type="spellEnd"/>
+      <w:r>
+        <w:t xml:space="preserve"> : veličina sjedeće pozicije (1 sjedeće mjesto, 2 sjedeća mjesta, itd.)</w:t>
+      </w:r>
+      <w:r>
+        <w:br/>
+        <w:t xml:space="preserve">- </w:t>
+      </w:r>
+      <w:proofErr w:type="spellStart"/>
+      <w:r>
+        <w:rPr>
+          <w:b/>
+        </w:rPr>
+        <w:t>amount</w:t>
+      </w:r>
+      <w:proofErr w:type="spellEnd"/>
+      <w:r>
+        <w:t xml:space="preserve"> : količina pripadajućih </w:t>
+      </w:r>
+      <w:r>
+        <w:rPr>
+          <w:noProof/>
+          <w:sz w:val="32"/>
+        </w:rPr>
+        <w:drawing>
+          <wp:anchor distT="0" distB="0" distL="114300" distR="114300" simplePos="0" relativeHeight="251665408" behindDoc="1" locked="0" layoutInCell="1" allowOverlap="1" wp14:anchorId="52ACFA9B" wp14:editId="5116F43C">
+            <wp:simplePos x="0" y="0"/>
+            <wp:positionH relativeFrom="column">
+              <wp:posOffset>4445</wp:posOffset>
+            </wp:positionH>
+            <wp:positionV relativeFrom="paragraph">
+              <wp:posOffset>1905</wp:posOffset>
+            </wp:positionV>
+            <wp:extent cx="2181225" cy="1527175"/>
+            <wp:effectExtent l="0" t="0" r="0" b="0"/>
+            <wp:wrapTight wrapText="bothSides">
+              <wp:wrapPolygon edited="0">
+                <wp:start x="0" y="0"/>
+                <wp:lineTo x="0" y="21286"/>
+                <wp:lineTo x="21506" y="21286"/>
+                <wp:lineTo x="21506" y="0"/>
+                <wp:lineTo x="0" y="0"/>
+              </wp:wrapPolygon>
+            </wp:wrapTight>
+            <wp:docPr id="12" name="Slika 12"/>
+            <wp:cNvGraphicFramePr>
+              <a:graphicFrameLocks xmlns:a="http://schemas.openxmlformats.org/drawingml/2006/main" noChangeAspect="1"/>
+            </wp:cNvGraphicFramePr>
+            <a:graphic xmlns:a="http://schemas.openxmlformats.org/drawingml/2006/main">
+              <a:graphicData uri="http://schemas.openxmlformats.org/drawingml/2006/picture">
+                <pic:pic xmlns:pic="http://schemas.openxmlformats.org/drawingml/2006/picture">
+                  <pic:nvPicPr>
+                    <pic:cNvPr id="0" name="capacity.jpg"/>
+                    <pic:cNvPicPr/>
+                  </pic:nvPicPr>
+                  <pic:blipFill>
+                    <a:blip r:embed="rId46">
+                      <a:extLst>
+                        <a:ext uri="{28A0092B-C50C-407E-A947-70E740481C1C}">
+                          <a14:useLocalDpi xmlns:a14="http://schemas.microsoft.com/office/drawing/2010/main" val="0"/>
+                        </a:ext>
+                      </a:extLst>
+                    </a:blip>
+                    <a:stretch>
+                      <a:fillRect/>
+                    </a:stretch>
+                  </pic:blipFill>
+                  <pic:spPr>
+                    <a:xfrm>
+                      <a:off x="0" y="0"/>
+                      <a:ext cx="2181225" cy="1527175"/>
+                    </a:xfrm>
+                    <a:prstGeom prst="rect">
+                      <a:avLst/>
+                    </a:prstGeom>
+                  </pic:spPr>
+                </pic:pic>
+              </a:graphicData>
+            </a:graphic>
+            <wp14:sizeRelH relativeFrom="page">
+              <wp14:pctWidth>0</wp14:pctWidth>
+            </wp14:sizeRelH>
+            <wp14:sizeRelV relativeFrom="page">
+              <wp14:pctHeight>0</wp14:pctHeight>
+            </wp14:sizeRelV>
+          </wp:anchor>
+        </w:drawing>
+      </w:r>
+      <w:r>
+        <w:t>sjedećih pozicija</w:t>
+      </w:r>
+    </w:p>
+    <w:p>
+      <w:pPr>
+        <w:rPr>
+          <w:sz w:val="20"/>
+        </w:rPr>
+      </w:pPr>
+    </w:p>
+    <w:p>
+      <w:pPr>
+        <w:rPr>
+          <w:sz w:val="20"/>
+        </w:rPr>
+      </w:pPr>
+    </w:p>
+    <w:p>
+      <w:pPr>
+        <w:rPr>
+          <w:sz w:val="20"/>
+        </w:rPr>
+      </w:pPr>
+    </w:p>
+    <w:p>
+      <w:r>
+        <w:br/>
+      </w:r>
+      <w:r>
+        <w:br/>
+      </w:r>
+      <w:r>
+        <w:br/>
+      </w:r>
+      <w:r>
+        <w:rPr>
+          <w:noProof/>
+          <w:sz w:val="32"/>
+        </w:rPr>
+        <w:drawing>
+          <wp:anchor distT="0" distB="0" distL="114300" distR="114300" simplePos="0" relativeHeight="251666432" behindDoc="1" locked="0" layoutInCell="1" allowOverlap="1" wp14:anchorId="78A47929" wp14:editId="58C91227">
+            <wp:simplePos x="0" y="0"/>
+            <wp:positionH relativeFrom="column">
+              <wp:posOffset>4445</wp:posOffset>
+            </wp:positionH>
+            <wp:positionV relativeFrom="paragraph">
+              <wp:posOffset>4445</wp:posOffset>
+            </wp:positionV>
+            <wp:extent cx="2188845" cy="2552700"/>
+            <wp:effectExtent l="0" t="0" r="0" b="0"/>
+            <wp:wrapTight wrapText="bothSides">
+              <wp:wrapPolygon edited="0">
+                <wp:start x="0" y="0"/>
+                <wp:lineTo x="0" y="21439"/>
+                <wp:lineTo x="21431" y="21439"/>
+                <wp:lineTo x="21431" y="0"/>
+                <wp:lineTo x="0" y="0"/>
+              </wp:wrapPolygon>
+            </wp:wrapTight>
+            <wp:docPr id="13" name="Slika 13"/>
+            <wp:cNvGraphicFramePr>
+              <a:graphicFrameLocks xmlns:a="http://schemas.openxmlformats.org/drawingml/2006/main" noChangeAspect="1"/>
+            </wp:cNvGraphicFramePr>
+            <a:graphic xmlns:a="http://schemas.openxmlformats.org/drawingml/2006/main">
+              <a:graphicData uri="http://schemas.openxmlformats.org/drawingml/2006/picture">
+                <pic:pic xmlns:pic="http://schemas.openxmlformats.org/drawingml/2006/picture">
+                  <pic:nvPicPr>
+                    <pic:cNvPr id="0" name="reservation.jpg"/>
+                    <pic:cNvPicPr/>
+                  </pic:nvPicPr>
+                  <pic:blipFill>
+                    <a:blip r:embed="rId47">
+                      <a:extLst>
+                        <a:ext uri="{28A0092B-C50C-407E-A947-70E740481C1C}">
+                          <a14:useLocalDpi xmlns:a14="http://schemas.microsoft.com/office/drawing/2010/main" val="0"/>
+                        </a:ext>
+                      </a:extLst>
+                    </a:blip>
+                    <a:stretch>
+                      <a:fillRect/>
+                    </a:stretch>
+                  </pic:blipFill>
+                  <pic:spPr>
+                    <a:xfrm>
+                      <a:off x="0" y="0"/>
+                      <a:ext cx="2188845" cy="2552700"/>
+                    </a:xfrm>
+                    <a:prstGeom prst="rect">
+                      <a:avLst/>
+                    </a:prstGeom>
+                  </pic:spPr>
+                </pic:pic>
+              </a:graphicData>
+            </a:graphic>
+            <wp14:sizeRelH relativeFrom="page">
+              <wp14:pctWidth>0</wp14:pctWidth>
+            </wp14:sizeRelH>
+            <wp14:sizeRelV relativeFrom="page">
+              <wp14:pctHeight>0</wp14:pctHeight>
+            </wp14:sizeRelV>
+          </wp:anchor>
+        </w:drawing>
+      </w:r>
+      <w:r>
+        <w:t xml:space="preserve">- </w:t>
+      </w:r>
+      <w:proofErr w:type="spellStart"/>
+      <w:r>
+        <w:rPr>
+          <w:b/>
+        </w:rPr>
+        <w:t>id</w:t>
+      </w:r>
+      <w:proofErr w:type="spellEnd"/>
+      <w:r>
+        <w:t xml:space="preserve"> : šifra rezervacije</w:t>
+      </w:r>
+      <w:r>
+        <w:br/>
+        <w:t xml:space="preserve">- </w:t>
+      </w:r>
+      <w:proofErr w:type="spellStart"/>
+      <w:r>
+        <w:rPr>
+          <w:b/>
+        </w:rPr>
+        <w:t>userId</w:t>
+      </w:r>
+      <w:proofErr w:type="spellEnd"/>
+      <w:r>
+        <w:t xml:space="preserve"> : šifra korisnika koji je postavio rezervaciju</w:t>
+      </w:r>
+      <w:r>
+        <w:br/>
+        <w:t xml:space="preserve">- </w:t>
+      </w:r>
+      <w:proofErr w:type="spellStart"/>
+      <w:r>
+        <w:rPr>
+          <w:b/>
+        </w:rPr>
+        <w:t>restaurantId</w:t>
+      </w:r>
+      <w:proofErr w:type="spellEnd"/>
+      <w:r>
+        <w:t xml:space="preserve"> : šifra restorana u kojem je postavljena rezervacija</w:t>
+      </w:r>
+      <w:r>
+        <w:br/>
+        <w:t xml:space="preserve">- </w:t>
+      </w:r>
+      <w:proofErr w:type="spellStart"/>
+      <w:r>
+        <w:rPr>
+          <w:b/>
+        </w:rPr>
+        <w:t>barcode</w:t>
+      </w:r>
+      <w:proofErr w:type="spellEnd"/>
+      <w:r>
+        <w:t xml:space="preserve"> : bar kod narudžbe</w:t>
+      </w:r>
+      <w:r>
+        <w:br/>
+        <w:t xml:space="preserve">- </w:t>
+      </w:r>
+      <w:proofErr w:type="spellStart"/>
+      <w:r>
+        <w:rPr>
+          <w:b/>
+        </w:rPr>
+        <w:t>timestamp</w:t>
+      </w:r>
+      <w:proofErr w:type="spellEnd"/>
+      <w:r>
+        <w:t xml:space="preserve"> : vrijeme rezervacije</w:t>
+      </w:r>
+      <w:r>
+        <w:br/>
+        <w:t xml:space="preserve">- </w:t>
+      </w:r>
+      <w:r>
+        <w:rPr>
+          <w:b/>
+        </w:rPr>
+        <w:t>status</w:t>
+      </w:r>
+      <w:r>
+        <w:t xml:space="preserve"> : status rezervacije (u toku, plaćeno, otkazano)</w:t>
+      </w:r>
+    </w:p>
+    <w:p>
+      <w:pPr>
+        <w:rPr>
+          <w:sz w:val="20"/>
+        </w:rPr>
+      </w:pPr>
+    </w:p>
+    <w:p>
+      <w:pPr>
+        <w:rPr>
+          <w:sz w:val="20"/>
+        </w:rPr>
+      </w:pPr>
+    </w:p>
+    <w:p>
+      <w:pPr>
+        <w:rPr>
+          <w:sz w:val="20"/>
+        </w:rPr>
+      </w:pPr>
+    </w:p>
+    <w:p>
+      <w:pPr>
+        <w:rPr>
+          <w:sz w:val="20"/>
+        </w:rPr>
+      </w:pPr>
+    </w:p>
+    <w:p>
+      <w:pPr>
+        <w:rPr>
+          <w:sz w:val="20"/>
+        </w:rPr>
+      </w:pPr>
+    </w:p>
+    <w:p>
+      <w:pPr>
+        <w:rPr>
+          <w:sz w:val="20"/>
+        </w:rPr>
+      </w:pPr>
+    </w:p>
+    <w:p>
+      <w:pPr>
+        <w:rPr>
+          <w:sz w:val="20"/>
+        </w:rPr>
+      </w:pPr>
+    </w:p>
+    <w:p>
+      <w:pPr>
+        <w:rPr>
+          <w:sz w:val="20"/>
+        </w:rPr>
+      </w:pPr>
+    </w:p>
+    <w:p>
+      <w:pPr>
+        <w:rPr>
+          <w:noProof/>
+        </w:rPr>
+      </w:pPr>
+      <w:r>
+        <w:rPr>
+          <w:noProof/>
+        </w:rPr>
+        <w:br w:type="page"/>
+      </w:r>
+    </w:p>
+    <w:p>
+      <w:r>
+        <w:rPr>
+          <w:noProof/>
+        </w:rPr>
+        <w:lastRenderedPageBreak/>
+        <w:drawing>
+          <wp:anchor distT="0" distB="0" distL="114300" distR="114300" simplePos="0" relativeHeight="251665919" behindDoc="1" locked="0" layoutInCell="1" allowOverlap="1" wp14:anchorId="4653C57D" wp14:editId="16CC1B63">
+            <wp:simplePos x="0" y="0"/>
+            <wp:positionH relativeFrom="column">
+              <wp:posOffset>-14605</wp:posOffset>
+            </wp:positionH>
+            <wp:positionV relativeFrom="paragraph">
+              <wp:posOffset>156845</wp:posOffset>
+            </wp:positionV>
+            <wp:extent cx="2241550" cy="1685925"/>
+            <wp:effectExtent l="0" t="0" r="0" b="0"/>
+            <wp:wrapTight wrapText="bothSides">
+              <wp:wrapPolygon edited="0">
+                <wp:start x="0" y="0"/>
+                <wp:lineTo x="0" y="21478"/>
+                <wp:lineTo x="21478" y="21478"/>
+                <wp:lineTo x="21478" y="0"/>
+                <wp:lineTo x="0" y="0"/>
+              </wp:wrapPolygon>
+            </wp:wrapTight>
+            <wp:docPr id="14" name="Slika 14"/>
+            <wp:cNvGraphicFramePr>
+              <a:graphicFrameLocks xmlns:a="http://schemas.openxmlformats.org/drawingml/2006/main" noChangeAspect="1"/>
+            </wp:cNvGraphicFramePr>
+            <a:graphic xmlns:a="http://schemas.openxmlformats.org/drawingml/2006/main">
+              <a:graphicData uri="http://schemas.openxmlformats.org/drawingml/2006/picture">
+                <pic:pic xmlns:pic="http://schemas.openxmlformats.org/drawingml/2006/picture">
+                  <pic:nvPicPr>
+                    <pic:cNvPr id="0" name="reservationSeats.jpg"/>
+                    <pic:cNvPicPr/>
+                  </pic:nvPicPr>
+                  <pic:blipFill>
+                    <a:blip r:embed="rId48">
+                      <a:extLst>
+                        <a:ext uri="{28A0092B-C50C-407E-A947-70E740481C1C}">
+                          <a14:useLocalDpi xmlns:a14="http://schemas.microsoft.com/office/drawing/2010/main" val="0"/>
+                        </a:ext>
+                      </a:extLst>
+                    </a:blip>
+                    <a:stretch>
+                      <a:fillRect/>
+                    </a:stretch>
+                  </pic:blipFill>
+                  <pic:spPr>
+                    <a:xfrm>
+                      <a:off x="0" y="0"/>
+                      <a:ext cx="2241550" cy="1685925"/>
+                    </a:xfrm>
+                    <a:prstGeom prst="rect">
+                      <a:avLst/>
+                    </a:prstGeom>
+                  </pic:spPr>
+                </pic:pic>
+              </a:graphicData>
+            </a:graphic>
+            <wp14:sizeRelH relativeFrom="page">
+              <wp14:pctWidth>0</wp14:pctWidth>
+            </wp14:sizeRelH>
+            <wp14:sizeRelV relativeFrom="page">
+              <wp14:pctHeight>0</wp14:pctHeight>
+            </wp14:sizeRelV>
+          </wp:anchor>
+        </w:drawing>
+      </w:r>
+    </w:p>
+    <w:p>
+      <w:pPr>
+        <w:rPr>
+          <w:sz w:val="20"/>
+        </w:rPr>
+      </w:pPr>
+      <w:r>
+        <w:br/>
+      </w:r>
+      <w:r>
+        <w:br/>
+      </w:r>
+      <w:r>
+        <w:t xml:space="preserve">- </w:t>
+      </w:r>
+      <w:proofErr w:type="spellStart"/>
+      <w:r>
+        <w:rPr>
+          <w:b/>
+        </w:rPr>
+        <w:t>reservationId</w:t>
+      </w:r>
+      <w:proofErr w:type="spellEnd"/>
+      <w:r>
+        <w:t xml:space="preserve"> : šifra rezervacije</w:t>
+      </w:r>
+      <w:r>
+        <w:br/>
+        <w:t xml:space="preserve">- </w:t>
+      </w:r>
+      <w:proofErr w:type="spellStart"/>
+      <w:r>
+        <w:rPr>
+          <w:b/>
+        </w:rPr>
+        <w:t>seatingNumber</w:t>
+      </w:r>
+      <w:proofErr w:type="spellEnd"/>
+      <w:r>
+        <w:t xml:space="preserve"> : veličina sjedeće pozicije</w:t>
+      </w:r>
+      <w:r>
+        <w:br/>
+        <w:t xml:space="preserve">- </w:t>
+      </w:r>
+      <w:proofErr w:type="spellStart"/>
+      <w:r>
+        <w:rPr>
+          <w:b/>
+        </w:rPr>
+        <w:t>amount</w:t>
+      </w:r>
+      <w:proofErr w:type="spellEnd"/>
+      <w:r>
+        <w:t xml:space="preserve"> : količina sjedećih pozicija</w:t>
+      </w:r>
+      <w:r>
+        <w:rPr>
+          <w:sz w:val="20"/>
+        </w:rPr>
+        <w:br/>
+      </w:r>
+    </w:p>
+    <w:p>
+      <w:pPr>
+        <w:rPr>
+          <w:sz w:val="20"/>
+        </w:rPr>
+      </w:pPr>
+    </w:p>
+    <w:p>
+      <w:pPr>
+        <w:rPr>
+          <w:sz w:val="20"/>
+        </w:rPr>
+      </w:pPr>
+    </w:p>
+    <w:p>
+      <w:pPr>
+        <w:rPr>
+          <w:sz w:val="20"/>
+        </w:rPr>
+      </w:pPr>
+    </w:p>
+    <w:p>
+      <w:pPr>
+        <w:rPr>
+          <w:sz w:val="20"/>
+        </w:rPr>
+      </w:pPr>
+    </w:p>
+    <w:p>
+      <w:r>
+        <w:br/>
+      </w:r>
+      <w:r>
+        <w:br/>
+      </w:r>
+      <w:r>
+        <w:br/>
+      </w:r>
+      <w:r>
+        <w:rPr>
+          <w:noProof/>
+          <w:sz w:val="32"/>
+        </w:rPr>
+        <w:drawing>
+          <wp:anchor distT="0" distB="0" distL="114300" distR="114300" simplePos="0" relativeHeight="251667456" behindDoc="1" locked="0" layoutInCell="1" allowOverlap="1" wp14:anchorId="4BC710DD" wp14:editId="2EDEBB17">
+            <wp:simplePos x="0" y="0"/>
+            <wp:positionH relativeFrom="column">
+              <wp:posOffset>4445</wp:posOffset>
+            </wp:positionH>
+            <wp:positionV relativeFrom="paragraph">
+              <wp:posOffset>2540</wp:posOffset>
+            </wp:positionV>
+            <wp:extent cx="2219325" cy="2038350"/>
+            <wp:effectExtent l="0" t="0" r="0" b="0"/>
+            <wp:wrapTight wrapText="bothSides">
+              <wp:wrapPolygon edited="0">
+                <wp:start x="0" y="0"/>
+                <wp:lineTo x="0" y="21398"/>
+                <wp:lineTo x="21507" y="21398"/>
+                <wp:lineTo x="21507" y="0"/>
+                <wp:lineTo x="0" y="0"/>
+              </wp:wrapPolygon>
+            </wp:wrapTight>
+            <wp:docPr id="15" name="Slika 15"/>
+            <wp:cNvGraphicFramePr>
+              <a:graphicFrameLocks xmlns:a="http://schemas.openxmlformats.org/drawingml/2006/main" noChangeAspect="1"/>
+            </wp:cNvGraphicFramePr>
+            <a:graphic xmlns:a="http://schemas.openxmlformats.org/drawingml/2006/main">
+              <a:graphicData uri="http://schemas.openxmlformats.org/drawingml/2006/picture">
+                <pic:pic xmlns:pic="http://schemas.openxmlformats.org/drawingml/2006/picture">
+                  <pic:nvPicPr>
+                    <pic:cNvPr id="0" name="reservationMenu.jpg"/>
+                    <pic:cNvPicPr/>
+                  </pic:nvPicPr>
+                  <pic:blipFill>
+                    <a:blip r:embed="rId49">
+                      <a:extLst>
+                        <a:ext uri="{28A0092B-C50C-407E-A947-70E740481C1C}">
+                          <a14:useLocalDpi xmlns:a14="http://schemas.microsoft.com/office/drawing/2010/main" val="0"/>
+                        </a:ext>
+                      </a:extLst>
+                    </a:blip>
+                    <a:stretch>
+                      <a:fillRect/>
+                    </a:stretch>
+                  </pic:blipFill>
+                  <pic:spPr>
+                    <a:xfrm>
+                      <a:off x="0" y="0"/>
+                      <a:ext cx="2219325" cy="2038350"/>
+                    </a:xfrm>
+                    <a:prstGeom prst="rect">
+                      <a:avLst/>
+                    </a:prstGeom>
+                  </pic:spPr>
+                </pic:pic>
+              </a:graphicData>
+            </a:graphic>
+            <wp14:sizeRelH relativeFrom="page">
+              <wp14:pctWidth>0</wp14:pctWidth>
+            </wp14:sizeRelH>
+            <wp14:sizeRelV relativeFrom="page">
+              <wp14:pctHeight>0</wp14:pctHeight>
+            </wp14:sizeRelV>
+          </wp:anchor>
+        </w:drawing>
+      </w:r>
+      <w:r>
+        <w:t xml:space="preserve">- </w:t>
+      </w:r>
+      <w:proofErr w:type="spellStart"/>
+      <w:r>
+        <w:rPr>
+          <w:b/>
+        </w:rPr>
+        <w:t>mealId</w:t>
+      </w:r>
+      <w:proofErr w:type="spellEnd"/>
+      <w:r>
+        <w:t xml:space="preserve"> : šifra jela</w:t>
+      </w:r>
+      <w:r>
+        <w:br/>
+        <w:t xml:space="preserve">- </w:t>
+      </w:r>
+      <w:proofErr w:type="spellStart"/>
+      <w:r>
+        <w:rPr>
+          <w:b/>
+        </w:rPr>
+        <w:t>reservationId</w:t>
+      </w:r>
+      <w:proofErr w:type="spellEnd"/>
+      <w:r>
+        <w:t xml:space="preserve"> : šifra rezervacije</w:t>
+      </w:r>
+      <w:r>
+        <w:br/>
+        <w:t xml:space="preserve">- </w:t>
+      </w:r>
+      <w:proofErr w:type="spellStart"/>
+      <w:r>
+        <w:rPr>
+          <w:b/>
+        </w:rPr>
+        <w:t>amount</w:t>
+      </w:r>
+      <w:proofErr w:type="spellEnd"/>
+      <w:r>
+        <w:t xml:space="preserve"> : količina jela</w:t>
+      </w:r>
+      <w:r>
+        <w:br/>
+        <w:t xml:space="preserve">- </w:t>
+      </w:r>
+      <w:proofErr w:type="spellStart"/>
+      <w:r>
+        <w:rPr>
+          <w:b/>
+        </w:rPr>
+        <w:t>price</w:t>
+      </w:r>
+      <w:proofErr w:type="spellEnd"/>
+      <w:r>
+        <w:t xml:space="preserve"> : cijena jela u trenutku postavljanja rezervacije</w:t>
+      </w:r>
+    </w:p>
+    <w:p>
+      <w:pPr>
+        <w:rPr>
+          <w:sz w:val="20"/>
+        </w:rPr>
+      </w:pPr>
+    </w:p>
+    <w:p>
+      <w:pPr>
+        <w:rPr>
+          <w:sz w:val="20"/>
+        </w:rPr>
+      </w:pPr>
+    </w:p>
+    <w:p>
+      <w:pPr>
+        <w:rPr>
+          <w:sz w:val="20"/>
+        </w:rPr>
+      </w:pPr>
+    </w:p>
+    <w:p>
+      <w:pPr>
+        <w:rPr>
+          <w:sz w:val="20"/>
+        </w:rPr>
+      </w:pPr>
+    </w:p>
+    <w:p>
+      <w:pPr>
+        <w:rPr>
+          <w:sz w:val="20"/>
+        </w:rPr>
+      </w:pPr>
+    </w:p>
+    <w:p>
+      <w:r>
+        <w:br/>
+      </w:r>
+      <w:r>
+        <w:br/>
+      </w:r>
+      <w:r>
+        <w:br/>
+      </w:r>
+      <w:r>
+        <w:rPr>
+          <w:noProof/>
+          <w:sz w:val="32"/>
+        </w:rPr>
+        <w:drawing>
+          <wp:anchor distT="0" distB="0" distL="114300" distR="114300" simplePos="0" relativeHeight="251668480" behindDoc="1" locked="0" layoutInCell="1" allowOverlap="1" wp14:anchorId="572A8C22" wp14:editId="164EE499">
+            <wp:simplePos x="0" y="0"/>
+            <wp:positionH relativeFrom="column">
+              <wp:posOffset>4445</wp:posOffset>
+            </wp:positionH>
+            <wp:positionV relativeFrom="paragraph">
+              <wp:posOffset>1270</wp:posOffset>
+            </wp:positionV>
+            <wp:extent cx="2219325" cy="1898650"/>
+            <wp:effectExtent l="0" t="0" r="0" b="0"/>
+            <wp:wrapTight wrapText="bothSides">
+              <wp:wrapPolygon edited="0">
+                <wp:start x="0" y="0"/>
+                <wp:lineTo x="0" y="21456"/>
+                <wp:lineTo x="21507" y="21456"/>
+                <wp:lineTo x="21507" y="0"/>
+                <wp:lineTo x="0" y="0"/>
+              </wp:wrapPolygon>
+            </wp:wrapTight>
+            <wp:docPr id="16" name="Slika 16"/>
+            <wp:cNvGraphicFramePr>
+              <a:graphicFrameLocks xmlns:a="http://schemas.openxmlformats.org/drawingml/2006/main" noChangeAspect="1"/>
+            </wp:cNvGraphicFramePr>
+            <a:graphic xmlns:a="http://schemas.openxmlformats.org/drawingml/2006/main">
+              <a:graphicData uri="http://schemas.openxmlformats.org/drawingml/2006/picture">
+                <pic:pic xmlns:pic="http://schemas.openxmlformats.org/drawingml/2006/picture">
+                  <pic:nvPicPr>
+                    <pic:cNvPr id="0" name="mealConsistsOf.jpg"/>
+                    <pic:cNvPicPr/>
+                  </pic:nvPicPr>
+                  <pic:blipFill>
+                    <a:blip r:embed="rId50">
+                      <a:extLst>
+                        <a:ext uri="{28A0092B-C50C-407E-A947-70E740481C1C}">
+                          <a14:useLocalDpi xmlns:a14="http://schemas.microsoft.com/office/drawing/2010/main" val="0"/>
+                        </a:ext>
+                      </a:extLst>
+                    </a:blip>
+                    <a:stretch>
+                      <a:fillRect/>
+                    </a:stretch>
+                  </pic:blipFill>
+                  <pic:spPr>
+                    <a:xfrm>
+                      <a:off x="0" y="0"/>
+                      <a:ext cx="2219325" cy="1898650"/>
+                    </a:xfrm>
+                    <a:prstGeom prst="rect">
+                      <a:avLst/>
+                    </a:prstGeom>
+                  </pic:spPr>
+                </pic:pic>
+              </a:graphicData>
+            </a:graphic>
+            <wp14:sizeRelH relativeFrom="page">
+              <wp14:pctWidth>0</wp14:pctWidth>
+            </wp14:sizeRelH>
+            <wp14:sizeRelV relativeFrom="page">
+              <wp14:pctHeight>0</wp14:pctHeight>
+            </wp14:sizeRelV>
+          </wp:anchor>
+        </w:drawing>
+      </w:r>
+      <w:r>
+        <w:t xml:space="preserve">- </w:t>
+      </w:r>
+      <w:proofErr w:type="spellStart"/>
+      <w:r>
+        <w:rPr>
+          <w:b/>
+        </w:rPr>
+        <w:t>mealId</w:t>
+      </w:r>
+      <w:proofErr w:type="spellEnd"/>
+      <w:r>
+        <w:t xml:space="preserve"> : šifra jela</w:t>
+      </w:r>
+    </w:p>
+    <w:p>
+      <w:pPr>
+        <w:rPr>
+          <w:sz w:val="20"/>
+        </w:rPr>
+      </w:pPr>
+      <w:r>
+        <w:t xml:space="preserve">- </w:t>
+      </w:r>
+      <w:proofErr w:type="spellStart"/>
+      <w:r>
+        <w:rPr>
+          <w:b/>
+        </w:rPr>
+        <w:t>ingredientId</w:t>
+      </w:r>
+      <w:proofErr w:type="spellEnd"/>
+      <w:r>
+        <w:t xml:space="preserve"> : šifra namirnice</w:t>
+      </w:r>
+      <w:r>
+        <w:br/>
+        <w:t xml:space="preserve">- </w:t>
+      </w:r>
+      <w:proofErr w:type="spellStart"/>
+      <w:r>
+        <w:rPr>
+          <w:b/>
+        </w:rPr>
+        <w:t>units</w:t>
+      </w:r>
+      <w:proofErr w:type="spellEnd"/>
+      <w:r>
+        <w:t xml:space="preserve"> : mjerna jedinica količine namirnice (g, l)</w:t>
+      </w:r>
+      <w:r>
+        <w:br/>
+        <w:t xml:space="preserve">- </w:t>
+      </w:r>
+      <w:proofErr w:type="spellStart"/>
+      <w:r>
+        <w:rPr>
+          <w:b/>
+        </w:rPr>
+        <w:t>amount</w:t>
+      </w:r>
+      <w:proofErr w:type="spellEnd"/>
+      <w:r>
+        <w:t xml:space="preserve"> : količina namirnice</w:t>
+      </w:r>
+      <w:r>
+        <w:br/>
+      </w:r>
+      <w:r>
+        <w:rPr>
+          <w:sz w:val="20"/>
+        </w:rPr>
+        <w:br/>
+      </w:r>
+      <w:r>
+        <w:rPr>
+          <w:sz w:val="20"/>
+        </w:rPr>
+        <w:br/>
+      </w:r>
+    </w:p>
+    <w:p>
+      <w:pPr>
+        <w:rPr>
+          <w:sz w:val="20"/>
+        </w:rPr>
+      </w:pPr>
+    </w:p>
+    <w:p>
+      <w:pPr>
+        <w:rPr>
+          <w:sz w:val="20"/>
+        </w:rPr>
+      </w:pPr>
+    </w:p>
+    <w:p>
+      <w:r>
+        <w:br/>
+      </w:r>
+      <w:r>
+        <w:br/>
+      </w:r>
+      <w:r>
+        <w:t xml:space="preserve">- </w:t>
+      </w:r>
+      <w:proofErr w:type="spellStart"/>
+      <w:r>
+        <w:rPr>
+          <w:b/>
+        </w:rPr>
+        <w:t>ingredientId</w:t>
+      </w:r>
+      <w:proofErr w:type="spellEnd"/>
+      <w:r>
+        <w:t xml:space="preserve"> : šifra namirnice</w:t>
+      </w:r>
+      <w:r>
+        <w:br/>
+        <w:t xml:space="preserve">- </w:t>
+      </w:r>
+      <w:proofErr w:type="spellStart"/>
+      <w:r>
+        <w:rPr>
+          <w:b/>
+        </w:rPr>
+        <w:t>restaurantId</w:t>
+      </w:r>
+      <w:proofErr w:type="spellEnd"/>
+      <w:r>
+        <w:t xml:space="preserve"> : šifra restorana</w:t>
+      </w:r>
+      <w:r>
+        <w:br/>
+        <w:t xml:space="preserve">- </w:t>
+      </w:r>
+      <w:proofErr w:type="spellStart"/>
+      <w:r>
+        <w:rPr>
+          <w:b/>
+        </w:rPr>
+        <w:t>units</w:t>
+      </w:r>
+      <w:proofErr w:type="spellEnd"/>
+      <w:r>
+        <w:t xml:space="preserve"> : mjerna jedinica količine namirnice (g, l)</w:t>
+      </w:r>
+      <w:r>
+        <w:br/>
+        <w:t xml:space="preserve">- </w:t>
+      </w:r>
+      <w:proofErr w:type="spellStart"/>
+      <w:r>
+        <w:rPr>
+          <w:b/>
+        </w:rPr>
+        <w:t>amount</w:t>
+      </w:r>
+      <w:proofErr w:type="spellEnd"/>
+      <w:r>
+        <w:t xml:space="preserve"> : količina namirnice</w:t>
+      </w:r>
+      <w:r>
+        <w:br/>
+      </w:r>
+      <w:r>
+        <w:rPr>
+          <w:sz w:val="20"/>
+        </w:rPr>
+        <w:br/>
+      </w:r>
+      <w:r>
+        <w:rPr>
+          <w:sz w:val="20"/>
+        </w:rPr>
+        <w:br/>
+      </w:r>
+      <w:r>
+        <w:rPr>
+          <w:sz w:val="20"/>
+        </w:rPr>
+        <w:br/>
+      </w:r>
+      <w:r>
+        <w:rPr>
+          <w:sz w:val="20"/>
+        </w:rPr>
+        <w:br/>
+      </w:r>
+      <w:r>
+        <w:rPr>
+          <w:sz w:val="20"/>
+        </w:rPr>
+        <w:br/>
+      </w:r>
+      <w:r>
+        <w:rPr>
+          <w:noProof/>
+        </w:rPr>
+        <w:drawing>
+          <wp:anchor distT="0" distB="0" distL="114300" distR="114300" simplePos="0" relativeHeight="251669504" behindDoc="1" locked="0" layoutInCell="1" allowOverlap="1" wp14:anchorId="629B55B5" wp14:editId="7C33E2AF">
+            <wp:simplePos x="0" y="0"/>
+            <wp:positionH relativeFrom="column">
+              <wp:posOffset>4445</wp:posOffset>
+            </wp:positionH>
+            <wp:positionV relativeFrom="paragraph">
+              <wp:posOffset>-3175</wp:posOffset>
+            </wp:positionV>
+            <wp:extent cx="2219325" cy="1898650"/>
+            <wp:effectExtent l="0" t="0" r="0" b="0"/>
+            <wp:wrapTight wrapText="bothSides">
+              <wp:wrapPolygon edited="0">
+                <wp:start x="0" y="0"/>
+                <wp:lineTo x="0" y="21456"/>
+                <wp:lineTo x="21507" y="21456"/>
+                <wp:lineTo x="21507" y="0"/>
+                <wp:lineTo x="0" y="0"/>
+              </wp:wrapPolygon>
+            </wp:wrapTight>
+            <wp:docPr id="17" name="Slika 17"/>
+            <wp:cNvGraphicFramePr>
+              <a:graphicFrameLocks xmlns:a="http://schemas.openxmlformats.org/drawingml/2006/main" noChangeAspect="1"/>
+            </wp:cNvGraphicFramePr>
+            <a:graphic xmlns:a="http://schemas.openxmlformats.org/drawingml/2006/main">
+              <a:graphicData uri="http://schemas.openxmlformats.org/drawingml/2006/picture">
+                <pic:pic xmlns:pic="http://schemas.openxmlformats.org/drawingml/2006/picture">
+                  <pic:nvPicPr>
+                    <pic:cNvPr id="0" name="Stock.jpg"/>
+                    <pic:cNvPicPr/>
+                  </pic:nvPicPr>
+                  <pic:blipFill>
+                    <a:blip r:embed="rId51">
+                      <a:extLst>
+                        <a:ext uri="{28A0092B-C50C-407E-A947-70E740481C1C}">
+                          <a14:useLocalDpi xmlns:a14="http://schemas.microsoft.com/office/drawing/2010/main" val="0"/>
+                        </a:ext>
+                      </a:extLst>
+                    </a:blip>
+                    <a:stretch>
+                      <a:fillRect/>
+                    </a:stretch>
+                  </pic:blipFill>
+                  <pic:spPr>
+                    <a:xfrm>
+                      <a:off x="0" y="0"/>
+                      <a:ext cx="2219325" cy="1898650"/>
+                    </a:xfrm>
+                    <a:prstGeom prst="rect">
+                      <a:avLst/>
+                    </a:prstGeom>
+                  </pic:spPr>
+                </pic:pic>
+              </a:graphicData>
+            </a:graphic>
+            <wp14:sizeRelH relativeFrom="page">
+              <wp14:pctWidth>0</wp14:pctWidth>
+            </wp14:sizeRelH>
+            <wp14:sizeRelV relativeFrom="page">
+              <wp14:pctHeight>0</wp14:pctHeight>
+            </wp14:sizeRelV>
+          </wp:anchor>
+        </w:drawing>
+      </w:r>
+      <w:r>
+        <w:br w:type="page"/>
+      </w:r>
+      <w:r>
+        <w:rPr>
+          <w:noProof/>
+        </w:rPr>
+        <w:lastRenderedPageBreak/>
+        <w:drawing>
+          <wp:anchor distT="0" distB="0" distL="114300" distR="114300" simplePos="0" relativeHeight="251670528" behindDoc="1" locked="0" layoutInCell="1" allowOverlap="1" wp14:anchorId="6D8C3CEC" wp14:editId="380A1269">
+            <wp:simplePos x="0" y="0"/>
+            <wp:positionH relativeFrom="column">
+              <wp:posOffset>4445</wp:posOffset>
+            </wp:positionH>
+            <wp:positionV relativeFrom="paragraph">
+              <wp:posOffset>4445</wp:posOffset>
+            </wp:positionV>
+            <wp:extent cx="2063115" cy="2085975"/>
+            <wp:effectExtent l="0" t="0" r="0" b="0"/>
+            <wp:wrapTight wrapText="bothSides">
+              <wp:wrapPolygon edited="0">
+                <wp:start x="0" y="0"/>
+                <wp:lineTo x="0" y="21501"/>
+                <wp:lineTo x="21341" y="21501"/>
+                <wp:lineTo x="21341" y="0"/>
+                <wp:lineTo x="0" y="0"/>
+              </wp:wrapPolygon>
+            </wp:wrapTight>
+            <wp:docPr id="18" name="Slika 18"/>
+            <wp:cNvGraphicFramePr>
+              <a:graphicFrameLocks xmlns:a="http://schemas.openxmlformats.org/drawingml/2006/main" noChangeAspect="1"/>
+            </wp:cNvGraphicFramePr>
+            <a:graphic xmlns:a="http://schemas.openxmlformats.org/drawingml/2006/main">
+              <a:graphicData uri="http://schemas.openxmlformats.org/drawingml/2006/picture">
+                <pic:pic xmlns:pic="http://schemas.openxmlformats.org/drawingml/2006/picture">
+                  <pic:nvPicPr>
+                    <pic:cNvPr id="0" name="Supplier.jpg"/>
+                    <pic:cNvPicPr/>
+                  </pic:nvPicPr>
+                  <pic:blipFill>
+                    <a:blip r:embed="rId52">
+                      <a:extLst>
+                        <a:ext uri="{28A0092B-C50C-407E-A947-70E740481C1C}">
+                          <a14:useLocalDpi xmlns:a14="http://schemas.microsoft.com/office/drawing/2010/main" val="0"/>
+                        </a:ext>
+                      </a:extLst>
+                    </a:blip>
+                    <a:stretch>
+                      <a:fillRect/>
+                    </a:stretch>
+                  </pic:blipFill>
+                  <pic:spPr>
+                    <a:xfrm>
+                      <a:off x="0" y="0"/>
+                      <a:ext cx="2063115" cy="2085975"/>
+                    </a:xfrm>
+                    <a:prstGeom prst="rect">
+                      <a:avLst/>
+                    </a:prstGeom>
+                  </pic:spPr>
+                </pic:pic>
+              </a:graphicData>
+            </a:graphic>
+            <wp14:sizeRelH relativeFrom="page">
+              <wp14:pctWidth>0</wp14:pctWidth>
+            </wp14:sizeRelH>
+            <wp14:sizeRelV relativeFrom="page">
+              <wp14:pctHeight>0</wp14:pctHeight>
+            </wp14:sizeRelV>
+          </wp:anchor>
+        </w:drawing>
+      </w:r>
+      <w:r>
+        <w:br/>
+      </w:r>
+    </w:p>
+    <w:p>
+      <w:r>
+        <w:rPr>
+          <w:sz w:val="32"/>
+        </w:rPr>
+        <w:br/>
+      </w:r>
+      <w:r>
+        <w:t xml:space="preserve">- </w:t>
+      </w:r>
+      <w:proofErr w:type="spellStart"/>
+      <w:r>
+        <w:rPr>
+          <w:b/>
+        </w:rPr>
+        <w:t>id</w:t>
+      </w:r>
+      <w:proofErr w:type="spellEnd"/>
+      <w:r>
+        <w:t xml:space="preserve"> : šifra dobavljača</w:t>
+      </w:r>
+      <w:r>
+        <w:br/>
+        <w:t xml:space="preserve">- </w:t>
+      </w:r>
+      <w:proofErr w:type="spellStart"/>
+      <w:r>
+        <w:rPr>
+          <w:b/>
+        </w:rPr>
+        <w:t>name</w:t>
+      </w:r>
+      <w:proofErr w:type="spellEnd"/>
+      <w:r>
+        <w:t xml:space="preserve"> : naziv dobavljača</w:t>
+      </w:r>
+      <w:r>
+        <w:br/>
+        <w:t xml:space="preserve">- </w:t>
+      </w:r>
+      <w:proofErr w:type="spellStart"/>
+      <w:r>
+        <w:rPr>
+          <w:b/>
+        </w:rPr>
+        <w:t>contact</w:t>
+      </w:r>
+      <w:proofErr w:type="spellEnd"/>
+      <w:r>
+        <w:t xml:space="preserve"> : kontakt broj dobavljača (mobilni telefon ili telefon)</w:t>
+      </w:r>
+      <w:r>
+        <w:br/>
+        <w:t xml:space="preserve">- </w:t>
+      </w:r>
+      <w:proofErr w:type="spellStart"/>
+      <w:r>
+        <w:rPr>
+          <w:b/>
+        </w:rPr>
+        <w:t>address</w:t>
+      </w:r>
+      <w:proofErr w:type="spellEnd"/>
+      <w:r>
+        <w:t xml:space="preserve"> : fizička adresa dobavljača</w:t>
+      </w:r>
+      <w:r>
+        <w:br/>
+        <w:t xml:space="preserve">- </w:t>
+      </w:r>
+      <w:proofErr w:type="spellStart"/>
+      <w:r>
+        <w:rPr>
+          <w:b/>
+        </w:rPr>
+        <w:t>city</w:t>
+      </w:r>
+      <w:proofErr w:type="spellEnd"/>
+      <w:r>
+        <w:t xml:space="preserve"> : grad u kojem se nalazi dobavljača</w:t>
+      </w:r>
+    </w:p>
+    <w:p/>
+    <w:p>
+      <w:pPr>
+        <w:rPr>
+          <w:sz w:val="20"/>
+        </w:rPr>
+      </w:pPr>
+    </w:p>
+    <w:p>
+      <w:pPr>
+        <w:rPr>
+          <w:sz w:val="20"/>
+        </w:rPr>
+      </w:pPr>
+    </w:p>
+    <w:p>
+      <w:pPr>
+        <w:rPr>
+          <w:sz w:val="20"/>
+        </w:rPr>
+      </w:pPr>
+      <w:r>
+        <w:br/>
+      </w:r>
+      <w:r>
+        <w:rPr>
+          <w:noProof/>
+          <w:sz w:val="32"/>
+        </w:rPr>
+        <w:drawing>
+          <wp:anchor distT="0" distB="0" distL="114300" distR="114300" simplePos="0" relativeHeight="251671552" behindDoc="1" locked="0" layoutInCell="1" allowOverlap="1" wp14:anchorId="03FDEED3" wp14:editId="3FBFCE6C">
+            <wp:simplePos x="0" y="0"/>
+            <wp:positionH relativeFrom="column">
+              <wp:posOffset>4445</wp:posOffset>
+            </wp:positionH>
+            <wp:positionV relativeFrom="paragraph">
+              <wp:posOffset>-3810</wp:posOffset>
+            </wp:positionV>
+            <wp:extent cx="2066925" cy="1126490"/>
+            <wp:effectExtent l="0" t="0" r="0" b="0"/>
+            <wp:wrapTight wrapText="bothSides">
+              <wp:wrapPolygon edited="0">
+                <wp:start x="0" y="0"/>
+                <wp:lineTo x="0" y="21186"/>
+                <wp:lineTo x="21500" y="21186"/>
+                <wp:lineTo x="21500" y="0"/>
+                <wp:lineTo x="0" y="0"/>
+              </wp:wrapPolygon>
+            </wp:wrapTight>
+            <wp:docPr id="19" name="Slika 19"/>
+            <wp:cNvGraphicFramePr>
+              <a:graphicFrameLocks xmlns:a="http://schemas.openxmlformats.org/drawingml/2006/main" noChangeAspect="1"/>
+            </wp:cNvGraphicFramePr>
+            <a:graphic xmlns:a="http://schemas.openxmlformats.org/drawingml/2006/main">
+              <a:graphicData uri="http://schemas.openxmlformats.org/drawingml/2006/picture">
+                <pic:pic xmlns:pic="http://schemas.openxmlformats.org/drawingml/2006/picture">
+                  <pic:nvPicPr>
+                    <pic:cNvPr id="0" name="deliversFor.jpg"/>
+                    <pic:cNvPicPr/>
+                  </pic:nvPicPr>
+                  <pic:blipFill>
+                    <a:blip r:embed="rId53">
+                      <a:extLst>
+                        <a:ext uri="{28A0092B-C50C-407E-A947-70E740481C1C}">
+                          <a14:useLocalDpi xmlns:a14="http://schemas.microsoft.com/office/drawing/2010/main" val="0"/>
+                        </a:ext>
+                      </a:extLst>
+                    </a:blip>
+                    <a:stretch>
+                      <a:fillRect/>
+                    </a:stretch>
+                  </pic:blipFill>
+                  <pic:spPr>
+                    <a:xfrm>
+                      <a:off x="0" y="0"/>
+                      <a:ext cx="2066925" cy="1126490"/>
+                    </a:xfrm>
+                    <a:prstGeom prst="rect">
+                      <a:avLst/>
+                    </a:prstGeom>
+                  </pic:spPr>
+                </pic:pic>
+              </a:graphicData>
+            </a:graphic>
+            <wp14:sizeRelH relativeFrom="page">
+              <wp14:pctWidth>0</wp14:pctWidth>
+            </wp14:sizeRelH>
+            <wp14:sizeRelV relativeFrom="page">
+              <wp14:pctHeight>0</wp14:pctHeight>
+            </wp14:sizeRelV>
+          </wp:anchor>
+        </w:drawing>
+      </w:r>
+      <w:r>
+        <w:t xml:space="preserve">- </w:t>
+      </w:r>
+      <w:proofErr w:type="spellStart"/>
+      <w:r>
+        <w:rPr>
+          <w:b/>
+        </w:rPr>
+        <w:t>restaurantId</w:t>
+      </w:r>
+      <w:proofErr w:type="spellEnd"/>
+      <w:r>
+        <w:t xml:space="preserve"> : šifra restorana</w:t>
+      </w:r>
+      <w:r>
+        <w:br/>
+        <w:t xml:space="preserve">- </w:t>
+      </w:r>
+      <w:proofErr w:type="spellStart"/>
+      <w:r>
+        <w:rPr>
+          <w:b/>
+        </w:rPr>
+        <w:t>supplierId</w:t>
+      </w:r>
+      <w:proofErr w:type="spellEnd"/>
+      <w:r>
+        <w:t xml:space="preserve"> : šifra dobavljača</w:t>
+      </w:r>
+      <w:r>
+        <w:br/>
+      </w:r>
+      <w:r>
+        <w:rPr>
+          <w:sz w:val="20"/>
+        </w:rPr>
+        <w:br/>
+      </w:r>
+      <w:r>
+        <w:rPr>
+          <w:sz w:val="20"/>
+        </w:rPr>
+        <w:br/>
+      </w:r>
+    </w:p>
+    <w:p>
+      <w:r>
+        <w:br/>
+      </w:r>
+      <w:r>
+        <w:br/>
+      </w:r>
+      <w:r>
+        <w:rPr>
+          <w:noProof/>
+          <w:sz w:val="32"/>
+        </w:rPr>
+        <w:drawing>
+          <wp:anchor distT="0" distB="0" distL="114300" distR="114300" simplePos="0" relativeHeight="251672576" behindDoc="1" locked="0" layoutInCell="1" allowOverlap="1" wp14:anchorId="2ED2A3A3" wp14:editId="61DC6BC5">
+            <wp:simplePos x="0" y="0"/>
+            <wp:positionH relativeFrom="column">
+              <wp:posOffset>4445</wp:posOffset>
+            </wp:positionH>
+            <wp:positionV relativeFrom="paragraph">
+              <wp:posOffset>1905</wp:posOffset>
+            </wp:positionV>
+            <wp:extent cx="2066925" cy="1447165"/>
+            <wp:effectExtent l="0" t="0" r="0" b="0"/>
+            <wp:wrapTight wrapText="bothSides">
+              <wp:wrapPolygon edited="0">
+                <wp:start x="0" y="0"/>
+                <wp:lineTo x="0" y="21325"/>
+                <wp:lineTo x="21500" y="21325"/>
+                <wp:lineTo x="21500" y="0"/>
+                <wp:lineTo x="0" y="0"/>
+              </wp:wrapPolygon>
+            </wp:wrapTight>
+            <wp:docPr id="20" name="Slika 20"/>
+            <wp:cNvGraphicFramePr>
+              <a:graphicFrameLocks xmlns:a="http://schemas.openxmlformats.org/drawingml/2006/main" noChangeAspect="1"/>
+            </wp:cNvGraphicFramePr>
+            <a:graphic xmlns:a="http://schemas.openxmlformats.org/drawingml/2006/main">
+              <a:graphicData uri="http://schemas.openxmlformats.org/drawingml/2006/picture">
+                <pic:pic xmlns:pic="http://schemas.openxmlformats.org/drawingml/2006/picture">
+                  <pic:nvPicPr>
+                    <pic:cNvPr id="0" name="hasIngredient.jpg"/>
+                    <pic:cNvPicPr/>
+                  </pic:nvPicPr>
+                  <pic:blipFill>
+                    <a:blip r:embed="rId54">
+                      <a:extLst>
+                        <a:ext uri="{28A0092B-C50C-407E-A947-70E740481C1C}">
+                          <a14:useLocalDpi xmlns:a14="http://schemas.microsoft.com/office/drawing/2010/main" val="0"/>
+                        </a:ext>
+                      </a:extLst>
+                    </a:blip>
+                    <a:stretch>
+                      <a:fillRect/>
+                    </a:stretch>
+                  </pic:blipFill>
+                  <pic:spPr>
+                    <a:xfrm>
+                      <a:off x="0" y="0"/>
+                      <a:ext cx="2066925" cy="1447165"/>
+                    </a:xfrm>
+                    <a:prstGeom prst="rect">
+                      <a:avLst/>
+                    </a:prstGeom>
+                  </pic:spPr>
+                </pic:pic>
+              </a:graphicData>
+            </a:graphic>
+            <wp14:sizeRelH relativeFrom="page">
+              <wp14:pctWidth>0</wp14:pctWidth>
+            </wp14:sizeRelH>
+            <wp14:sizeRelV relativeFrom="page">
+              <wp14:pctHeight>0</wp14:pctHeight>
+            </wp14:sizeRelV>
+          </wp:anchor>
+        </w:drawing>
+      </w:r>
+      <w:r>
+        <w:t xml:space="preserve">- </w:t>
+      </w:r>
+      <w:proofErr w:type="spellStart"/>
+      <w:r>
+        <w:rPr>
+          <w:b/>
+        </w:rPr>
+        <w:t>ingredientId</w:t>
+      </w:r>
+      <w:proofErr w:type="spellEnd"/>
+      <w:r>
+        <w:t xml:space="preserve"> : šifra namirnice</w:t>
+      </w:r>
+      <w:r>
+        <w:br/>
+        <w:t xml:space="preserve">- </w:t>
+      </w:r>
+      <w:proofErr w:type="spellStart"/>
+      <w:r>
+        <w:rPr>
+          <w:b/>
+        </w:rPr>
+        <w:t>supplier</w:t>
+      </w:r>
+      <w:proofErr w:type="spellEnd"/>
+      <w:r>
+        <w:t xml:space="preserve"> : šifra dobavljača</w:t>
+      </w:r>
+      <w:r>
+        <w:br/>
+        <w:t xml:space="preserve">- </w:t>
+      </w:r>
+      <w:proofErr w:type="spellStart"/>
+      <w:r>
+        <w:rPr>
+          <w:b/>
+        </w:rPr>
+        <w:t>price</w:t>
+      </w:r>
+      <w:proofErr w:type="spellEnd"/>
+      <w:r>
+        <w:t xml:space="preserve"> : trenutna cijena namirnice</w:t>
+      </w:r>
+    </w:p>
+    <w:p/>
+    <w:p>
+      <w:pPr>
+        <w:rPr>
+          <w:sz w:val="20"/>
+        </w:rPr>
+      </w:pPr>
+    </w:p>
+    <w:p>
+      <w:pPr>
+        <w:rPr>
+          <w:sz w:val="20"/>
+        </w:rPr>
+      </w:pPr>
+    </w:p>
+    <w:p>
+      <w:pPr>
+        <w:rPr>
+          <w:sz w:val="20"/>
+        </w:rPr>
+      </w:pPr>
+    </w:p>
+    <w:p>
+      <w:r>
+        <w:br/>
+      </w:r>
+      <w:r>
+        <w:br/>
+      </w:r>
+      <w:r>
+        <w:rPr>
+          <w:noProof/>
+          <w:sz w:val="32"/>
+        </w:rPr>
+        <w:drawing>
+          <wp:anchor distT="0" distB="0" distL="114300" distR="114300" simplePos="0" relativeHeight="251673600" behindDoc="1" locked="0" layoutInCell="1" allowOverlap="1" wp14:anchorId="4DDC24E1" wp14:editId="117FB5FD">
+            <wp:simplePos x="0" y="0"/>
+            <wp:positionH relativeFrom="column">
+              <wp:posOffset>4445</wp:posOffset>
+            </wp:positionH>
+            <wp:positionV relativeFrom="paragraph">
+              <wp:posOffset>-2540</wp:posOffset>
+            </wp:positionV>
+            <wp:extent cx="2066925" cy="2089150"/>
+            <wp:effectExtent l="0" t="0" r="0" b="0"/>
+            <wp:wrapTight wrapText="bothSides">
+              <wp:wrapPolygon edited="0">
+                <wp:start x="0" y="0"/>
+                <wp:lineTo x="0" y="21469"/>
+                <wp:lineTo x="21500" y="21469"/>
+                <wp:lineTo x="21500" y="0"/>
+                <wp:lineTo x="0" y="0"/>
+              </wp:wrapPolygon>
+            </wp:wrapTight>
+            <wp:docPr id="21" name="Slika 21"/>
+            <wp:cNvGraphicFramePr>
+              <a:graphicFrameLocks xmlns:a="http://schemas.openxmlformats.org/drawingml/2006/main" noChangeAspect="1"/>
+            </wp:cNvGraphicFramePr>
+            <a:graphic xmlns:a="http://schemas.openxmlformats.org/drawingml/2006/main">
+              <a:graphicData uri="http://schemas.openxmlformats.org/drawingml/2006/picture">
+                <pic:pic xmlns:pic="http://schemas.openxmlformats.org/drawingml/2006/picture">
+                  <pic:nvPicPr>
+                    <pic:cNvPr id="0" name="Order.jpg"/>
+                    <pic:cNvPicPr/>
+                  </pic:nvPicPr>
+                  <pic:blipFill>
+                    <a:blip r:embed="rId55">
+                      <a:extLst>
+                        <a:ext uri="{28A0092B-C50C-407E-A947-70E740481C1C}">
+                          <a14:useLocalDpi xmlns:a14="http://schemas.microsoft.com/office/drawing/2010/main" val="0"/>
+                        </a:ext>
+                      </a:extLst>
+                    </a:blip>
+                    <a:stretch>
+                      <a:fillRect/>
+                    </a:stretch>
+                  </pic:blipFill>
+                  <pic:spPr>
+                    <a:xfrm>
+                      <a:off x="0" y="0"/>
+                      <a:ext cx="2066925" cy="2089150"/>
+                    </a:xfrm>
+                    <a:prstGeom prst="rect">
+                      <a:avLst/>
+                    </a:prstGeom>
+                  </pic:spPr>
+                </pic:pic>
+              </a:graphicData>
+            </a:graphic>
+            <wp14:sizeRelH relativeFrom="page">
+              <wp14:pctWidth>0</wp14:pctWidth>
+            </wp14:sizeRelH>
+            <wp14:sizeRelV relativeFrom="page">
+              <wp14:pctHeight>0</wp14:pctHeight>
+            </wp14:sizeRelV>
+          </wp:anchor>
+        </w:drawing>
+      </w:r>
+      <w:r>
+        <w:t xml:space="preserve">- </w:t>
+      </w:r>
+      <w:proofErr w:type="spellStart"/>
+      <w:r>
+        <w:rPr>
+          <w:b/>
+        </w:rPr>
+        <w:t>id</w:t>
+      </w:r>
+      <w:proofErr w:type="spellEnd"/>
+      <w:r>
+        <w:t xml:space="preserve"> : interna šifra narudžbe</w:t>
+      </w:r>
+      <w:r>
+        <w:br/>
+        <w:t xml:space="preserve">- </w:t>
+      </w:r>
+      <w:proofErr w:type="spellStart"/>
+      <w:r>
+        <w:rPr>
+          <w:b/>
+        </w:rPr>
+        <w:t>supplierId</w:t>
+      </w:r>
+      <w:proofErr w:type="spellEnd"/>
+      <w:r>
+        <w:t xml:space="preserve"> : šifra dobavljača</w:t>
+      </w:r>
+      <w:r>
+        <w:br/>
+        <w:t xml:space="preserve">- </w:t>
+      </w:r>
+      <w:proofErr w:type="spellStart"/>
+      <w:r>
+        <w:rPr>
+          <w:b/>
+        </w:rPr>
+        <w:t>restaurantId</w:t>
+      </w:r>
+      <w:proofErr w:type="spellEnd"/>
+      <w:r>
+        <w:t xml:space="preserve"> : šifra restorana</w:t>
+      </w:r>
+      <w:r>
+        <w:br/>
+        <w:t xml:space="preserve">- </w:t>
+      </w:r>
+      <w:proofErr w:type="spellStart"/>
+      <w:r>
+        <w:rPr>
+          <w:b/>
+        </w:rPr>
+        <w:t>orderNo</w:t>
+      </w:r>
+      <w:proofErr w:type="spellEnd"/>
+      <w:r>
+        <w:t xml:space="preserve"> : službena šifra narudžbe (od dobavljača do dobavljača drukčija)</w:t>
+      </w:r>
+      <w:r>
+        <w:br/>
+        <w:t xml:space="preserve">- </w:t>
+      </w:r>
+      <w:r>
+        <w:rPr>
+          <w:b/>
+        </w:rPr>
+        <w:t>date</w:t>
+      </w:r>
+      <w:r>
+        <w:t xml:space="preserve"> : datum narudžbe</w:t>
+      </w:r>
+    </w:p>
+    <w:p>
+      <w:pPr>
+        <w:rPr>
+          <w:sz w:val="20"/>
+        </w:rPr>
+      </w:pPr>
+    </w:p>
+    <w:p>
+      <w:pPr>
+        <w:rPr>
+          <w:sz w:val="20"/>
+        </w:rPr>
+      </w:pPr>
+    </w:p>
+    <w:p>
+      <w:pPr>
+        <w:rPr>
+          <w:sz w:val="20"/>
+        </w:rPr>
+      </w:pPr>
+    </w:p>
+    <w:p>
+      <w:pPr>
+        <w:rPr>
+          <w:sz w:val="20"/>
+        </w:rPr>
+      </w:pPr>
+    </w:p>
+    <w:p>
+      <w:r>
+        <w:br/>
+      </w:r>
+      <w:r>
+        <w:br/>
+      </w:r>
+      <w:r>
+        <w:rPr>
+          <w:noProof/>
+          <w:sz w:val="32"/>
+        </w:rPr>
+        <w:drawing>
+          <wp:anchor distT="0" distB="0" distL="114300" distR="114300" simplePos="0" relativeHeight="251674624" behindDoc="1" locked="0" layoutInCell="1" allowOverlap="1" wp14:anchorId="1054AE2C" wp14:editId="1BAA886E">
+            <wp:simplePos x="0" y="0"/>
+            <wp:positionH relativeFrom="column">
+              <wp:posOffset>4445</wp:posOffset>
+            </wp:positionH>
+            <wp:positionV relativeFrom="paragraph">
+              <wp:posOffset>-635</wp:posOffset>
+            </wp:positionV>
+            <wp:extent cx="2114550" cy="1809115"/>
+            <wp:effectExtent l="0" t="0" r="0" b="0"/>
+            <wp:wrapTight wrapText="bothSides">
+              <wp:wrapPolygon edited="0">
+                <wp:start x="0" y="0"/>
+                <wp:lineTo x="0" y="21380"/>
+                <wp:lineTo x="21405" y="21380"/>
+                <wp:lineTo x="21405" y="0"/>
+                <wp:lineTo x="0" y="0"/>
+              </wp:wrapPolygon>
+            </wp:wrapTight>
+            <wp:docPr id="22" name="Slika 22"/>
+            <wp:cNvGraphicFramePr>
+              <a:graphicFrameLocks xmlns:a="http://schemas.openxmlformats.org/drawingml/2006/main" noChangeAspect="1"/>
+            </wp:cNvGraphicFramePr>
+            <a:graphic xmlns:a="http://schemas.openxmlformats.org/drawingml/2006/main">
+              <a:graphicData uri="http://schemas.openxmlformats.org/drawingml/2006/picture">
+                <pic:pic xmlns:pic="http://schemas.openxmlformats.org/drawingml/2006/picture">
+                  <pic:nvPicPr>
+                    <pic:cNvPr id="0" name="orderItems.jpg"/>
+                    <pic:cNvPicPr/>
+                  </pic:nvPicPr>
+                  <pic:blipFill>
+                    <a:blip r:embed="rId56">
+                      <a:extLst>
+                        <a:ext uri="{28A0092B-C50C-407E-A947-70E740481C1C}">
+                          <a14:useLocalDpi xmlns:a14="http://schemas.microsoft.com/office/drawing/2010/main" val="0"/>
+                        </a:ext>
+                      </a:extLst>
+                    </a:blip>
+                    <a:stretch>
+                      <a:fillRect/>
+                    </a:stretch>
+                  </pic:blipFill>
+                  <pic:spPr>
+                    <a:xfrm>
+                      <a:off x="0" y="0"/>
+                      <a:ext cx="2114550" cy="1809115"/>
+                    </a:xfrm>
+                    <a:prstGeom prst="rect">
+                      <a:avLst/>
+                    </a:prstGeom>
+                  </pic:spPr>
+                </pic:pic>
+              </a:graphicData>
+            </a:graphic>
+            <wp14:sizeRelH relativeFrom="page">
+              <wp14:pctWidth>0</wp14:pctWidth>
+            </wp14:sizeRelH>
+            <wp14:sizeRelV relativeFrom="page">
+              <wp14:pctHeight>0</wp14:pctHeight>
+            </wp14:sizeRelV>
+          </wp:anchor>
+        </w:drawing>
+      </w:r>
+      <w:r>
+        <w:t xml:space="preserve">- </w:t>
+      </w:r>
+      <w:proofErr w:type="spellStart"/>
+      <w:r>
+        <w:rPr>
+          <w:b/>
+        </w:rPr>
+        <w:t>ingredientId</w:t>
+      </w:r>
+      <w:proofErr w:type="spellEnd"/>
+      <w:r>
+        <w:t xml:space="preserve"> : šifra namirnice</w:t>
+      </w:r>
+      <w:r>
+        <w:br/>
+        <w:t xml:space="preserve">- </w:t>
+      </w:r>
+      <w:proofErr w:type="spellStart"/>
+      <w:r>
+        <w:rPr>
+          <w:b/>
+        </w:rPr>
+        <w:t>orderId</w:t>
+      </w:r>
+      <w:proofErr w:type="spellEnd"/>
+      <w:r>
+        <w:t xml:space="preserve"> : šifra narudžbe</w:t>
+      </w:r>
+      <w:r>
+        <w:br/>
+        <w:t xml:space="preserve">- </w:t>
+      </w:r>
+      <w:proofErr w:type="spellStart"/>
+      <w:r>
+        <w:rPr>
+          <w:b/>
+        </w:rPr>
+        <w:t>amount</w:t>
+      </w:r>
+      <w:proofErr w:type="spellEnd"/>
+      <w:r>
+        <w:t xml:space="preserve"> : količina namirnice</w:t>
+      </w:r>
+      <w:r>
+        <w:br/>
+        <w:t xml:space="preserve">- </w:t>
+      </w:r>
+      <w:proofErr w:type="spellStart"/>
+      <w:r>
+        <w:rPr>
+          <w:b/>
+        </w:rPr>
+        <w:t>price</w:t>
+      </w:r>
+      <w:proofErr w:type="spellEnd"/>
+      <w:r>
+        <w:t xml:space="preserve"> : cijena namirnice u trenutku postavljanja narudžbe</w:t>
+      </w:r>
+    </w:p>
+    <w:p>
+      <w:pPr>
+        <w:rPr>
+          <w:sz w:val="20"/>
+        </w:rPr>
+      </w:pPr>
+    </w:p>
+    <w:p>
+      <w:pPr>
+        <w:rPr>
+          <w:sz w:val="20"/>
+        </w:rPr>
+      </w:pPr>
+    </w:p>
+    <w:p>
+      <w:pPr>
+        <w:rPr>
+          <w:sz w:val="20"/>
+        </w:rPr>
+      </w:pPr>
+    </w:p>
+    <w:p>
+      <w:pPr>
+        <w:rPr>
+          <w:sz w:val="20"/>
+        </w:rPr>
+      </w:pPr>
+    </w:p>
+    <w:p>
+      <w:pPr>
+        <w:rPr>
+          <w:sz w:val="20"/>
+        </w:rPr>
+      </w:pPr>
+    </w:p>
+    <w:p>
+      <w:pPr>
+        <w:rPr>
+          <w:sz w:val="20"/>
+        </w:rPr>
+      </w:pPr>
+      <w:r>
+        <w:lastRenderedPageBreak/>
+        <w:br/>
+      </w:r>
+      <w:r>
+        <w:br/>
+      </w:r>
+      <w:r>
+        <w:br/>
+      </w:r>
+      <w:r>
+        <w:rPr>
+          <w:noProof/>
+          <w:sz w:val="32"/>
+        </w:rPr>
+        <w:drawing>
+          <wp:anchor distT="0" distB="0" distL="114300" distR="114300" simplePos="0" relativeHeight="251675648" behindDoc="1" locked="0" layoutInCell="1" allowOverlap="1" wp14:anchorId="432DB5E9" wp14:editId="4BA890F2">
+            <wp:simplePos x="0" y="0"/>
+            <wp:positionH relativeFrom="column">
+              <wp:posOffset>4445</wp:posOffset>
+            </wp:positionH>
+            <wp:positionV relativeFrom="paragraph">
+              <wp:posOffset>4445</wp:posOffset>
+            </wp:positionV>
+            <wp:extent cx="2190750" cy="1241425"/>
+            <wp:effectExtent l="0" t="0" r="0" b="0"/>
+            <wp:wrapTight wrapText="bothSides">
+              <wp:wrapPolygon edited="0">
+                <wp:start x="0" y="0"/>
+                <wp:lineTo x="0" y="21213"/>
+                <wp:lineTo x="21412" y="21213"/>
+                <wp:lineTo x="21412" y="0"/>
+                <wp:lineTo x="0" y="0"/>
+              </wp:wrapPolygon>
+            </wp:wrapTight>
+            <wp:docPr id="23" name="Slika 23"/>
+            <wp:cNvGraphicFramePr>
+              <a:graphicFrameLocks xmlns:a="http://schemas.openxmlformats.org/drawingml/2006/main" noChangeAspect="1"/>
+            </wp:cNvGraphicFramePr>
+            <a:graphic xmlns:a="http://schemas.openxmlformats.org/drawingml/2006/main">
+              <a:graphicData uri="http://schemas.openxmlformats.org/drawingml/2006/picture">
+                <pic:pic xmlns:pic="http://schemas.openxmlformats.org/drawingml/2006/picture">
+                  <pic:nvPicPr>
+                    <pic:cNvPr id="0" name="restaurantGallery.jpg"/>
+                    <pic:cNvPicPr/>
+                  </pic:nvPicPr>
+                  <pic:blipFill>
+                    <a:blip r:embed="rId57">
+                      <a:extLst>
+                        <a:ext uri="{28A0092B-C50C-407E-A947-70E740481C1C}">
+                          <a14:useLocalDpi xmlns:a14="http://schemas.microsoft.com/office/drawing/2010/main" val="0"/>
+                        </a:ext>
+                      </a:extLst>
+                    </a:blip>
+                    <a:stretch>
+                      <a:fillRect/>
+                    </a:stretch>
+                  </pic:blipFill>
+                  <pic:spPr>
+                    <a:xfrm>
+                      <a:off x="0" y="0"/>
+                      <a:ext cx="2190750" cy="1241425"/>
+                    </a:xfrm>
+                    <a:prstGeom prst="rect">
+                      <a:avLst/>
+                    </a:prstGeom>
+                  </pic:spPr>
+                </pic:pic>
+              </a:graphicData>
+            </a:graphic>
+            <wp14:sizeRelH relativeFrom="page">
+              <wp14:pctWidth>0</wp14:pctWidth>
+            </wp14:sizeRelH>
+            <wp14:sizeRelV relativeFrom="page">
+              <wp14:pctHeight>0</wp14:pctHeight>
+            </wp14:sizeRelV>
+          </wp:anchor>
+        </w:drawing>
+      </w:r>
+      <w:r>
+        <w:t xml:space="preserve">- </w:t>
+      </w:r>
+      <w:proofErr w:type="spellStart"/>
+      <w:r>
+        <w:rPr>
+          <w:b/>
+        </w:rPr>
+        <w:t>imageId</w:t>
+      </w:r>
+      <w:proofErr w:type="spellEnd"/>
+      <w:r>
+        <w:t xml:space="preserve"> : šifra slike restorana</w:t>
+      </w:r>
+      <w:r>
+        <w:br/>
+        <w:t xml:space="preserve">- </w:t>
+      </w:r>
+      <w:proofErr w:type="spellStart"/>
+      <w:r>
+        <w:rPr>
+          <w:b/>
+        </w:rPr>
+        <w:t>restaurantId</w:t>
+      </w:r>
+      <w:proofErr w:type="spellEnd"/>
+      <w:r>
+        <w:t xml:space="preserve"> : šifra restorana</w:t>
+      </w:r>
+      <w:r>
+        <w:br/>
+      </w:r>
+      <w:r>
+        <w:rPr>
+          <w:sz w:val="20"/>
+        </w:rPr>
+        <w:br/>
+      </w:r>
+    </w:p>
+    <w:p>
+      <w:pPr>
+        <w:rPr>
+          <w:sz w:val="20"/>
+        </w:rPr>
+      </w:pPr>
+    </w:p>
+    <w:p>
+      <w:r>
+        <w:br/>
+      </w:r>
+      <w:r>
+        <w:br/>
+      </w:r>
+      <w:r>
+        <w:br/>
+      </w:r>
+      <w:r>
+        <w:br/>
+      </w:r>
+      <w:r>
+        <w:rPr>
+          <w:noProof/>
+          <w:sz w:val="32"/>
+        </w:rPr>
+        <w:drawing>
+          <wp:anchor distT="0" distB="0" distL="114300" distR="114300" simplePos="0" relativeHeight="251676672" behindDoc="1" locked="0" layoutInCell="1" allowOverlap="1" wp14:anchorId="25CC957D" wp14:editId="348FA8FD">
+            <wp:simplePos x="0" y="0"/>
+            <wp:positionH relativeFrom="column">
+              <wp:posOffset>4445</wp:posOffset>
+            </wp:positionH>
+            <wp:positionV relativeFrom="paragraph">
+              <wp:posOffset>2540</wp:posOffset>
+            </wp:positionV>
+            <wp:extent cx="2247900" cy="2272030"/>
+            <wp:effectExtent l="0" t="0" r="0" b="0"/>
+            <wp:wrapTight wrapText="bothSides">
+              <wp:wrapPolygon edited="0">
+                <wp:start x="0" y="0"/>
+                <wp:lineTo x="0" y="21371"/>
+                <wp:lineTo x="21417" y="21371"/>
+                <wp:lineTo x="21417" y="0"/>
+                <wp:lineTo x="0" y="0"/>
+              </wp:wrapPolygon>
+            </wp:wrapTight>
+            <wp:docPr id="24" name="Slika 24"/>
+            <wp:cNvGraphicFramePr>
+              <a:graphicFrameLocks xmlns:a="http://schemas.openxmlformats.org/drawingml/2006/main" noChangeAspect="1"/>
+            </wp:cNvGraphicFramePr>
+            <a:graphic xmlns:a="http://schemas.openxmlformats.org/drawingml/2006/main">
+              <a:graphicData uri="http://schemas.openxmlformats.org/drawingml/2006/picture">
+                <pic:pic xmlns:pic="http://schemas.openxmlformats.org/drawingml/2006/picture">
+                  <pic:nvPicPr>
+                    <pic:cNvPr id="0" name="rating.jpg"/>
+                    <pic:cNvPicPr/>
+                  </pic:nvPicPr>
+                  <pic:blipFill>
+                    <a:blip r:embed="rId58">
+                      <a:extLst>
+                        <a:ext uri="{28A0092B-C50C-407E-A947-70E740481C1C}">
+                          <a14:useLocalDpi xmlns:a14="http://schemas.microsoft.com/office/drawing/2010/main" val="0"/>
+                        </a:ext>
+                      </a:extLst>
+                    </a:blip>
+                    <a:stretch>
+                      <a:fillRect/>
+                    </a:stretch>
+                  </pic:blipFill>
+                  <pic:spPr>
+                    <a:xfrm>
+                      <a:off x="0" y="0"/>
+                      <a:ext cx="2247900" cy="2272030"/>
+                    </a:xfrm>
+                    <a:prstGeom prst="rect">
+                      <a:avLst/>
+                    </a:prstGeom>
+                  </pic:spPr>
+                </pic:pic>
+              </a:graphicData>
+            </a:graphic>
+            <wp14:sizeRelH relativeFrom="page">
+              <wp14:pctWidth>0</wp14:pctWidth>
+            </wp14:sizeRelH>
+            <wp14:sizeRelV relativeFrom="page">
+              <wp14:pctHeight>0</wp14:pctHeight>
+            </wp14:sizeRelV>
+          </wp:anchor>
+        </w:drawing>
+      </w:r>
+      <w:r>
+        <w:t xml:space="preserve">- </w:t>
+      </w:r>
+      <w:proofErr w:type="spellStart"/>
+      <w:r>
+        <w:rPr>
+          <w:b/>
+        </w:rPr>
+        <w:t>userId</w:t>
+      </w:r>
+      <w:proofErr w:type="spellEnd"/>
+      <w:r>
+        <w:t xml:space="preserve"> : šifra korisnika</w:t>
+      </w:r>
+      <w:r>
+        <w:br/>
+        <w:t xml:space="preserve">- </w:t>
+      </w:r>
+      <w:proofErr w:type="spellStart"/>
+      <w:r>
+        <w:rPr>
+          <w:b/>
+        </w:rPr>
+        <w:t>restaurantId</w:t>
+      </w:r>
+      <w:proofErr w:type="spellEnd"/>
+      <w:r>
+        <w:t xml:space="preserve"> : šifra restorana</w:t>
+      </w:r>
+      <w:r>
+        <w:br/>
+        <w:t xml:space="preserve">- </w:t>
+      </w:r>
+      <w:proofErr w:type="spellStart"/>
+      <w:r>
+        <w:rPr>
+          <w:b/>
+        </w:rPr>
+        <w:t>rating</w:t>
+      </w:r>
+      <w:proofErr w:type="spellEnd"/>
+      <w:r>
+        <w:t xml:space="preserve"> : ocjena restorana</w:t>
+      </w:r>
+      <w:r>
+        <w:br/>
+        <w:t xml:space="preserve">- </w:t>
+      </w:r>
+      <w:proofErr w:type="spellStart"/>
+      <w:r>
+        <w:rPr>
+          <w:b/>
+        </w:rPr>
+        <w:t>comment</w:t>
+      </w:r>
+      <w:proofErr w:type="spellEnd"/>
+      <w:r>
+        <w:t xml:space="preserve"> : dodatni komentar na ocjenu</w:t>
+      </w:r>
+      <w:r>
+        <w:br/>
+        <w:t xml:space="preserve">- </w:t>
+      </w:r>
+      <w:r>
+        <w:rPr>
+          <w:b/>
+        </w:rPr>
+        <w:t>date</w:t>
+      </w:r>
+      <w:r>
+        <w:t xml:space="preserve"> : datum postavljanja ocjene</w:t>
+      </w:r>
+      <w:r>
+        <w:br w:type="page"/>
+      </w:r>
+    </w:p>
+    <w:p/>
+    <w:p>
+      <w:pPr>
+        <w:rPr>
+          <w:sz w:val="20"/>
+        </w:rPr>
+      </w:pPr>
     </w:p>
     <w:p>
       <w:pPr>
@@ -12129,9 +15566,7 @@
           <w:numId w:val="3"/>
         </w:numPr>
       </w:pPr>
-      <w:bookmarkStart w:id="17" w:name="_Toc402692050"/>
-      <w:r>
-        <w:lastRenderedPageBreak/>
+      <w:r>
         <w:t>Dijagram razreda s opisom</w:t>
       </w:r>
       <w:bookmarkEnd w:id="17"/>
@@ -12955,7 +16390,7 @@
         </w:rPr>
         <w:t xml:space="preserve">Oblikovanje programske potpore, FER ZEMRIS, </w:t>
       </w:r>
-      <w:hyperlink r:id="rId37">
+      <w:hyperlink r:id="rId59">
         <w:r>
           <w:rPr>
             <w:rFonts w:ascii="Arial" w:eastAsia="Arial" w:hAnsi="Arial" w:cs="Arial"/>
@@ -12965,7 +16400,7 @@
           <w:t>http://www.fer.hr/predmet/opp</w:t>
         </w:r>
       </w:hyperlink>
-      <w:hyperlink r:id="rId38">
+      <w:hyperlink r:id="rId60">
         <w:r>
           <w:rPr>
             <w:rStyle w:val="Hiperveza"/>
@@ -12990,7 +16425,7 @@
         </w:rPr>
         <w:t xml:space="preserve">Oblikovanje programske potpore, FER ZEMRIS, </w:t>
       </w:r>
-      <w:hyperlink r:id="rId39">
+      <w:hyperlink r:id="rId61">
         <w:r>
           <w:rPr>
             <w:rFonts w:ascii="Arial" w:eastAsia="Arial" w:hAnsi="Arial" w:cs="Arial"/>
@@ -13000,7 +16435,7 @@
           <w:t>http://www.zemris.fer.hr/predmeti/opp</w:t>
         </w:r>
       </w:hyperlink>
-      <w:hyperlink r:id="rId40">
+      <w:hyperlink r:id="rId62">
         <w:r>
           <w:rPr>
             <w:rStyle w:val="Hiperveza"/>
@@ -13059,7 +16494,7 @@
         </w:rPr>
         <w:t xml:space="preserve">Tigris.org Open Source Software Engineering Tools, </w:t>
       </w:r>
-      <w:hyperlink r:id="rId41">
+      <w:hyperlink r:id="rId63">
         <w:r>
           <w:rPr>
             <w:rFonts w:ascii="Arial" w:eastAsia="Arial" w:hAnsi="Arial" w:cs="Arial"/>
@@ -13069,7 +16504,7 @@
           <w:t>http://readyset.tigris.org/</w:t>
         </w:r>
       </w:hyperlink>
-      <w:hyperlink r:id="rId42">
+      <w:hyperlink r:id="rId64">
         <w:r>
           <w:rPr>
             <w:rStyle w:val="Hiperveza"/>
@@ -13094,7 +16529,7 @@
         </w:rPr>
         <w:t xml:space="preserve">Software engineering ,Rutgers University, </w:t>
       </w:r>
-      <w:hyperlink r:id="rId43">
+      <w:hyperlink r:id="rId65">
         <w:r>
           <w:rPr>
             <w:rFonts w:ascii="Arial" w:eastAsia="Arial" w:hAnsi="Arial" w:cs="Arial"/>
@@ -13104,7 +16539,7 @@
           <w:t>http://www.ece.rutgers.edu/~marsic/Teaching/SE</w:t>
         </w:r>
       </w:hyperlink>
-      <w:hyperlink r:id="rId44">
+      <w:hyperlink r:id="rId66">
         <w:r>
           <w:rPr>
             <w:rStyle w:val="Hiperveza"/>
@@ -13129,7 +16564,7 @@
         </w:rPr>
         <w:t xml:space="preserve">I. Marsic, „Software engineering book“, Department of Electrical and Computer Engineering, Rutgers University, </w:t>
       </w:r>
-      <w:hyperlink r:id="rId45">
+      <w:hyperlink r:id="rId67">
         <w:r>
           <w:rPr>
             <w:rFonts w:ascii="Arial" w:eastAsia="Arial" w:hAnsi="Arial" w:cs="Arial"/>
@@ -13139,7 +16574,7 @@
           <w:t>http://www.ece.rutgers.edu/~marsic/books/SE</w:t>
         </w:r>
       </w:hyperlink>
-      <w:hyperlink r:id="rId46">
+      <w:hyperlink r:id="rId68">
         <w:r>
           <w:rPr>
             <w:rStyle w:val="Hiperveza"/>
@@ -13164,7 +16599,7 @@
         </w:rPr>
         <w:t xml:space="preserve">Concepts:  Requirements, </w:t>
       </w:r>
-      <w:hyperlink r:id="rId47">
+      <w:hyperlink r:id="rId69">
         <w:r>
           <w:rPr>
             <w:rFonts w:ascii="Arial" w:eastAsia="Arial" w:hAnsi="Arial" w:cs="Arial"/>
@@ -13174,7 +16609,7 @@
           <w:t>http://www.upedu.org/upedu/process/gcncpt/co_req.htm</w:t>
         </w:r>
       </w:hyperlink>
-      <w:hyperlink r:id="rId48">
+      <w:hyperlink r:id="rId70">
         <w:r>
           <w:rPr>
             <w:rStyle w:val="Hiperveza"/>
@@ -13199,7 +16634,7 @@
         </w:rPr>
         <w:t xml:space="preserve">UML 2 Class Diagram Guidelines, </w:t>
       </w:r>
-      <w:hyperlink r:id="rId49">
+      <w:hyperlink r:id="rId71">
         <w:r>
           <w:rPr>
             <w:rFonts w:ascii="Arial" w:eastAsia="Arial" w:hAnsi="Arial" w:cs="Arial"/>
@@ -13209,7 +16644,7 @@
           <w:t>http://www.agilemodeling.com/style/classDiagram.htm</w:t>
         </w:r>
       </w:hyperlink>
-      <w:hyperlink r:id="rId50">
+      <w:hyperlink r:id="rId72">
         <w:r>
           <w:rPr>
             <w:rStyle w:val="Hiperveza"/>
@@ -13234,7 +16669,7 @@
         </w:rPr>
         <w:t xml:space="preserve">Domain Class Diagram Modeling Standards and Guidelines, </w:t>
       </w:r>
-      <w:hyperlink r:id="rId51">
+      <w:hyperlink r:id="rId73">
         <w:r>
           <w:rPr>
             <w:rFonts w:ascii="Arial" w:eastAsia="Arial" w:hAnsi="Arial" w:cs="Arial"/>
@@ -13244,7 +16679,7 @@
           <w:t>http://www.bced.gov.bc.ca/imb/downloads/classdiagramstandards.pdf</w:t>
         </w:r>
       </w:hyperlink>
-      <w:hyperlink r:id="rId52">
+      <w:hyperlink r:id="rId74">
         <w:r>
           <w:rPr>
             <w:rStyle w:val="Hiperveza"/>
@@ -13271,7 +16706,7 @@
         </w:rPr>
         <w:t xml:space="preserve">ArgoUML, </w:t>
       </w:r>
-      <w:hyperlink r:id="rId53">
+      <w:hyperlink r:id="rId75">
         <w:r>
           <w:rPr>
             <w:rFonts w:ascii="Arial" w:eastAsia="Arial" w:hAnsi="Arial" w:cs="Arial"/>
@@ -13281,7 +16716,7 @@
           <w:t>http://argouml.tigris.org/</w:t>
         </w:r>
       </w:hyperlink>
-      <w:hyperlink r:id="rId54">
+      <w:hyperlink r:id="rId76">
         <w:r>
           <w:rPr>
             <w:rStyle w:val="Hiperveza"/>
@@ -13326,10 +16761,8 @@
       </w:r>
     </w:p>
     <w:sectPr>
-      <w:headerReference w:type="default" r:id="rId55"/>
-      <w:footerReference w:type="default" r:id="rId56"/>
-      <w:pgSz w:w="11905" w:h="16837"/>
-      <w:pgMar w:top="1417" w:right="1417" w:bottom="1417" w:left="1417" w:header="720" w:footer="720" w:gutter="0"/>
+      <w:pgSz w:w="11905" w:h="16837" w:code="9"/>
+      <w:pgMar w:top="1418" w:right="1418" w:bottom="1418" w:left="1418" w:header="720" w:footer="720" w:gutter="0"/>
       <w:cols w:space="720"/>
     </w:sectPr>
   </w:body>
@@ -13403,7 +16836,7 @@
       <w:rPr>
         <w:noProof/>
       </w:rPr>
-      <w:t>24</w:t>
+      <w:t>37</w:t>
     </w:r>
     <w:r>
       <w:rPr>
@@ -13431,7 +16864,7 @@
       <w:rPr>
         <w:noProof/>
       </w:rPr>
-      <w:t>49</w:t>
+      <w:t>56</w:t>
     </w:r>
     <w:r>
       <w:rPr>
@@ -13459,7 +16892,7 @@
         <w:noProof/>
       </w:rPr>
       <w:drawing>
-        <wp:anchor distT="0" distB="0" distL="114300" distR="114300" simplePos="0" relativeHeight="251658240" behindDoc="0" locked="0" layoutInCell="0" allowOverlap="0">
+        <wp:anchor distT="0" distB="0" distL="114300" distR="114300" simplePos="0" relativeHeight="251658240" behindDoc="0" locked="0" layoutInCell="0" allowOverlap="0" wp14:anchorId="265B010A" wp14:editId="0C43A8B0">
           <wp:simplePos x="0" y="0"/>
           <wp:positionH relativeFrom="margin">
             <wp:posOffset>-25399</wp:posOffset>
@@ -13470,7 +16903,7 @@
           <wp:extent cx="5803900" cy="12700"/>
           <wp:effectExtent l="0" t="0" r="0" b="0"/>
           <wp:wrapNone/>
-          <wp:docPr id="2" name="image01.png"/>
+          <wp:docPr id="4" name="image01.png"/>
           <wp:cNvGraphicFramePr/>
           <a:graphic xmlns:a="http://schemas.openxmlformats.org/drawingml/2006/main">
             <a:graphicData uri="http://schemas.openxmlformats.org/drawingml/2006/picture">
@@ -13553,38 +16986,7 @@
         <w:rFonts w:ascii="Arial" w:eastAsia="Arial" w:hAnsi="Arial" w:cs="Arial"/>
         <w:sz w:val="18"/>
       </w:rPr>
-      <w:t>Oblikovanje programske potpore</w:t>
-    </w:r>
-    <w:r>
-      <w:rPr>
-        <w:rFonts w:ascii="Arial" w:eastAsia="Arial" w:hAnsi="Arial" w:cs="Arial"/>
-        <w:sz w:val="18"/>
-      </w:rPr>
-      <w:object w:dxaOrig="10231" w:dyaOrig="8220">
-        <v:shapetype id="_x0000_t75" coordsize="21600,21600" o:spt="75" o:preferrelative="t" path="m@4@5l@4@11@9@11@9@5xe" filled="f" stroked="f">
-          <v:stroke joinstyle="miter"/>
-          <v:formulas>
-            <v:f eqn="if lineDrawn pixelLineWidth 0"/>
-            <v:f eqn="sum @0 1 0"/>
-            <v:f eqn="sum 0 0 @1"/>
-            <v:f eqn="prod @2 1 2"/>
-            <v:f eqn="prod @3 21600 pixelWidth"/>
-            <v:f eqn="prod @3 21600 pixelHeight"/>
-            <v:f eqn="sum @0 0 1"/>
-            <v:f eqn="prod @6 1 2"/>
-            <v:f eqn="prod @7 21600 pixelWidth"/>
-            <v:f eqn="sum @8 21600 0"/>
-            <v:f eqn="prod @7 21600 pixelHeight"/>
-            <v:f eqn="sum @10 21600 0"/>
-          </v:formulas>
-          <v:path o:extrusionok="f" gradientshapeok="t" o:connecttype="rect"/>
-          <o:lock v:ext="edit" aspectratio="t"/>
-        </v:shapetype>
-        <v:shape id="_x0000_i1039" type="#_x0000_t75" style="width:511.45pt;height:410.95pt" o:ole="">
-          <v:imagedata r:id="rId1" o:title=""/>
-        </v:shape>
-        <o:OLEObject Type="Embed" ProgID="Visio.Drawing.15" ShapeID="_x0000_i1039" DrawAspect="Content" ObjectID="_1476796662" r:id="rId2"/>
-      </w:object>
+      <w:t xml:space="preserve">Oblikovanje programske </w:t>
     </w:r>
     <w:proofErr w:type="spellStart"/>
     <w:r>
@@ -13592,7 +16994,7 @@
         <w:rFonts w:ascii="Arial" w:eastAsia="Arial" w:hAnsi="Arial" w:cs="Arial"/>
         <w:sz w:val="18"/>
       </w:rPr>
-      <w:t>ske</w:t>
+      <w:t>potporeske</w:t>
     </w:r>
     <w:proofErr w:type="spellEnd"/>
     <w:r>
@@ -13622,7 +17024,7 @@
         <w:noProof/>
       </w:rPr>
       <w:drawing>
-        <wp:anchor distT="0" distB="0" distL="114300" distR="114300" simplePos="0" relativeHeight="251657216" behindDoc="0" locked="0" layoutInCell="0" allowOverlap="0">
+        <wp:anchor distT="0" distB="0" distL="114300" distR="114300" simplePos="0" relativeHeight="251657216" behindDoc="0" locked="0" layoutInCell="0" allowOverlap="0" wp14:anchorId="31A09975" wp14:editId="792BF4CB">
           <wp:simplePos x="0" y="0"/>
           <wp:positionH relativeFrom="margin">
             <wp:posOffset>0</wp:posOffset>
@@ -13633,7 +17035,7 @@
           <wp:extent cx="5753100" cy="12700"/>
           <wp:effectExtent l="0" t="0" r="0" b="0"/>
           <wp:wrapNone/>
-          <wp:docPr id="1" name="image00.png"/>
+          <wp:docPr id="3" name="image00.png"/>
           <wp:cNvGraphicFramePr/>
           <a:graphic xmlns:a="http://schemas.openxmlformats.org/drawingml/2006/main">
             <a:graphicData uri="http://schemas.openxmlformats.org/drawingml/2006/picture">
@@ -13643,7 +17045,7 @@
                   <pic:cNvPicPr preferRelativeResize="0"/>
                 </pic:nvPicPr>
                 <pic:blipFill>
-                  <a:blip r:embed="rId3"/>
+                  <a:blip r:embed="rId1"/>
                   <a:srcRect/>
                   <a:stretch>
                     <a:fillRect/>
@@ -16645,7 +20047,7 @@
 </file>
 
 <file path=customXml/itemProps1.xml><?xml version="1.0" encoding="utf-8"?>
-<ds:datastoreItem xmlns:ds="http://schemas.openxmlformats.org/officeDocument/2006/customXml" ds:itemID="{EE8F011C-F380-40F5-830A-317C9024F111}">
+<ds:datastoreItem xmlns:ds="http://schemas.openxmlformats.org/officeDocument/2006/customXml" ds:itemID="{51C1A1C3-843C-44AA-80AD-B12AE1832815}">
   <ds:schemaRefs>
     <ds:schemaRef ds:uri="http://schemas.openxmlformats.org/officeDocument/2006/bibliography"/>
   </ds:schemaRefs>

</xml_diff>